<commit_message>
Cleanup + add Q11
</commit_message>
<xml_diff>
--- a/BTS4723 Software Engineering Project.docx
+++ b/BTS4723 Software Engineering Project.docx
@@ -13,7 +13,7 @@
         <w:rPr>
           <w:lang w:val="en-US"/>
         </w:rPr>
-        <w:t>Data Model</w:t>
+        <w:t>Q2</w:t>
       </w:r>
     </w:p>
     <w:p>
@@ -26,14 +26,304 @@
     <w:p>
       <w:pPr>
         <w:rPr>
-          <w:lang w:val="en-US"/>
-        </w:rPr>
-      </w:pPr>
-      <w:r>
-        <w:rPr>
-          <w:lang w:val="en-US"/>
-        </w:rPr>
-        <w:t xml:space="preserve">Table 1: Player </w:t>
+          <w:u w:val="single"/>
+          <w:lang w:val="en-US"/>
+        </w:rPr>
+      </w:pPr>
+      <w:r>
+        <w:rPr>
+          <w:lang w:val="en-US"/>
+        </w:rPr>
+        <w:t xml:space="preserve">COMPANY NAME: </w:t>
+      </w:r>
+      <w:r>
+        <w:rPr>
+          <w:u w:val="single"/>
+          <w:lang w:val="en-US"/>
+        </w:rPr>
+        <w:t>CYBERATHLETES</w:t>
+      </w:r>
+    </w:p>
+    <w:p>
+      <w:pPr>
+        <w:rPr>
+          <w:u w:val="single"/>
+          <w:lang w:val="en-US"/>
+        </w:rPr>
+      </w:pPr>
+      <w:r>
+        <w:rPr>
+          <w:lang w:val="en-US"/>
+        </w:rPr>
+        <w:t xml:space="preserve">SOFTWARE NAME: </w:t>
+      </w:r>
+      <w:r>
+        <w:rPr>
+          <w:u w:val="single"/>
+          <w:lang w:val="en-US"/>
+        </w:rPr>
+        <w:t>ATHLETE MANAGEMENT SYSTEM</w:t>
+      </w:r>
+    </w:p>
+    <w:p>
+      <w:pPr>
+        <w:rPr>
+          <w:u w:val="single"/>
+          <w:lang w:val="en-US"/>
+        </w:rPr>
+      </w:pPr>
+    </w:p>
+    <w:tbl>
+      <w:tblPr>
+        <w:tblStyle w:val="TableGrid"/>
+        <w:tblW w:w="0" w:type="auto"/>
+        <w:tblLook w:val="04A0" w:firstRow="1" w:lastRow="0" w:firstColumn="1" w:lastColumn="0" w:noHBand="0" w:noVBand="1"/>
+      </w:tblPr>
+      <w:tblGrid>
+        <w:gridCol w:w="4508"/>
+        <w:gridCol w:w="4508"/>
+      </w:tblGrid>
+      <w:tr>
+        <w:tc>
+          <w:tcPr>
+            <w:tcW w:w="4508" w:type="dxa"/>
+            <w:shd w:val="clear" w:color="auto" w:fill="D0CECE" w:themeFill="background2" w:themeFillShade="E6"/>
+            <w:vAlign w:val="center"/>
+          </w:tcPr>
+          <w:p>
+            <w:pPr>
+              <w:jc w:val="center"/>
+              <w:rPr>
+                <w:b/>
+                <w:bCs/>
+                <w:lang w:val="en-US"/>
+              </w:rPr>
+            </w:pPr>
+            <w:r>
+              <w:rPr>
+                <w:b/>
+                <w:bCs/>
+                <w:lang w:val="en-US"/>
+              </w:rPr>
+              <w:t>NAME</w:t>
+            </w:r>
+          </w:p>
+        </w:tc>
+        <w:tc>
+          <w:tcPr>
+            <w:tcW w:w="4508" w:type="dxa"/>
+            <w:shd w:val="clear" w:color="auto" w:fill="D0CECE" w:themeFill="background2" w:themeFillShade="E6"/>
+            <w:vAlign w:val="center"/>
+          </w:tcPr>
+          <w:p>
+            <w:pPr>
+              <w:jc w:val="center"/>
+              <w:rPr>
+                <w:b/>
+                <w:bCs/>
+                <w:lang w:val="en-US"/>
+              </w:rPr>
+            </w:pPr>
+            <w:r>
+              <w:rPr>
+                <w:b/>
+                <w:bCs/>
+                <w:lang w:val="en-US"/>
+              </w:rPr>
+              <w:t>ROLE</w:t>
+            </w:r>
+          </w:p>
+        </w:tc>
+      </w:tr>
+      <w:tr>
+        <w:tc>
+          <w:tcPr>
+            <w:tcW w:w="4508" w:type="dxa"/>
+          </w:tcPr>
+          <w:p>
+            <w:pPr>
+              <w:rPr>
+                <w:lang w:val="en-US"/>
+              </w:rPr>
+            </w:pPr>
+            <w:r>
+              <w:rPr>
+                <w:lang w:val="en-US"/>
+              </w:rPr>
+              <w:t>JULIUS LIM CHUANG KIANG</w:t>
+            </w:r>
+          </w:p>
+        </w:tc>
+        <w:tc>
+          <w:tcPr>
+            <w:tcW w:w="4508" w:type="dxa"/>
+          </w:tcPr>
+          <w:p>
+            <w:pPr>
+              <w:rPr>
+                <w:lang w:val="en-US"/>
+              </w:rPr>
+            </w:pPr>
+            <w:r>
+              <w:rPr>
+                <w:lang w:val="en-US"/>
+              </w:rPr>
+              <w:t>PROJECT MANAGER</w:t>
+            </w:r>
+          </w:p>
+        </w:tc>
+      </w:tr>
+      <w:tr>
+        <w:tc>
+          <w:tcPr>
+            <w:tcW w:w="4508" w:type="dxa"/>
+          </w:tcPr>
+          <w:p>
+            <w:pPr>
+              <w:rPr>
+                <w:lang w:val="en-US"/>
+              </w:rPr>
+            </w:pPr>
+            <w:r>
+              <w:rPr>
+                <w:lang w:val="en-US"/>
+              </w:rPr>
+              <w:t>ROSHAN A/L SUPURMANIAM</w:t>
+            </w:r>
+          </w:p>
+        </w:tc>
+        <w:tc>
+          <w:tcPr>
+            <w:tcW w:w="4508" w:type="dxa"/>
+          </w:tcPr>
+          <w:p>
+            <w:pPr>
+              <w:rPr>
+                <w:lang w:val="en-US"/>
+              </w:rPr>
+            </w:pPr>
+            <w:r>
+              <w:rPr>
+                <w:lang w:val="en-US"/>
+              </w:rPr>
+              <w:t>SOFTWARE ENGINEER</w:t>
+            </w:r>
+          </w:p>
+        </w:tc>
+      </w:tr>
+      <w:tr>
+        <w:tc>
+          <w:tcPr>
+            <w:tcW w:w="4508" w:type="dxa"/>
+          </w:tcPr>
+          <w:p>
+            <w:pPr>
+              <w:rPr>
+                <w:lang w:val="en-US"/>
+              </w:rPr>
+            </w:pPr>
+            <w:r>
+              <w:rPr>
+                <w:lang w:val="en-US"/>
+              </w:rPr>
+              <w:t>YAP JING QIAN</w:t>
+            </w:r>
+          </w:p>
+        </w:tc>
+        <w:tc>
+          <w:tcPr>
+            <w:tcW w:w="4508" w:type="dxa"/>
+          </w:tcPr>
+          <w:p>
+            <w:pPr>
+              <w:rPr>
+                <w:lang w:val="en-US"/>
+              </w:rPr>
+            </w:pPr>
+            <w:r>
+              <w:rPr>
+                <w:lang w:val="en-US"/>
+              </w:rPr>
+              <w:t>UI DESIGNER</w:t>
+            </w:r>
+          </w:p>
+        </w:tc>
+      </w:tr>
+    </w:tbl>
+    <w:p>
+      <w:pPr>
+        <w:rPr>
+          <w:u w:val="single"/>
+          <w:lang w:val="en-US"/>
+        </w:rPr>
+      </w:pPr>
+    </w:p>
+    <w:p>
+      <w:pPr>
+        <w:rPr>
+          <w:lang w:val="en-US"/>
+        </w:rPr>
+      </w:pPr>
+    </w:p>
+    <w:p>
+      <w:pPr>
+        <w:rPr>
+          <w:lang w:val="en-US"/>
+        </w:rPr>
+      </w:pPr>
+      <w:r>
+        <w:rPr>
+          <w:lang w:val="en-US"/>
+        </w:rPr>
+        <w:t xml:space="preserve"> </w:t>
+      </w:r>
+      <w:r>
+        <w:rPr>
+          <w:lang w:val="en-US"/>
+        </w:rPr>
+        <w:br w:type="page"/>
+      </w:r>
+    </w:p>
+    <w:p>
+      <w:pPr>
+        <w:pStyle w:val="Heading1"/>
+        <w:rPr>
+          <w:lang w:val="en-US"/>
+        </w:rPr>
+      </w:pPr>
+      <w:r>
+        <w:rPr>
+          <w:lang w:val="en-US"/>
+        </w:rPr>
+        <w:lastRenderedPageBreak/>
+        <w:t xml:space="preserve">Q5: </w:t>
+      </w:r>
+      <w:r>
+        <w:rPr>
+          <w:lang w:val="en-US"/>
+        </w:rPr>
+        <w:t>Data Model</w:t>
+      </w:r>
+    </w:p>
+    <w:p>
+      <w:pPr>
+        <w:rPr>
+          <w:lang w:val="en-US"/>
+        </w:rPr>
+      </w:pPr>
+    </w:p>
+    <w:p>
+      <w:pPr>
+        <w:jc w:val="center"/>
+        <w:rPr>
+          <w:lang w:val="en-US"/>
+        </w:rPr>
+      </w:pPr>
+      <w:r>
+        <w:rPr>
+          <w:lang w:val="en-US"/>
+        </w:rPr>
+        <w:t>Table 1: Player</w:t>
       </w:r>
     </w:p>
     <w:tbl>
@@ -52,17 +342,22 @@
         <w:tc>
           <w:tcPr>
             <w:tcW w:w="2254" w:type="dxa"/>
-            <w:vAlign w:val="center"/>
-          </w:tcPr>
-          <w:p>
-            <w:pPr>
-              <w:jc w:val="center"/>
-              <w:rPr>
-                <w:lang w:val="en-US"/>
-              </w:rPr>
-            </w:pPr>
-            <w:r>
-              <w:rPr>
+            <w:shd w:val="clear" w:color="auto" w:fill="D0CECE" w:themeFill="background2" w:themeFillShade="E6"/>
+            <w:vAlign w:val="center"/>
+          </w:tcPr>
+          <w:p>
+            <w:pPr>
+              <w:jc w:val="center"/>
+              <w:rPr>
+                <w:b/>
+                <w:bCs/>
+                <w:lang w:val="en-US"/>
+              </w:rPr>
+            </w:pPr>
+            <w:r>
+              <w:rPr>
+                <w:b/>
+                <w:bCs/>
                 <w:lang w:val="en-US"/>
               </w:rPr>
               <w:t>Key</w:t>
@@ -72,17 +367,22 @@
         <w:tc>
           <w:tcPr>
             <w:tcW w:w="2254" w:type="dxa"/>
-            <w:vAlign w:val="center"/>
-          </w:tcPr>
-          <w:p>
-            <w:pPr>
-              <w:jc w:val="center"/>
-              <w:rPr>
-                <w:lang w:val="en-US"/>
-              </w:rPr>
-            </w:pPr>
-            <w:r>
-              <w:rPr>
+            <w:shd w:val="clear" w:color="auto" w:fill="D0CECE" w:themeFill="background2" w:themeFillShade="E6"/>
+            <w:vAlign w:val="center"/>
+          </w:tcPr>
+          <w:p>
+            <w:pPr>
+              <w:jc w:val="center"/>
+              <w:rPr>
+                <w:b/>
+                <w:bCs/>
+                <w:lang w:val="en-US"/>
+              </w:rPr>
+            </w:pPr>
+            <w:r>
+              <w:rPr>
+                <w:b/>
+                <w:bCs/>
                 <w:lang w:val="en-US"/>
               </w:rPr>
               <w:t>Name</w:t>
@@ -92,17 +392,22 @@
         <w:tc>
           <w:tcPr>
             <w:tcW w:w="2254" w:type="dxa"/>
-            <w:vAlign w:val="center"/>
-          </w:tcPr>
-          <w:p>
-            <w:pPr>
-              <w:jc w:val="center"/>
-              <w:rPr>
-                <w:lang w:val="en-US"/>
-              </w:rPr>
-            </w:pPr>
-            <w:r>
-              <w:rPr>
+            <w:shd w:val="clear" w:color="auto" w:fill="D0CECE" w:themeFill="background2" w:themeFillShade="E6"/>
+            <w:vAlign w:val="center"/>
+          </w:tcPr>
+          <w:p>
+            <w:pPr>
+              <w:jc w:val="center"/>
+              <w:rPr>
+                <w:b/>
+                <w:bCs/>
+                <w:lang w:val="en-US"/>
+              </w:rPr>
+            </w:pPr>
+            <w:r>
+              <w:rPr>
+                <w:b/>
+                <w:bCs/>
                 <w:lang w:val="en-US"/>
               </w:rPr>
               <w:t>Type</w:t>
@@ -112,17 +417,22 @@
         <w:tc>
           <w:tcPr>
             <w:tcW w:w="2254" w:type="dxa"/>
-            <w:vAlign w:val="center"/>
-          </w:tcPr>
-          <w:p>
-            <w:pPr>
-              <w:jc w:val="center"/>
-              <w:rPr>
-                <w:lang w:val="en-US"/>
-              </w:rPr>
-            </w:pPr>
-            <w:r>
-              <w:rPr>
+            <w:shd w:val="clear" w:color="auto" w:fill="D0CECE" w:themeFill="background2" w:themeFillShade="E6"/>
+            <w:vAlign w:val="center"/>
+          </w:tcPr>
+          <w:p>
+            <w:pPr>
+              <w:jc w:val="center"/>
+              <w:rPr>
+                <w:b/>
+                <w:bCs/>
+                <w:lang w:val="en-US"/>
+              </w:rPr>
+            </w:pPr>
+            <w:r>
+              <w:rPr>
+                <w:b/>
+                <w:bCs/>
                 <w:lang w:val="en-US"/>
               </w:rPr>
               <w:t>Sample</w:t>
@@ -468,6 +778,7 @@
     </w:p>
     <w:p>
       <w:pPr>
+        <w:jc w:val="center"/>
         <w:rPr>
           <w:lang w:val="en-US"/>
         </w:rPr>
@@ -507,17 +818,22 @@
         <w:tc>
           <w:tcPr>
             <w:tcW w:w="2254" w:type="dxa"/>
-            <w:vAlign w:val="center"/>
-          </w:tcPr>
-          <w:p>
-            <w:pPr>
-              <w:jc w:val="center"/>
-              <w:rPr>
-                <w:lang w:val="en-US"/>
-              </w:rPr>
-            </w:pPr>
-            <w:r>
-              <w:rPr>
+            <w:shd w:val="clear" w:color="auto" w:fill="D0CECE" w:themeFill="background2" w:themeFillShade="E6"/>
+            <w:vAlign w:val="center"/>
+          </w:tcPr>
+          <w:p>
+            <w:pPr>
+              <w:jc w:val="center"/>
+              <w:rPr>
+                <w:b/>
+                <w:bCs/>
+                <w:lang w:val="en-US"/>
+              </w:rPr>
+            </w:pPr>
+            <w:r>
+              <w:rPr>
+                <w:b/>
+                <w:bCs/>
                 <w:lang w:val="en-US"/>
               </w:rPr>
               <w:t>Key</w:t>
@@ -527,17 +843,22 @@
         <w:tc>
           <w:tcPr>
             <w:tcW w:w="2254" w:type="dxa"/>
-            <w:vAlign w:val="center"/>
-          </w:tcPr>
-          <w:p>
-            <w:pPr>
-              <w:jc w:val="center"/>
-              <w:rPr>
-                <w:lang w:val="en-US"/>
-              </w:rPr>
-            </w:pPr>
-            <w:r>
-              <w:rPr>
+            <w:shd w:val="clear" w:color="auto" w:fill="D0CECE" w:themeFill="background2" w:themeFillShade="E6"/>
+            <w:vAlign w:val="center"/>
+          </w:tcPr>
+          <w:p>
+            <w:pPr>
+              <w:jc w:val="center"/>
+              <w:rPr>
+                <w:b/>
+                <w:bCs/>
+                <w:lang w:val="en-US"/>
+              </w:rPr>
+            </w:pPr>
+            <w:r>
+              <w:rPr>
+                <w:b/>
+                <w:bCs/>
                 <w:lang w:val="en-US"/>
               </w:rPr>
               <w:t>Name</w:t>
@@ -547,17 +868,22 @@
         <w:tc>
           <w:tcPr>
             <w:tcW w:w="2254" w:type="dxa"/>
-            <w:vAlign w:val="center"/>
-          </w:tcPr>
-          <w:p>
-            <w:pPr>
-              <w:jc w:val="center"/>
-              <w:rPr>
-                <w:lang w:val="en-US"/>
-              </w:rPr>
-            </w:pPr>
-            <w:r>
-              <w:rPr>
+            <w:shd w:val="clear" w:color="auto" w:fill="D0CECE" w:themeFill="background2" w:themeFillShade="E6"/>
+            <w:vAlign w:val="center"/>
+          </w:tcPr>
+          <w:p>
+            <w:pPr>
+              <w:jc w:val="center"/>
+              <w:rPr>
+                <w:b/>
+                <w:bCs/>
+                <w:lang w:val="en-US"/>
+              </w:rPr>
+            </w:pPr>
+            <w:r>
+              <w:rPr>
+                <w:b/>
+                <w:bCs/>
                 <w:lang w:val="en-US"/>
               </w:rPr>
               <w:t>Type</w:t>
@@ -567,17 +893,22 @@
         <w:tc>
           <w:tcPr>
             <w:tcW w:w="2254" w:type="dxa"/>
-            <w:vAlign w:val="center"/>
-          </w:tcPr>
-          <w:p>
-            <w:pPr>
-              <w:jc w:val="center"/>
-              <w:rPr>
-                <w:lang w:val="en-US"/>
-              </w:rPr>
-            </w:pPr>
-            <w:r>
-              <w:rPr>
+            <w:shd w:val="clear" w:color="auto" w:fill="D0CECE" w:themeFill="background2" w:themeFillShade="E6"/>
+            <w:vAlign w:val="center"/>
+          </w:tcPr>
+          <w:p>
+            <w:pPr>
+              <w:jc w:val="center"/>
+              <w:rPr>
+                <w:b/>
+                <w:bCs/>
+                <w:lang w:val="en-US"/>
+              </w:rPr>
+            </w:pPr>
+            <w:r>
+              <w:rPr>
+                <w:b/>
+                <w:bCs/>
                 <w:lang w:val="en-US"/>
               </w:rPr>
               <w:t>Sample</w:t>
@@ -1011,6 +1342,7 @@
     </w:p>
     <w:p>
       <w:pPr>
+        <w:jc w:val="center"/>
         <w:rPr>
           <w:lang w:val="en-US"/>
         </w:rPr>
@@ -1050,17 +1382,22 @@
         <w:tc>
           <w:tcPr>
             <w:tcW w:w="2254" w:type="dxa"/>
-            <w:vAlign w:val="center"/>
-          </w:tcPr>
-          <w:p>
-            <w:pPr>
-              <w:jc w:val="center"/>
-              <w:rPr>
-                <w:lang w:val="en-US"/>
-              </w:rPr>
-            </w:pPr>
-            <w:r>
-              <w:rPr>
+            <w:shd w:val="clear" w:color="auto" w:fill="D0CECE" w:themeFill="background2" w:themeFillShade="E6"/>
+            <w:vAlign w:val="center"/>
+          </w:tcPr>
+          <w:p>
+            <w:pPr>
+              <w:jc w:val="center"/>
+              <w:rPr>
+                <w:b/>
+                <w:bCs/>
+                <w:lang w:val="en-US"/>
+              </w:rPr>
+            </w:pPr>
+            <w:r>
+              <w:rPr>
+                <w:b/>
+                <w:bCs/>
                 <w:lang w:val="en-US"/>
               </w:rPr>
               <w:t>Key</w:t>
@@ -1070,17 +1407,22 @@
         <w:tc>
           <w:tcPr>
             <w:tcW w:w="2254" w:type="dxa"/>
-            <w:vAlign w:val="center"/>
-          </w:tcPr>
-          <w:p>
-            <w:pPr>
-              <w:jc w:val="center"/>
-              <w:rPr>
-                <w:lang w:val="en-US"/>
-              </w:rPr>
-            </w:pPr>
-            <w:r>
-              <w:rPr>
+            <w:shd w:val="clear" w:color="auto" w:fill="D0CECE" w:themeFill="background2" w:themeFillShade="E6"/>
+            <w:vAlign w:val="center"/>
+          </w:tcPr>
+          <w:p>
+            <w:pPr>
+              <w:jc w:val="center"/>
+              <w:rPr>
+                <w:b/>
+                <w:bCs/>
+                <w:lang w:val="en-US"/>
+              </w:rPr>
+            </w:pPr>
+            <w:r>
+              <w:rPr>
+                <w:b/>
+                <w:bCs/>
                 <w:lang w:val="en-US"/>
               </w:rPr>
               <w:t>Name</w:t>
@@ -1090,17 +1432,22 @@
         <w:tc>
           <w:tcPr>
             <w:tcW w:w="2254" w:type="dxa"/>
-            <w:vAlign w:val="center"/>
-          </w:tcPr>
-          <w:p>
-            <w:pPr>
-              <w:jc w:val="center"/>
-              <w:rPr>
-                <w:lang w:val="en-US"/>
-              </w:rPr>
-            </w:pPr>
-            <w:r>
-              <w:rPr>
+            <w:shd w:val="clear" w:color="auto" w:fill="D0CECE" w:themeFill="background2" w:themeFillShade="E6"/>
+            <w:vAlign w:val="center"/>
+          </w:tcPr>
+          <w:p>
+            <w:pPr>
+              <w:jc w:val="center"/>
+              <w:rPr>
+                <w:b/>
+                <w:bCs/>
+                <w:lang w:val="en-US"/>
+              </w:rPr>
+            </w:pPr>
+            <w:r>
+              <w:rPr>
+                <w:b/>
+                <w:bCs/>
                 <w:lang w:val="en-US"/>
               </w:rPr>
               <w:t>Type</w:t>
@@ -1110,17 +1457,22 @@
         <w:tc>
           <w:tcPr>
             <w:tcW w:w="2254" w:type="dxa"/>
-            <w:vAlign w:val="center"/>
-          </w:tcPr>
-          <w:p>
-            <w:pPr>
-              <w:jc w:val="center"/>
-              <w:rPr>
-                <w:lang w:val="en-US"/>
-              </w:rPr>
-            </w:pPr>
-            <w:r>
-              <w:rPr>
+            <w:shd w:val="clear" w:color="auto" w:fill="D0CECE" w:themeFill="background2" w:themeFillShade="E6"/>
+            <w:vAlign w:val="center"/>
+          </w:tcPr>
+          <w:p>
+            <w:pPr>
+              <w:jc w:val="center"/>
+              <w:rPr>
+                <w:b/>
+                <w:bCs/>
+                <w:lang w:val="en-US"/>
+              </w:rPr>
+            </w:pPr>
+            <w:r>
+              <w:rPr>
+                <w:b/>
+                <w:bCs/>
                 <w:lang w:val="en-US"/>
               </w:rPr>
               <w:t>Sample</w:t>
@@ -1489,7 +1841,7 @@
           <w:lang w:val="en-US"/>
         </w:rPr>
         <w:lastRenderedPageBreak/>
-        <w:t>Test Cases</w:t>
+        <w:t>Q8</w:t>
       </w:r>
     </w:p>
     <w:p>
@@ -1499,871 +1851,19 @@
         </w:rPr>
       </w:pPr>
     </w:p>
-    <w:tbl>
-      <w:tblPr>
-        <w:tblStyle w:val="TableGrid"/>
-        <w:tblW w:w="0" w:type="auto"/>
-        <w:tblLook w:val="04A0" w:firstRow="1" w:lastRow="0" w:firstColumn="1" w:lastColumn="0" w:noHBand="0" w:noVBand="1"/>
-      </w:tblPr>
-      <w:tblGrid>
-        <w:gridCol w:w="2254"/>
-        <w:gridCol w:w="2254"/>
-        <w:gridCol w:w="2254"/>
-        <w:gridCol w:w="2254"/>
-      </w:tblGrid>
-      <w:tr>
-        <w:tc>
-          <w:tcPr>
-            <w:tcW w:w="2254" w:type="dxa"/>
-          </w:tcPr>
-          <w:p>
-            <w:pPr>
-              <w:rPr>
-                <w:lang w:val="en-US"/>
-              </w:rPr>
-            </w:pPr>
-            <w:r>
-              <w:rPr>
-                <w:lang w:val="en-US"/>
-              </w:rPr>
-              <w:t>Case ID</w:t>
-            </w:r>
-          </w:p>
-        </w:tc>
-        <w:tc>
-          <w:tcPr>
-            <w:tcW w:w="2254" w:type="dxa"/>
-          </w:tcPr>
-          <w:p>
-            <w:pPr>
-              <w:rPr>
-                <w:lang w:val="en-US"/>
-              </w:rPr>
-            </w:pPr>
-            <w:r>
-              <w:rPr>
-                <w:lang w:val="en-US"/>
-              </w:rPr>
-              <w:t>Test Description</w:t>
-            </w:r>
-          </w:p>
-        </w:tc>
-        <w:tc>
-          <w:tcPr>
-            <w:tcW w:w="2254" w:type="dxa"/>
-          </w:tcPr>
-          <w:p>
-            <w:pPr>
-              <w:rPr>
-                <w:lang w:val="en-US"/>
-              </w:rPr>
-            </w:pPr>
-            <w:r>
-              <w:rPr>
-                <w:lang w:val="en-US"/>
-              </w:rPr>
-              <w:t>Test Input</w:t>
-            </w:r>
-          </w:p>
-        </w:tc>
-        <w:tc>
-          <w:tcPr>
-            <w:tcW w:w="2254" w:type="dxa"/>
-          </w:tcPr>
-          <w:p>
-            <w:pPr>
-              <w:rPr>
-                <w:lang w:val="en-US"/>
-              </w:rPr>
-            </w:pPr>
-            <w:r>
-              <w:rPr>
-                <w:lang w:val="en-US"/>
-              </w:rPr>
-              <w:t>Expected Result</w:t>
-            </w:r>
-          </w:p>
-        </w:tc>
-      </w:tr>
-      <w:tr>
-        <w:tc>
-          <w:tcPr>
-            <w:tcW w:w="2254" w:type="dxa"/>
-          </w:tcPr>
-          <w:p>
-            <w:pPr>
-              <w:rPr>
-                <w:lang w:val="en-US"/>
-              </w:rPr>
-            </w:pPr>
-            <w:r>
-              <w:rPr>
-                <w:rFonts w:ascii="Arial" w:hAnsi="Arial" w:cs="Arial"/>
-                <w:sz w:val="20"/>
-                <w:szCs w:val="20"/>
-              </w:rPr>
-              <w:t>TC-01</w:t>
-            </w:r>
-          </w:p>
-        </w:tc>
-        <w:tc>
-          <w:tcPr>
-            <w:tcW w:w="2254" w:type="dxa"/>
-          </w:tcPr>
-          <w:p>
-            <w:pPr>
-              <w:rPr>
-                <w:rFonts w:ascii="Arial" w:hAnsi="Arial" w:cs="Arial"/>
-                <w:sz w:val="20"/>
-                <w:szCs w:val="20"/>
-              </w:rPr>
-            </w:pPr>
-            <w:r>
-              <w:rPr>
-                <w:rFonts w:ascii="Arial" w:hAnsi="Arial" w:cs="Arial"/>
-                <w:sz w:val="20"/>
-                <w:szCs w:val="20"/>
-              </w:rPr>
-              <w:t>Verify Admin Login</w:t>
-            </w:r>
-          </w:p>
-          <w:p>
-            <w:pPr>
-              <w:rPr>
-                <w:rFonts w:ascii="Arial" w:hAnsi="Arial" w:cs="Arial"/>
-                <w:sz w:val="20"/>
-                <w:szCs w:val="20"/>
-              </w:rPr>
-            </w:pPr>
-          </w:p>
-          <w:p>
-            <w:pPr>
-              <w:rPr>
-                <w:lang w:val="en-US"/>
-              </w:rPr>
-            </w:pPr>
-            <w:r>
-              <w:rPr>
-                <w:rFonts w:ascii="Arial" w:hAnsi="Arial" w:cs="Arial"/>
-                <w:sz w:val="20"/>
-                <w:szCs w:val="20"/>
-              </w:rPr>
-              <w:t>Check if the system grants access to an admin with valid credentials.</w:t>
-            </w:r>
-          </w:p>
-        </w:tc>
-        <w:tc>
-          <w:tcPr>
-            <w:tcW w:w="2254" w:type="dxa"/>
-          </w:tcPr>
-          <w:p>
-            <w:pPr>
-              <w:rPr>
-                <w:rFonts w:ascii="Arial" w:hAnsi="Arial" w:cs="Arial"/>
-                <w:sz w:val="20"/>
-                <w:szCs w:val="20"/>
-              </w:rPr>
-            </w:pPr>
-            <w:r>
-              <w:rPr>
-                <w:rFonts w:ascii="Arial" w:hAnsi="Arial" w:cs="Arial"/>
-                <w:sz w:val="20"/>
-                <w:szCs w:val="20"/>
-              </w:rPr>
-              <w:t xml:space="preserve">Email: </w:t>
-            </w:r>
-            <w:hyperlink r:id="rId4" w:history="1">
-              <w:r>
-                <w:rPr>
-                  <w:rStyle w:val="Hyperlink"/>
-                  <w:rFonts w:ascii="Arial" w:hAnsi="Arial" w:cs="Arial"/>
-                  <w:sz w:val="20"/>
-                  <w:szCs w:val="20"/>
-                </w:rPr>
-                <w:t>admin@academy.com</w:t>
-              </w:r>
-            </w:hyperlink>
-          </w:p>
-          <w:p>
-            <w:pPr>
-              <w:rPr>
-                <w:lang w:val="en-US"/>
-              </w:rPr>
-            </w:pPr>
-            <w:r>
-              <w:rPr>
-                <w:rFonts w:ascii="Arial" w:hAnsi="Arial" w:cs="Arial"/>
-                <w:sz w:val="20"/>
-                <w:szCs w:val="20"/>
-              </w:rPr>
-              <w:t>Password: Admin123!</w:t>
-            </w:r>
-          </w:p>
-        </w:tc>
-        <w:tc>
-          <w:tcPr>
-            <w:tcW w:w="2254" w:type="dxa"/>
-          </w:tcPr>
-          <w:p>
-            <w:pPr>
-              <w:rPr>
-                <w:lang w:val="en-US"/>
-              </w:rPr>
-            </w:pPr>
-            <w:r>
-              <w:rPr>
-                <w:rFonts w:ascii="Arial" w:hAnsi="Arial" w:cs="Arial"/>
-                <w:sz w:val="20"/>
-                <w:szCs w:val="20"/>
-              </w:rPr>
-              <w:t>System authenticates the user and redirects to the Admin Dashboard.</w:t>
-            </w:r>
-          </w:p>
-        </w:tc>
-      </w:tr>
-      <w:tr>
-        <w:tc>
-          <w:tcPr>
-            <w:tcW w:w="2254" w:type="dxa"/>
-          </w:tcPr>
-          <w:p>
-            <w:pPr>
-              <w:rPr>
-                <w:lang w:val="en-US"/>
-              </w:rPr>
-            </w:pPr>
-            <w:r>
-              <w:rPr>
-                <w:rFonts w:ascii="Arial" w:hAnsi="Arial" w:cs="Arial"/>
-                <w:sz w:val="20"/>
-                <w:szCs w:val="20"/>
-              </w:rPr>
-              <w:t>TC-02</w:t>
-            </w:r>
-          </w:p>
-        </w:tc>
-        <w:tc>
-          <w:tcPr>
-            <w:tcW w:w="2254" w:type="dxa"/>
-          </w:tcPr>
-          <w:p>
-            <w:pPr>
-              <w:rPr>
-                <w:rFonts w:ascii="Arial" w:hAnsi="Arial" w:cs="Arial"/>
-                <w:sz w:val="20"/>
-                <w:szCs w:val="20"/>
-              </w:rPr>
-            </w:pPr>
-            <w:r>
-              <w:rPr>
-                <w:rFonts w:ascii="Arial" w:hAnsi="Arial" w:cs="Arial"/>
-                <w:sz w:val="20"/>
-                <w:szCs w:val="20"/>
-              </w:rPr>
-              <w:t>Verify New Player Registration</w:t>
-            </w:r>
-          </w:p>
-          <w:p>
-            <w:pPr>
-              <w:rPr>
-                <w:rFonts w:ascii="Arial" w:hAnsi="Arial" w:cs="Arial"/>
-                <w:sz w:val="20"/>
-                <w:szCs w:val="20"/>
-              </w:rPr>
-            </w:pPr>
-          </w:p>
-          <w:p>
-            <w:pPr>
-              <w:rPr>
-                <w:lang w:val="en-US"/>
-              </w:rPr>
-            </w:pPr>
-            <w:r>
-              <w:rPr>
-                <w:rFonts w:ascii="Arial" w:hAnsi="Arial" w:cs="Arial"/>
-                <w:sz w:val="20"/>
-                <w:szCs w:val="20"/>
-              </w:rPr>
-              <w:t>Ensure the system creates a new player record when all fields are valid.</w:t>
-            </w:r>
-          </w:p>
-        </w:tc>
-        <w:tc>
-          <w:tcPr>
-            <w:tcW w:w="2254" w:type="dxa"/>
-          </w:tcPr>
-          <w:p>
-            <w:pPr>
-              <w:rPr>
-                <w:rFonts w:ascii="Arial" w:hAnsi="Arial" w:cs="Arial"/>
-                <w:sz w:val="20"/>
-                <w:szCs w:val="20"/>
-              </w:rPr>
-            </w:pPr>
-            <w:r>
-              <w:rPr>
-                <w:rFonts w:ascii="Arial" w:hAnsi="Arial" w:cs="Arial"/>
-                <w:sz w:val="20"/>
-                <w:szCs w:val="20"/>
-              </w:rPr>
-              <w:t>Name: "John Doe"</w:t>
-            </w:r>
-          </w:p>
-          <w:p>
-            <w:pPr>
-              <w:rPr>
-                <w:rFonts w:ascii="Arial" w:hAnsi="Arial" w:cs="Arial"/>
-                <w:sz w:val="20"/>
-                <w:szCs w:val="20"/>
-              </w:rPr>
-            </w:pPr>
-            <w:r>
-              <w:rPr>
-                <w:rFonts w:ascii="Arial" w:hAnsi="Arial" w:cs="Arial"/>
-                <w:sz w:val="20"/>
-                <w:szCs w:val="20"/>
-              </w:rPr>
-              <w:t>DOB: 12/05/2006</w:t>
-            </w:r>
-          </w:p>
-          <w:p>
-            <w:pPr>
-              <w:rPr>
-                <w:rFonts w:ascii="Arial" w:hAnsi="Arial" w:cs="Arial"/>
-                <w:sz w:val="20"/>
-                <w:szCs w:val="20"/>
-              </w:rPr>
-            </w:pPr>
-            <w:r>
-              <w:rPr>
-                <w:rFonts w:ascii="Arial" w:hAnsi="Arial" w:cs="Arial"/>
-                <w:sz w:val="20"/>
-                <w:szCs w:val="20"/>
-              </w:rPr>
-              <w:t>Position: Forward</w:t>
-            </w:r>
-          </w:p>
-          <w:p>
-            <w:pPr>
-              <w:rPr>
-                <w:rFonts w:ascii="Arial" w:hAnsi="Arial" w:cs="Arial"/>
-                <w:sz w:val="20"/>
-                <w:szCs w:val="20"/>
-              </w:rPr>
-            </w:pPr>
-          </w:p>
-          <w:p>
-            <w:pPr>
-              <w:rPr>
-                <w:lang w:val="en-US"/>
-              </w:rPr>
-            </w:pPr>
-            <w:r>
-              <w:rPr>
-                <w:rFonts w:ascii="Arial" w:hAnsi="Arial" w:cs="Arial"/>
-                <w:sz w:val="20"/>
-                <w:szCs w:val="20"/>
-              </w:rPr>
-              <w:t>Action: Click "Save"</w:t>
-            </w:r>
-          </w:p>
-        </w:tc>
-        <w:tc>
-          <w:tcPr>
-            <w:tcW w:w="2254" w:type="dxa"/>
-          </w:tcPr>
-          <w:p>
-            <w:pPr>
-              <w:rPr>
-                <w:lang w:val="en-US"/>
-              </w:rPr>
-            </w:pPr>
-            <w:r>
-              <w:rPr>
-                <w:rFonts w:ascii="Arial" w:hAnsi="Arial" w:cs="Arial"/>
-                <w:sz w:val="20"/>
-                <w:szCs w:val="20"/>
-              </w:rPr>
-              <w:t>System displays "Registration Successful" message and the new player appears in the Player List.</w:t>
-            </w:r>
-          </w:p>
-        </w:tc>
-      </w:tr>
-      <w:tr>
-        <w:tc>
-          <w:tcPr>
-            <w:tcW w:w="2254" w:type="dxa"/>
-          </w:tcPr>
-          <w:p>
-            <w:pPr>
-              <w:rPr>
-                <w:lang w:val="en-US"/>
-              </w:rPr>
-            </w:pPr>
-            <w:r>
-              <w:rPr>
-                <w:rFonts w:ascii="Arial" w:hAnsi="Arial" w:cs="Arial"/>
-                <w:sz w:val="20"/>
-                <w:szCs w:val="20"/>
-              </w:rPr>
-              <w:t>TC-03</w:t>
-            </w:r>
-          </w:p>
-        </w:tc>
-        <w:tc>
-          <w:tcPr>
-            <w:tcW w:w="2254" w:type="dxa"/>
-          </w:tcPr>
-          <w:p>
-            <w:pPr>
-              <w:rPr>
-                <w:rFonts w:ascii="Arial" w:hAnsi="Arial" w:cs="Arial"/>
-                <w:sz w:val="20"/>
-                <w:szCs w:val="20"/>
-              </w:rPr>
-            </w:pPr>
-            <w:r>
-              <w:rPr>
-                <w:rFonts w:ascii="Arial" w:hAnsi="Arial" w:cs="Arial"/>
-                <w:sz w:val="20"/>
-                <w:szCs w:val="20"/>
-              </w:rPr>
-              <w:t>Validate Performance Data Entry (Boundary Test)</w:t>
-            </w:r>
-          </w:p>
-          <w:p>
-            <w:pPr>
-              <w:rPr>
-                <w:rFonts w:ascii="Arial" w:hAnsi="Arial" w:cs="Arial"/>
-                <w:sz w:val="20"/>
-                <w:szCs w:val="20"/>
-              </w:rPr>
-            </w:pPr>
-          </w:p>
-          <w:p>
-            <w:pPr>
-              <w:rPr>
-                <w:lang w:val="en-US"/>
-              </w:rPr>
-            </w:pPr>
-            <w:r>
-              <w:rPr>
-                <w:rFonts w:ascii="Arial" w:hAnsi="Arial" w:cs="Arial"/>
-                <w:sz w:val="20"/>
-                <w:szCs w:val="20"/>
-              </w:rPr>
-              <w:t>Ensure the system rejects negative numbers for goals scored.</w:t>
-            </w:r>
-          </w:p>
-        </w:tc>
-        <w:tc>
-          <w:tcPr>
-            <w:tcW w:w="2254" w:type="dxa"/>
-          </w:tcPr>
-          <w:p>
-            <w:pPr>
-              <w:rPr>
-                <w:rFonts w:ascii="Arial" w:hAnsi="Arial" w:cs="Arial"/>
-                <w:sz w:val="20"/>
-                <w:szCs w:val="20"/>
-              </w:rPr>
-            </w:pPr>
-            <w:r>
-              <w:rPr>
-                <w:rFonts w:ascii="Arial" w:hAnsi="Arial" w:cs="Arial"/>
-                <w:sz w:val="20"/>
-                <w:szCs w:val="20"/>
-              </w:rPr>
-              <w:t>Player: John Doe</w:t>
-            </w:r>
-          </w:p>
-          <w:p>
-            <w:pPr>
-              <w:rPr>
-                <w:rFonts w:ascii="Arial" w:hAnsi="Arial" w:cs="Arial"/>
-                <w:sz w:val="20"/>
-                <w:szCs w:val="20"/>
-              </w:rPr>
-            </w:pPr>
-            <w:r>
-              <w:rPr>
-                <w:rFonts w:ascii="Arial" w:hAnsi="Arial" w:cs="Arial"/>
-                <w:sz w:val="20"/>
-                <w:szCs w:val="20"/>
-              </w:rPr>
-              <w:t>Goals: -1</w:t>
-            </w:r>
-          </w:p>
-          <w:p>
-            <w:pPr>
-              <w:rPr>
-                <w:rFonts w:ascii="Arial" w:hAnsi="Arial" w:cs="Arial"/>
-                <w:sz w:val="20"/>
-                <w:szCs w:val="20"/>
-              </w:rPr>
-            </w:pPr>
-          </w:p>
-          <w:p>
-            <w:pPr>
-              <w:rPr>
-                <w:lang w:val="en-US"/>
-              </w:rPr>
-            </w:pPr>
-            <w:r>
-              <w:rPr>
-                <w:rFonts w:ascii="Arial" w:hAnsi="Arial" w:cs="Arial"/>
-                <w:sz w:val="20"/>
-                <w:szCs w:val="20"/>
-              </w:rPr>
-              <w:t>Action: Click "Submit"</w:t>
-            </w:r>
-          </w:p>
-        </w:tc>
-        <w:tc>
-          <w:tcPr>
-            <w:tcW w:w="2254" w:type="dxa"/>
-          </w:tcPr>
-          <w:p>
-            <w:pPr>
-              <w:rPr>
-                <w:lang w:val="en-US"/>
-              </w:rPr>
-            </w:pPr>
-            <w:r>
-              <w:rPr>
-                <w:rFonts w:ascii="Arial" w:hAnsi="Arial" w:cs="Arial"/>
-                <w:sz w:val="20"/>
-                <w:szCs w:val="20"/>
-              </w:rPr>
-              <w:t>System displays an error message: "Goals cannot be negative" and does not save the data.</w:t>
-            </w:r>
-          </w:p>
-        </w:tc>
-      </w:tr>
-      <w:tr>
-        <w:tc>
-          <w:tcPr>
-            <w:tcW w:w="2254" w:type="dxa"/>
-          </w:tcPr>
-          <w:p>
-            <w:pPr>
-              <w:rPr>
-                <w:lang w:val="en-US"/>
-              </w:rPr>
-            </w:pPr>
-            <w:r>
-              <w:rPr>
-                <w:rFonts w:ascii="Arial" w:hAnsi="Arial" w:cs="Arial"/>
-                <w:sz w:val="20"/>
-                <w:szCs w:val="20"/>
-              </w:rPr>
-              <w:t>TC-04</w:t>
-            </w:r>
-          </w:p>
-        </w:tc>
-        <w:tc>
-          <w:tcPr>
-            <w:tcW w:w="2254" w:type="dxa"/>
-          </w:tcPr>
-          <w:p>
-            <w:pPr>
-              <w:rPr>
-                <w:rFonts w:ascii="Arial" w:hAnsi="Arial" w:cs="Arial"/>
-                <w:sz w:val="20"/>
-                <w:szCs w:val="20"/>
-              </w:rPr>
-            </w:pPr>
-            <w:r>
-              <w:rPr>
-                <w:rFonts w:ascii="Arial" w:hAnsi="Arial" w:cs="Arial"/>
-                <w:sz w:val="20"/>
-                <w:szCs w:val="20"/>
-              </w:rPr>
-              <w:t>Verify Training Schedule Booking</w:t>
-            </w:r>
-          </w:p>
-          <w:p>
-            <w:pPr>
-              <w:rPr>
-                <w:rFonts w:ascii="Arial" w:hAnsi="Arial" w:cs="Arial"/>
-                <w:sz w:val="20"/>
-                <w:szCs w:val="20"/>
-              </w:rPr>
-            </w:pPr>
-          </w:p>
-          <w:p>
-            <w:pPr>
-              <w:rPr>
-                <w:lang w:val="en-US"/>
-              </w:rPr>
-            </w:pPr>
-            <w:r>
-              <w:rPr>
-                <w:rFonts w:ascii="Arial" w:hAnsi="Arial" w:cs="Arial"/>
-                <w:sz w:val="20"/>
-                <w:szCs w:val="20"/>
-              </w:rPr>
-              <w:t>Check if a coach can schedule a session without conflict.</w:t>
-            </w:r>
-          </w:p>
-        </w:tc>
-        <w:tc>
-          <w:tcPr>
-            <w:tcW w:w="2254" w:type="dxa"/>
-          </w:tcPr>
-          <w:p>
-            <w:pPr>
-              <w:rPr>
-                <w:rFonts w:ascii="Arial" w:hAnsi="Arial" w:cs="Arial"/>
-                <w:sz w:val="20"/>
-                <w:szCs w:val="20"/>
-              </w:rPr>
-            </w:pPr>
-            <w:r>
-              <w:rPr>
-                <w:rFonts w:ascii="Arial" w:hAnsi="Arial" w:cs="Arial"/>
-                <w:sz w:val="20"/>
-                <w:szCs w:val="20"/>
-              </w:rPr>
-              <w:t>Date: 2026-01-01</w:t>
-            </w:r>
-          </w:p>
-          <w:p>
-            <w:pPr>
-              <w:rPr>
-                <w:rFonts w:ascii="Arial" w:hAnsi="Arial" w:cs="Arial"/>
-                <w:sz w:val="20"/>
-                <w:szCs w:val="20"/>
-              </w:rPr>
-            </w:pPr>
-            <w:r>
-              <w:rPr>
-                <w:rFonts w:ascii="Arial" w:hAnsi="Arial" w:cs="Arial"/>
-                <w:sz w:val="20"/>
-                <w:szCs w:val="20"/>
-              </w:rPr>
-              <w:t>Time: 08:00 AM</w:t>
-            </w:r>
-          </w:p>
-          <w:p>
-            <w:pPr>
-              <w:rPr>
-                <w:lang w:val="en-US"/>
-              </w:rPr>
-            </w:pPr>
-            <w:r>
-              <w:rPr>
-                <w:rFonts w:ascii="Arial" w:hAnsi="Arial" w:cs="Arial"/>
-                <w:sz w:val="20"/>
-                <w:szCs w:val="20"/>
-              </w:rPr>
-              <w:t xml:space="preserve">Venue: Johan </w:t>
-            </w:r>
-            <w:proofErr w:type="spellStart"/>
-            <w:r>
-              <w:rPr>
-                <w:rFonts w:ascii="Arial" w:hAnsi="Arial" w:cs="Arial"/>
-                <w:sz w:val="20"/>
-                <w:szCs w:val="20"/>
-              </w:rPr>
-              <w:t>Sepak</w:t>
-            </w:r>
-            <w:proofErr w:type="spellEnd"/>
-          </w:p>
-        </w:tc>
-        <w:tc>
-          <w:tcPr>
-            <w:tcW w:w="2254" w:type="dxa"/>
-          </w:tcPr>
-          <w:p>
-            <w:pPr>
-              <w:rPr>
-                <w:lang w:val="en-US"/>
-              </w:rPr>
-            </w:pPr>
-            <w:r>
-              <w:rPr>
-                <w:rFonts w:ascii="Arial" w:hAnsi="Arial" w:cs="Arial"/>
-                <w:sz w:val="20"/>
-                <w:szCs w:val="20"/>
-              </w:rPr>
-              <w:t>System confirms the booking and sends a notification to assigned players.</w:t>
-            </w:r>
-          </w:p>
-        </w:tc>
-      </w:tr>
-      <w:tr>
-        <w:tc>
-          <w:tcPr>
-            <w:tcW w:w="2254" w:type="dxa"/>
-          </w:tcPr>
-          <w:p>
-            <w:pPr>
-              <w:rPr>
-                <w:lang w:val="en-US"/>
-              </w:rPr>
-            </w:pPr>
-            <w:r>
-              <w:rPr>
-                <w:rFonts w:ascii="Arial" w:hAnsi="Arial" w:cs="Arial"/>
-                <w:sz w:val="20"/>
-                <w:szCs w:val="20"/>
-              </w:rPr>
-              <w:t>TC-05</w:t>
-            </w:r>
-          </w:p>
-        </w:tc>
-        <w:tc>
-          <w:tcPr>
-            <w:tcW w:w="2254" w:type="dxa"/>
-          </w:tcPr>
-          <w:p>
-            <w:pPr>
-              <w:rPr>
-                <w:rFonts w:ascii="Arial" w:hAnsi="Arial" w:cs="Arial"/>
-                <w:sz w:val="20"/>
-                <w:szCs w:val="20"/>
-              </w:rPr>
-            </w:pPr>
-            <w:r>
-              <w:rPr>
-                <w:rFonts w:ascii="Arial" w:hAnsi="Arial" w:cs="Arial"/>
-                <w:sz w:val="20"/>
-                <w:szCs w:val="20"/>
-              </w:rPr>
-              <w:t>Verify Tournament Search</w:t>
-            </w:r>
-          </w:p>
-          <w:p>
-            <w:pPr>
-              <w:rPr>
-                <w:rFonts w:ascii="Arial" w:hAnsi="Arial" w:cs="Arial"/>
-                <w:sz w:val="20"/>
-                <w:szCs w:val="20"/>
-              </w:rPr>
-            </w:pPr>
-          </w:p>
-          <w:p>
-            <w:pPr>
-              <w:rPr>
-                <w:lang w:val="en-US"/>
-              </w:rPr>
-            </w:pPr>
-            <w:r>
-              <w:rPr>
-                <w:rFonts w:ascii="Arial" w:hAnsi="Arial" w:cs="Arial"/>
-                <w:sz w:val="20"/>
-                <w:szCs w:val="20"/>
-              </w:rPr>
-              <w:t>Test the search function to find a specific tournament.</w:t>
-            </w:r>
-          </w:p>
-        </w:tc>
-        <w:tc>
-          <w:tcPr>
-            <w:tcW w:w="2254" w:type="dxa"/>
-          </w:tcPr>
-          <w:p>
-            <w:pPr>
-              <w:rPr>
-                <w:rFonts w:ascii="Arial" w:hAnsi="Arial" w:cs="Arial"/>
-                <w:sz w:val="20"/>
-                <w:szCs w:val="20"/>
-              </w:rPr>
-            </w:pPr>
-            <w:r>
-              <w:rPr>
-                <w:rFonts w:ascii="Arial" w:hAnsi="Arial" w:cs="Arial"/>
-                <w:sz w:val="20"/>
-                <w:szCs w:val="20"/>
-              </w:rPr>
-              <w:t>Search Query: "Pahang"</w:t>
-            </w:r>
-          </w:p>
-          <w:p>
-            <w:pPr>
-              <w:rPr>
-                <w:lang w:val="en-US"/>
-              </w:rPr>
-            </w:pPr>
-            <w:r>
-              <w:rPr>
-                <w:rFonts w:ascii="Arial" w:hAnsi="Arial" w:cs="Arial"/>
-                <w:sz w:val="20"/>
-                <w:szCs w:val="20"/>
-              </w:rPr>
-              <w:t>Filter: Current Year</w:t>
-            </w:r>
-          </w:p>
-        </w:tc>
-        <w:tc>
-          <w:tcPr>
-            <w:tcW w:w="2254" w:type="dxa"/>
-          </w:tcPr>
-          <w:p>
-            <w:pPr>
-              <w:rPr>
-                <w:lang w:val="en-US"/>
-              </w:rPr>
-            </w:pPr>
-            <w:r>
-              <w:rPr>
-                <w:rFonts w:ascii="Arial" w:hAnsi="Arial" w:cs="Arial"/>
-                <w:sz w:val="20"/>
-                <w:szCs w:val="20"/>
-              </w:rPr>
-              <w:t>System returns a list containing "Pahang U-21 Cup" and other matching records.</w:t>
-            </w:r>
-          </w:p>
-        </w:tc>
-      </w:tr>
-    </w:tbl>
     <w:p>
       <w:pPr>
         <w:rPr>
           <w:lang w:val="en-US"/>
         </w:rPr>
       </w:pPr>
-    </w:p>
-    <w:p>
-      <w:pPr>
-        <w:rPr>
-          <w:lang w:val="en-US"/>
-        </w:rPr>
-      </w:pPr>
-      <w:r>
-        <w:rPr>
-          <w:lang w:val="en-US"/>
-        </w:rPr>
-        <w:br w:type="page"/>
-      </w:r>
-    </w:p>
-    <w:p>
-      <w:pPr>
-        <w:rPr>
-          <w:lang w:val="en-US"/>
-        </w:rPr>
-      </w:pPr>
-      <w:r>
-        <w:rPr>
-          <w:lang w:val="en-US"/>
-        </w:rPr>
-        <w:lastRenderedPageBreak/>
-        <w:t>Activity Diagram of FR 11 with UML Design</w:t>
-      </w:r>
-    </w:p>
-    <w:p>
-      <w:pPr>
-        <w:rPr>
-          <w:lang w:val="en-US"/>
-        </w:rPr>
-      </w:pPr>
-      <w:r>
-        <w:rPr>
+      <w:r>
+        <w:rPr>
+          <w:noProof/>
           <w:lang w:val="en-US"/>
         </w:rPr>
         <w:drawing>
-          <wp:inline distT="0" distB="0" distL="0" distR="0" wp14:anchorId="29E2C3B9" wp14:editId="35C25EDF">
+          <wp:inline distT="0" distB="0" distL="0" distR="0" wp14:anchorId="595A177E" wp14:editId="70442B5D">
             <wp:extent cx="5731510" cy="3300730"/>
             <wp:effectExtent l="19050" t="19050" r="21590" b="13970"/>
             <wp:docPr id="1813911214" name="Picture 1" descr="A diagram of a process&#10;&#10;AI-generated content may be incorrect."/>
@@ -2406,10 +1906,1122 @@
     </w:p>
     <w:p>
       <w:pPr>
-        <w:rPr>
-          <w:lang w:val="en-US"/>
-        </w:rPr>
-      </w:pPr>
+        <w:jc w:val="center"/>
+        <w:rPr>
+          <w:lang w:val="en-US"/>
+        </w:rPr>
+      </w:pPr>
+      <w:r>
+        <w:rPr>
+          <w:lang w:val="en-US"/>
+        </w:rPr>
+        <w:t xml:space="preserve">Figure 1: </w:t>
+      </w:r>
+      <w:r>
+        <w:rPr>
+          <w:lang w:val="en-US"/>
+        </w:rPr>
+        <w:t>Activity Diagram of FR 11 with UML Design</w:t>
+      </w:r>
+    </w:p>
+    <w:p>
+      <w:pPr>
+        <w:rPr>
+          <w:rFonts w:asciiTheme="majorHAnsi" w:eastAsiaTheme="majorEastAsia" w:hAnsiTheme="majorHAnsi" w:cstheme="majorBidi"/>
+          <w:color w:val="2F5496" w:themeColor="accent1" w:themeShade="BF"/>
+          <w:sz w:val="32"/>
+          <w:szCs w:val="32"/>
+          <w:lang w:val="en-US"/>
+        </w:rPr>
+      </w:pPr>
+      <w:r>
+        <w:rPr>
+          <w:lang w:val="en-US"/>
+        </w:rPr>
+        <w:br w:type="page"/>
+      </w:r>
+    </w:p>
+    <w:p>
+      <w:pPr>
+        <w:pStyle w:val="Heading1"/>
+        <w:rPr>
+          <w:lang w:val="en-US"/>
+        </w:rPr>
+      </w:pPr>
+      <w:r>
+        <w:rPr>
+          <w:lang w:val="en-US"/>
+        </w:rPr>
+        <w:lastRenderedPageBreak/>
+        <w:t xml:space="preserve">Q9: </w:t>
+      </w:r>
+      <w:r>
+        <w:rPr>
+          <w:lang w:val="en-US"/>
+        </w:rPr>
+        <w:t>Test Cases</w:t>
+      </w:r>
+    </w:p>
+    <w:p>
+      <w:pPr>
+        <w:rPr>
+          <w:lang w:val="en-US"/>
+        </w:rPr>
+      </w:pPr>
+    </w:p>
+    <w:p>
+      <w:pPr>
+        <w:jc w:val="center"/>
+        <w:rPr>
+          <w:lang w:val="en-US"/>
+        </w:rPr>
+      </w:pPr>
+      <w:r>
+        <w:rPr>
+          <w:lang w:val="en-US"/>
+        </w:rPr>
+        <w:t>Table 4: Test Cases</w:t>
+      </w:r>
+    </w:p>
+    <w:tbl>
+      <w:tblPr>
+        <w:tblStyle w:val="TableGrid"/>
+        <w:tblW w:w="0" w:type="auto"/>
+        <w:tblLook w:val="04A0" w:firstRow="1" w:lastRow="0" w:firstColumn="1" w:lastColumn="0" w:noHBand="0" w:noVBand="1"/>
+      </w:tblPr>
+      <w:tblGrid>
+        <w:gridCol w:w="2200"/>
+        <w:gridCol w:w="2226"/>
+        <w:gridCol w:w="2363"/>
+        <w:gridCol w:w="2227"/>
+      </w:tblGrid>
+      <w:tr>
+        <w:tc>
+          <w:tcPr>
+            <w:tcW w:w="2254" w:type="dxa"/>
+            <w:shd w:val="clear" w:color="auto" w:fill="D0CECE" w:themeFill="background2" w:themeFillShade="E6"/>
+          </w:tcPr>
+          <w:p>
+            <w:pPr>
+              <w:rPr>
+                <w:b/>
+                <w:bCs/>
+                <w:lang w:val="en-US"/>
+              </w:rPr>
+            </w:pPr>
+            <w:r>
+              <w:rPr>
+                <w:b/>
+                <w:bCs/>
+                <w:lang w:val="en-US"/>
+              </w:rPr>
+              <w:t>Case ID</w:t>
+            </w:r>
+          </w:p>
+        </w:tc>
+        <w:tc>
+          <w:tcPr>
+            <w:tcW w:w="2254" w:type="dxa"/>
+            <w:shd w:val="clear" w:color="auto" w:fill="D0CECE" w:themeFill="background2" w:themeFillShade="E6"/>
+          </w:tcPr>
+          <w:p>
+            <w:pPr>
+              <w:rPr>
+                <w:b/>
+                <w:bCs/>
+                <w:lang w:val="en-US"/>
+              </w:rPr>
+            </w:pPr>
+            <w:r>
+              <w:rPr>
+                <w:b/>
+                <w:bCs/>
+                <w:lang w:val="en-US"/>
+              </w:rPr>
+              <w:t>Test Description</w:t>
+            </w:r>
+          </w:p>
+        </w:tc>
+        <w:tc>
+          <w:tcPr>
+            <w:tcW w:w="2254" w:type="dxa"/>
+            <w:shd w:val="clear" w:color="auto" w:fill="D0CECE" w:themeFill="background2" w:themeFillShade="E6"/>
+          </w:tcPr>
+          <w:p>
+            <w:pPr>
+              <w:rPr>
+                <w:b/>
+                <w:bCs/>
+                <w:lang w:val="en-US"/>
+              </w:rPr>
+            </w:pPr>
+            <w:r>
+              <w:rPr>
+                <w:b/>
+                <w:bCs/>
+                <w:lang w:val="en-US"/>
+              </w:rPr>
+              <w:t>Test Input</w:t>
+            </w:r>
+          </w:p>
+        </w:tc>
+        <w:tc>
+          <w:tcPr>
+            <w:tcW w:w="2254" w:type="dxa"/>
+            <w:shd w:val="clear" w:color="auto" w:fill="D0CECE" w:themeFill="background2" w:themeFillShade="E6"/>
+          </w:tcPr>
+          <w:p>
+            <w:pPr>
+              <w:rPr>
+                <w:b/>
+                <w:bCs/>
+                <w:lang w:val="en-US"/>
+              </w:rPr>
+            </w:pPr>
+            <w:r>
+              <w:rPr>
+                <w:b/>
+                <w:bCs/>
+                <w:lang w:val="en-US"/>
+              </w:rPr>
+              <w:t>Expected Result</w:t>
+            </w:r>
+          </w:p>
+        </w:tc>
+      </w:tr>
+      <w:tr>
+        <w:tc>
+          <w:tcPr>
+            <w:tcW w:w="2254" w:type="dxa"/>
+            <w:shd w:val="clear" w:color="auto" w:fill="D5DCE4" w:themeFill="text2" w:themeFillTint="33"/>
+          </w:tcPr>
+          <w:p>
+            <w:pPr>
+              <w:rPr>
+                <w:rFonts w:cs="Times New Roman"/>
+                <w:szCs w:val="24"/>
+                <w:lang w:val="en-US"/>
+              </w:rPr>
+            </w:pPr>
+            <w:r>
+              <w:rPr>
+                <w:rFonts w:cs="Times New Roman"/>
+                <w:szCs w:val="24"/>
+              </w:rPr>
+              <w:t>TC-01</w:t>
+            </w:r>
+          </w:p>
+        </w:tc>
+        <w:tc>
+          <w:tcPr>
+            <w:tcW w:w="2254" w:type="dxa"/>
+            <w:shd w:val="clear" w:color="auto" w:fill="D5DCE4" w:themeFill="text2" w:themeFillTint="33"/>
+          </w:tcPr>
+          <w:p>
+            <w:pPr>
+              <w:rPr>
+                <w:rFonts w:cs="Times New Roman"/>
+                <w:szCs w:val="24"/>
+              </w:rPr>
+            </w:pPr>
+            <w:r>
+              <w:rPr>
+                <w:rFonts w:cs="Times New Roman"/>
+                <w:szCs w:val="24"/>
+              </w:rPr>
+              <w:t>Verify Admin Login</w:t>
+            </w:r>
+          </w:p>
+          <w:p>
+            <w:pPr>
+              <w:rPr>
+                <w:rFonts w:cs="Times New Roman"/>
+                <w:szCs w:val="24"/>
+              </w:rPr>
+            </w:pPr>
+          </w:p>
+          <w:p>
+            <w:pPr>
+              <w:rPr>
+                <w:rFonts w:cs="Times New Roman"/>
+                <w:szCs w:val="24"/>
+                <w:lang w:val="en-US"/>
+              </w:rPr>
+            </w:pPr>
+            <w:r>
+              <w:rPr>
+                <w:rFonts w:cs="Times New Roman"/>
+                <w:szCs w:val="24"/>
+              </w:rPr>
+              <w:t>Check if the system grants access to an admin with valid credentials.</w:t>
+            </w:r>
+          </w:p>
+        </w:tc>
+        <w:tc>
+          <w:tcPr>
+            <w:tcW w:w="2254" w:type="dxa"/>
+            <w:shd w:val="clear" w:color="auto" w:fill="D5DCE4" w:themeFill="text2" w:themeFillTint="33"/>
+          </w:tcPr>
+          <w:p>
+            <w:pPr>
+              <w:rPr>
+                <w:rFonts w:cs="Times New Roman"/>
+                <w:szCs w:val="24"/>
+              </w:rPr>
+            </w:pPr>
+            <w:r>
+              <w:rPr>
+                <w:rFonts w:cs="Times New Roman"/>
+                <w:szCs w:val="24"/>
+              </w:rPr>
+              <w:t xml:space="preserve">Email: </w:t>
+            </w:r>
+            <w:hyperlink r:id="rId6" w:history="1">
+              <w:r>
+                <w:rPr>
+                  <w:rStyle w:val="Hyperlink"/>
+                  <w:rFonts w:cs="Times New Roman"/>
+                  <w:szCs w:val="24"/>
+                </w:rPr>
+                <w:t>admin@academy.com</w:t>
+              </w:r>
+            </w:hyperlink>
+          </w:p>
+          <w:p>
+            <w:pPr>
+              <w:rPr>
+                <w:rFonts w:cs="Times New Roman"/>
+                <w:szCs w:val="24"/>
+                <w:lang w:val="en-US"/>
+              </w:rPr>
+            </w:pPr>
+            <w:r>
+              <w:rPr>
+                <w:rFonts w:cs="Times New Roman"/>
+                <w:szCs w:val="24"/>
+              </w:rPr>
+              <w:t>Password: Admin123!</w:t>
+            </w:r>
+          </w:p>
+        </w:tc>
+        <w:tc>
+          <w:tcPr>
+            <w:tcW w:w="2254" w:type="dxa"/>
+            <w:shd w:val="clear" w:color="auto" w:fill="D5DCE4" w:themeFill="text2" w:themeFillTint="33"/>
+          </w:tcPr>
+          <w:p>
+            <w:pPr>
+              <w:rPr>
+                <w:rFonts w:cs="Times New Roman"/>
+                <w:szCs w:val="24"/>
+                <w:lang w:val="en-US"/>
+              </w:rPr>
+            </w:pPr>
+            <w:r>
+              <w:rPr>
+                <w:rFonts w:cs="Times New Roman"/>
+                <w:szCs w:val="24"/>
+              </w:rPr>
+              <w:t>System authenticates the user and redirects to the Admin Dashboard.</w:t>
+            </w:r>
+          </w:p>
+        </w:tc>
+      </w:tr>
+      <w:tr>
+        <w:tc>
+          <w:tcPr>
+            <w:tcW w:w="2254" w:type="dxa"/>
+            <w:shd w:val="clear" w:color="auto" w:fill="D9E2F3" w:themeFill="accent1" w:themeFillTint="33"/>
+          </w:tcPr>
+          <w:p>
+            <w:pPr>
+              <w:rPr>
+                <w:rFonts w:cs="Times New Roman"/>
+                <w:szCs w:val="24"/>
+                <w:lang w:val="en-US"/>
+              </w:rPr>
+            </w:pPr>
+            <w:r>
+              <w:rPr>
+                <w:rFonts w:cs="Times New Roman"/>
+                <w:szCs w:val="24"/>
+              </w:rPr>
+              <w:t>TC-02</w:t>
+            </w:r>
+          </w:p>
+        </w:tc>
+        <w:tc>
+          <w:tcPr>
+            <w:tcW w:w="2254" w:type="dxa"/>
+            <w:shd w:val="clear" w:color="auto" w:fill="D9E2F3" w:themeFill="accent1" w:themeFillTint="33"/>
+          </w:tcPr>
+          <w:p>
+            <w:pPr>
+              <w:rPr>
+                <w:rFonts w:cs="Times New Roman"/>
+                <w:szCs w:val="24"/>
+              </w:rPr>
+            </w:pPr>
+            <w:r>
+              <w:rPr>
+                <w:rFonts w:cs="Times New Roman"/>
+                <w:szCs w:val="24"/>
+              </w:rPr>
+              <w:t>Verify New Player Registration</w:t>
+            </w:r>
+          </w:p>
+          <w:p>
+            <w:pPr>
+              <w:rPr>
+                <w:rFonts w:cs="Times New Roman"/>
+                <w:szCs w:val="24"/>
+              </w:rPr>
+            </w:pPr>
+          </w:p>
+          <w:p>
+            <w:pPr>
+              <w:rPr>
+                <w:rFonts w:cs="Times New Roman"/>
+                <w:szCs w:val="24"/>
+                <w:lang w:val="en-US"/>
+              </w:rPr>
+            </w:pPr>
+            <w:r>
+              <w:rPr>
+                <w:rFonts w:cs="Times New Roman"/>
+                <w:szCs w:val="24"/>
+              </w:rPr>
+              <w:t>Ensure the system creates a new player record when all fields are valid.</w:t>
+            </w:r>
+          </w:p>
+        </w:tc>
+        <w:tc>
+          <w:tcPr>
+            <w:tcW w:w="2254" w:type="dxa"/>
+            <w:shd w:val="clear" w:color="auto" w:fill="D9E2F3" w:themeFill="accent1" w:themeFillTint="33"/>
+          </w:tcPr>
+          <w:p>
+            <w:pPr>
+              <w:rPr>
+                <w:rFonts w:cs="Times New Roman"/>
+                <w:szCs w:val="24"/>
+              </w:rPr>
+            </w:pPr>
+            <w:r>
+              <w:rPr>
+                <w:rFonts w:cs="Times New Roman"/>
+                <w:szCs w:val="24"/>
+              </w:rPr>
+              <w:t>Name: "John Doe"</w:t>
+            </w:r>
+          </w:p>
+          <w:p>
+            <w:pPr>
+              <w:rPr>
+                <w:rFonts w:cs="Times New Roman"/>
+                <w:szCs w:val="24"/>
+              </w:rPr>
+            </w:pPr>
+            <w:r>
+              <w:rPr>
+                <w:rFonts w:cs="Times New Roman"/>
+                <w:szCs w:val="24"/>
+              </w:rPr>
+              <w:t>DOB: 12/05/2006</w:t>
+            </w:r>
+          </w:p>
+          <w:p>
+            <w:pPr>
+              <w:rPr>
+                <w:rFonts w:cs="Times New Roman"/>
+                <w:szCs w:val="24"/>
+              </w:rPr>
+            </w:pPr>
+            <w:r>
+              <w:rPr>
+                <w:rFonts w:cs="Times New Roman"/>
+                <w:szCs w:val="24"/>
+              </w:rPr>
+              <w:t>Position: Forward</w:t>
+            </w:r>
+          </w:p>
+          <w:p>
+            <w:pPr>
+              <w:rPr>
+                <w:rFonts w:cs="Times New Roman"/>
+                <w:szCs w:val="24"/>
+              </w:rPr>
+            </w:pPr>
+          </w:p>
+          <w:p>
+            <w:pPr>
+              <w:rPr>
+                <w:rFonts w:cs="Times New Roman"/>
+                <w:szCs w:val="24"/>
+                <w:lang w:val="en-US"/>
+              </w:rPr>
+            </w:pPr>
+            <w:r>
+              <w:rPr>
+                <w:rFonts w:cs="Times New Roman"/>
+                <w:szCs w:val="24"/>
+              </w:rPr>
+              <w:t>Action: Click "Save"</w:t>
+            </w:r>
+          </w:p>
+        </w:tc>
+        <w:tc>
+          <w:tcPr>
+            <w:tcW w:w="2254" w:type="dxa"/>
+            <w:shd w:val="clear" w:color="auto" w:fill="D9E2F3" w:themeFill="accent1" w:themeFillTint="33"/>
+          </w:tcPr>
+          <w:p>
+            <w:pPr>
+              <w:rPr>
+                <w:rFonts w:cs="Times New Roman"/>
+                <w:szCs w:val="24"/>
+                <w:lang w:val="en-US"/>
+              </w:rPr>
+            </w:pPr>
+            <w:r>
+              <w:rPr>
+                <w:rFonts w:cs="Times New Roman"/>
+                <w:szCs w:val="24"/>
+              </w:rPr>
+              <w:t>System displays "Registration Successful" message and the new player appears in the Player List.</w:t>
+            </w:r>
+          </w:p>
+        </w:tc>
+      </w:tr>
+      <w:tr>
+        <w:tc>
+          <w:tcPr>
+            <w:tcW w:w="2254" w:type="dxa"/>
+            <w:shd w:val="clear" w:color="auto" w:fill="D5DCE4" w:themeFill="text2" w:themeFillTint="33"/>
+          </w:tcPr>
+          <w:p>
+            <w:pPr>
+              <w:rPr>
+                <w:rFonts w:cs="Times New Roman"/>
+                <w:szCs w:val="24"/>
+                <w:lang w:val="en-US"/>
+              </w:rPr>
+            </w:pPr>
+            <w:r>
+              <w:rPr>
+                <w:rFonts w:cs="Times New Roman"/>
+                <w:szCs w:val="24"/>
+              </w:rPr>
+              <w:t>TC-03</w:t>
+            </w:r>
+          </w:p>
+        </w:tc>
+        <w:tc>
+          <w:tcPr>
+            <w:tcW w:w="2254" w:type="dxa"/>
+            <w:shd w:val="clear" w:color="auto" w:fill="D5DCE4" w:themeFill="text2" w:themeFillTint="33"/>
+          </w:tcPr>
+          <w:p>
+            <w:pPr>
+              <w:rPr>
+                <w:rFonts w:cs="Times New Roman"/>
+                <w:szCs w:val="24"/>
+              </w:rPr>
+            </w:pPr>
+            <w:r>
+              <w:rPr>
+                <w:rFonts w:cs="Times New Roman"/>
+                <w:szCs w:val="24"/>
+              </w:rPr>
+              <w:t>Validate Performance Data Entry (Boundary Test)</w:t>
+            </w:r>
+          </w:p>
+          <w:p>
+            <w:pPr>
+              <w:rPr>
+                <w:rFonts w:cs="Times New Roman"/>
+                <w:szCs w:val="24"/>
+              </w:rPr>
+            </w:pPr>
+          </w:p>
+          <w:p>
+            <w:pPr>
+              <w:rPr>
+                <w:rFonts w:cs="Times New Roman"/>
+                <w:szCs w:val="24"/>
+                <w:lang w:val="en-US"/>
+              </w:rPr>
+            </w:pPr>
+            <w:r>
+              <w:rPr>
+                <w:rFonts w:cs="Times New Roman"/>
+                <w:szCs w:val="24"/>
+              </w:rPr>
+              <w:t>Ensure the system rejects negative numbers for goals scored.</w:t>
+            </w:r>
+          </w:p>
+        </w:tc>
+        <w:tc>
+          <w:tcPr>
+            <w:tcW w:w="2254" w:type="dxa"/>
+            <w:shd w:val="clear" w:color="auto" w:fill="D5DCE4" w:themeFill="text2" w:themeFillTint="33"/>
+          </w:tcPr>
+          <w:p>
+            <w:pPr>
+              <w:rPr>
+                <w:rFonts w:cs="Times New Roman"/>
+                <w:szCs w:val="24"/>
+              </w:rPr>
+            </w:pPr>
+            <w:r>
+              <w:rPr>
+                <w:rFonts w:cs="Times New Roman"/>
+                <w:szCs w:val="24"/>
+              </w:rPr>
+              <w:t>Player: John Doe</w:t>
+            </w:r>
+          </w:p>
+          <w:p>
+            <w:pPr>
+              <w:rPr>
+                <w:rFonts w:cs="Times New Roman"/>
+                <w:szCs w:val="24"/>
+              </w:rPr>
+            </w:pPr>
+            <w:r>
+              <w:rPr>
+                <w:rFonts w:cs="Times New Roman"/>
+                <w:szCs w:val="24"/>
+              </w:rPr>
+              <w:t>Goals: -1</w:t>
+            </w:r>
+          </w:p>
+          <w:p>
+            <w:pPr>
+              <w:rPr>
+                <w:rFonts w:cs="Times New Roman"/>
+                <w:szCs w:val="24"/>
+              </w:rPr>
+            </w:pPr>
+          </w:p>
+          <w:p>
+            <w:pPr>
+              <w:rPr>
+                <w:rFonts w:cs="Times New Roman"/>
+                <w:szCs w:val="24"/>
+                <w:lang w:val="en-US"/>
+              </w:rPr>
+            </w:pPr>
+            <w:r>
+              <w:rPr>
+                <w:rFonts w:cs="Times New Roman"/>
+                <w:szCs w:val="24"/>
+              </w:rPr>
+              <w:t>Action: Click "Submit"</w:t>
+            </w:r>
+          </w:p>
+        </w:tc>
+        <w:tc>
+          <w:tcPr>
+            <w:tcW w:w="2254" w:type="dxa"/>
+            <w:shd w:val="clear" w:color="auto" w:fill="D5DCE4" w:themeFill="text2" w:themeFillTint="33"/>
+          </w:tcPr>
+          <w:p>
+            <w:pPr>
+              <w:rPr>
+                <w:rFonts w:cs="Times New Roman"/>
+                <w:szCs w:val="24"/>
+                <w:lang w:val="en-US"/>
+              </w:rPr>
+            </w:pPr>
+            <w:r>
+              <w:rPr>
+                <w:rFonts w:cs="Times New Roman"/>
+                <w:szCs w:val="24"/>
+              </w:rPr>
+              <w:t>System displays an error message: "Goals cannot be negative" and does not save the data.</w:t>
+            </w:r>
+          </w:p>
+        </w:tc>
+      </w:tr>
+      <w:tr>
+        <w:tc>
+          <w:tcPr>
+            <w:tcW w:w="2254" w:type="dxa"/>
+            <w:shd w:val="clear" w:color="auto" w:fill="D9E2F3" w:themeFill="accent1" w:themeFillTint="33"/>
+          </w:tcPr>
+          <w:p>
+            <w:pPr>
+              <w:rPr>
+                <w:rFonts w:cs="Times New Roman"/>
+                <w:szCs w:val="24"/>
+                <w:lang w:val="en-US"/>
+              </w:rPr>
+            </w:pPr>
+            <w:r>
+              <w:rPr>
+                <w:rFonts w:cs="Times New Roman"/>
+                <w:szCs w:val="24"/>
+              </w:rPr>
+              <w:t>TC-04</w:t>
+            </w:r>
+          </w:p>
+        </w:tc>
+        <w:tc>
+          <w:tcPr>
+            <w:tcW w:w="2254" w:type="dxa"/>
+            <w:shd w:val="clear" w:color="auto" w:fill="D9E2F3" w:themeFill="accent1" w:themeFillTint="33"/>
+          </w:tcPr>
+          <w:p>
+            <w:pPr>
+              <w:rPr>
+                <w:rFonts w:cs="Times New Roman"/>
+                <w:szCs w:val="24"/>
+              </w:rPr>
+            </w:pPr>
+            <w:r>
+              <w:rPr>
+                <w:rFonts w:cs="Times New Roman"/>
+                <w:szCs w:val="24"/>
+              </w:rPr>
+              <w:t>Verify Training Schedule Booking</w:t>
+            </w:r>
+          </w:p>
+          <w:p>
+            <w:pPr>
+              <w:rPr>
+                <w:rFonts w:cs="Times New Roman"/>
+                <w:szCs w:val="24"/>
+              </w:rPr>
+            </w:pPr>
+          </w:p>
+          <w:p>
+            <w:pPr>
+              <w:rPr>
+                <w:rFonts w:cs="Times New Roman"/>
+                <w:szCs w:val="24"/>
+                <w:lang w:val="en-US"/>
+              </w:rPr>
+            </w:pPr>
+            <w:r>
+              <w:rPr>
+                <w:rFonts w:cs="Times New Roman"/>
+                <w:szCs w:val="24"/>
+              </w:rPr>
+              <w:t>Check if a coach can schedule a session without conflict.</w:t>
+            </w:r>
+          </w:p>
+        </w:tc>
+        <w:tc>
+          <w:tcPr>
+            <w:tcW w:w="2254" w:type="dxa"/>
+            <w:shd w:val="clear" w:color="auto" w:fill="D9E2F3" w:themeFill="accent1" w:themeFillTint="33"/>
+          </w:tcPr>
+          <w:p>
+            <w:pPr>
+              <w:rPr>
+                <w:rFonts w:cs="Times New Roman"/>
+                <w:szCs w:val="24"/>
+              </w:rPr>
+            </w:pPr>
+            <w:r>
+              <w:rPr>
+                <w:rFonts w:cs="Times New Roman"/>
+                <w:szCs w:val="24"/>
+              </w:rPr>
+              <w:t>Date: 2026-01-01</w:t>
+            </w:r>
+          </w:p>
+          <w:p>
+            <w:pPr>
+              <w:rPr>
+                <w:rFonts w:cs="Times New Roman"/>
+                <w:szCs w:val="24"/>
+              </w:rPr>
+            </w:pPr>
+            <w:r>
+              <w:rPr>
+                <w:rFonts w:cs="Times New Roman"/>
+                <w:szCs w:val="24"/>
+              </w:rPr>
+              <w:t>Time: 08:00 AM</w:t>
+            </w:r>
+          </w:p>
+          <w:p>
+            <w:pPr>
+              <w:rPr>
+                <w:rFonts w:cs="Times New Roman"/>
+                <w:szCs w:val="24"/>
+                <w:lang w:val="en-US"/>
+              </w:rPr>
+            </w:pPr>
+            <w:r>
+              <w:rPr>
+                <w:rFonts w:cs="Times New Roman"/>
+                <w:szCs w:val="24"/>
+              </w:rPr>
+              <w:t xml:space="preserve">Venue: Johan </w:t>
+            </w:r>
+            <w:proofErr w:type="spellStart"/>
+            <w:r>
+              <w:rPr>
+                <w:rFonts w:cs="Times New Roman"/>
+                <w:szCs w:val="24"/>
+              </w:rPr>
+              <w:t>Sepak</w:t>
+            </w:r>
+            <w:proofErr w:type="spellEnd"/>
+          </w:p>
+        </w:tc>
+        <w:tc>
+          <w:tcPr>
+            <w:tcW w:w="2254" w:type="dxa"/>
+            <w:shd w:val="clear" w:color="auto" w:fill="D9E2F3" w:themeFill="accent1" w:themeFillTint="33"/>
+          </w:tcPr>
+          <w:p>
+            <w:pPr>
+              <w:rPr>
+                <w:rFonts w:cs="Times New Roman"/>
+                <w:szCs w:val="24"/>
+                <w:lang w:val="en-US"/>
+              </w:rPr>
+            </w:pPr>
+            <w:r>
+              <w:rPr>
+                <w:rFonts w:cs="Times New Roman"/>
+                <w:szCs w:val="24"/>
+              </w:rPr>
+              <w:t>System confirms the booking and sends a notification to assigned players.</w:t>
+            </w:r>
+          </w:p>
+        </w:tc>
+      </w:tr>
+      <w:tr>
+        <w:tc>
+          <w:tcPr>
+            <w:tcW w:w="2254" w:type="dxa"/>
+            <w:shd w:val="clear" w:color="auto" w:fill="D5DCE4" w:themeFill="text2" w:themeFillTint="33"/>
+          </w:tcPr>
+          <w:p>
+            <w:pPr>
+              <w:rPr>
+                <w:rFonts w:cs="Times New Roman"/>
+                <w:szCs w:val="24"/>
+                <w:lang w:val="en-US"/>
+              </w:rPr>
+            </w:pPr>
+            <w:r>
+              <w:rPr>
+                <w:rFonts w:cs="Times New Roman"/>
+                <w:szCs w:val="24"/>
+              </w:rPr>
+              <w:t>TC-05</w:t>
+            </w:r>
+          </w:p>
+        </w:tc>
+        <w:tc>
+          <w:tcPr>
+            <w:tcW w:w="2254" w:type="dxa"/>
+            <w:shd w:val="clear" w:color="auto" w:fill="D5DCE4" w:themeFill="text2" w:themeFillTint="33"/>
+          </w:tcPr>
+          <w:p>
+            <w:pPr>
+              <w:rPr>
+                <w:rFonts w:cs="Times New Roman"/>
+                <w:szCs w:val="24"/>
+              </w:rPr>
+            </w:pPr>
+            <w:r>
+              <w:rPr>
+                <w:rFonts w:cs="Times New Roman"/>
+                <w:szCs w:val="24"/>
+              </w:rPr>
+              <w:t>Verify Tournament Search</w:t>
+            </w:r>
+          </w:p>
+          <w:p>
+            <w:pPr>
+              <w:rPr>
+                <w:rFonts w:cs="Times New Roman"/>
+                <w:szCs w:val="24"/>
+              </w:rPr>
+            </w:pPr>
+          </w:p>
+          <w:p>
+            <w:pPr>
+              <w:rPr>
+                <w:rFonts w:cs="Times New Roman"/>
+                <w:szCs w:val="24"/>
+                <w:lang w:val="en-US"/>
+              </w:rPr>
+            </w:pPr>
+            <w:r>
+              <w:rPr>
+                <w:rFonts w:cs="Times New Roman"/>
+                <w:szCs w:val="24"/>
+              </w:rPr>
+              <w:t>Test the search function to find a specific tournament.</w:t>
+            </w:r>
+          </w:p>
+        </w:tc>
+        <w:tc>
+          <w:tcPr>
+            <w:tcW w:w="2254" w:type="dxa"/>
+            <w:shd w:val="clear" w:color="auto" w:fill="D5DCE4" w:themeFill="text2" w:themeFillTint="33"/>
+          </w:tcPr>
+          <w:p>
+            <w:pPr>
+              <w:rPr>
+                <w:rFonts w:cs="Times New Roman"/>
+                <w:szCs w:val="24"/>
+              </w:rPr>
+            </w:pPr>
+            <w:r>
+              <w:rPr>
+                <w:rFonts w:cs="Times New Roman"/>
+                <w:szCs w:val="24"/>
+              </w:rPr>
+              <w:t>Search Query: "Pahang"</w:t>
+            </w:r>
+          </w:p>
+          <w:p>
+            <w:pPr>
+              <w:rPr>
+                <w:rFonts w:cs="Times New Roman"/>
+                <w:szCs w:val="24"/>
+                <w:lang w:val="en-US"/>
+              </w:rPr>
+            </w:pPr>
+            <w:r>
+              <w:rPr>
+                <w:rFonts w:cs="Times New Roman"/>
+                <w:szCs w:val="24"/>
+              </w:rPr>
+              <w:t>Filter: Current Year</w:t>
+            </w:r>
+          </w:p>
+        </w:tc>
+        <w:tc>
+          <w:tcPr>
+            <w:tcW w:w="2254" w:type="dxa"/>
+            <w:shd w:val="clear" w:color="auto" w:fill="D5DCE4" w:themeFill="text2" w:themeFillTint="33"/>
+          </w:tcPr>
+          <w:p>
+            <w:pPr>
+              <w:rPr>
+                <w:rFonts w:cs="Times New Roman"/>
+                <w:szCs w:val="24"/>
+                <w:lang w:val="en-US"/>
+              </w:rPr>
+            </w:pPr>
+            <w:r>
+              <w:rPr>
+                <w:rFonts w:cs="Times New Roman"/>
+                <w:szCs w:val="24"/>
+              </w:rPr>
+              <w:t>System returns a list containing "Pahang U-21 Cup" and other matching records.</w:t>
+            </w:r>
+          </w:p>
+        </w:tc>
+      </w:tr>
+    </w:tbl>
+    <w:p>
+      <w:pPr>
+        <w:rPr>
+          <w:lang w:val="en-US"/>
+        </w:rPr>
+      </w:pPr>
+    </w:p>
+    <w:p>
+      <w:pPr>
+        <w:rPr>
+          <w:lang w:val="en-US"/>
+        </w:rPr>
+      </w:pPr>
+      <w:r>
+        <w:rPr>
+          <w:lang w:val="en-US"/>
+        </w:rPr>
+        <w:br w:type="page"/>
+      </w:r>
+    </w:p>
+    <w:p>
+      <w:pPr>
+        <w:pStyle w:val="Heading1"/>
+        <w:rPr>
+          <w:lang w:val="en-US"/>
+        </w:rPr>
+      </w:pPr>
+      <w:r>
+        <w:rPr>
+          <w:lang w:val="en-US"/>
+        </w:rPr>
+        <w:lastRenderedPageBreak/>
+        <w:t>Q11</w:t>
+      </w:r>
+    </w:p>
+    <w:p>
+      <w:pPr>
+        <w:rPr>
+          <w:lang w:val="en-US"/>
+        </w:rPr>
+      </w:pPr>
+    </w:p>
+    <w:p>
+      <w:pPr>
+        <w:spacing w:line="360" w:lineRule="auto"/>
+        <w:jc w:val="both"/>
+        <w:rPr>
+          <w:b/>
+          <w:bCs/>
+        </w:rPr>
+      </w:pPr>
+      <w:r>
+        <w:rPr>
+          <w:b/>
+          <w:bCs/>
+        </w:rPr>
+        <w:t xml:space="preserve">1. </w:t>
+      </w:r>
+      <w:r>
+        <w:rPr>
+          <w:b/>
+          <w:bCs/>
+        </w:rPr>
+        <w:t>Data Privacy and Protection of Minors</w:t>
+      </w:r>
+    </w:p>
+    <w:p>
+      <w:pPr>
+        <w:spacing w:line="360" w:lineRule="auto"/>
+        <w:jc w:val="both"/>
+      </w:pPr>
+      <w:r>
+        <w:t xml:space="preserve">The system stores sensitive </w:t>
+      </w:r>
+      <w:r>
+        <w:t>personal information</w:t>
+      </w:r>
+      <w:r>
+        <w:t xml:space="preserve"> such as full names, dates of birth, emergency contacts, and medical conditions. Since many "Sport Training Academies" work with youth (under 18), </w:t>
+      </w:r>
+      <w:r>
+        <w:t xml:space="preserve">our software </w:t>
+      </w:r>
+      <w:r>
+        <w:t>requires higher protection standards</w:t>
+      </w:r>
+      <w:r>
+        <w:t xml:space="preserve"> for saved data</w:t>
+      </w:r>
+      <w:r>
+        <w:t>. A data breach could expose minors to identity theft, stalking, or harassment.</w:t>
+      </w:r>
+    </w:p>
+    <w:p>
+      <w:pPr>
+        <w:spacing w:line="360" w:lineRule="auto"/>
+        <w:jc w:val="both"/>
+      </w:pPr>
+      <w:r>
+        <w:t xml:space="preserve">We will implement strict Role-Based Access Control (RBAC) so that only authorized </w:t>
+      </w:r>
+      <w:r>
+        <w:t xml:space="preserve">staff roles </w:t>
+      </w:r>
+      <w:r>
+        <w:t>(e.g., Head Coach, Physio) can view sensitive details. We will also ensure compliance with local data protection laws (such as the PDPA in Malaysia) by obtaining explicit parental consent for data storage.</w:t>
+      </w:r>
+    </w:p>
+    <w:p>
+      <w:pPr>
+        <w:spacing w:line="360" w:lineRule="auto"/>
+        <w:jc w:val="both"/>
+      </w:pPr>
+    </w:p>
+    <w:p>
+      <w:pPr>
+        <w:spacing w:line="360" w:lineRule="auto"/>
+        <w:jc w:val="both"/>
+        <w:rPr>
+          <w:b/>
+          <w:bCs/>
+        </w:rPr>
+      </w:pPr>
+      <w:r>
+        <w:rPr>
+          <w:b/>
+          <w:bCs/>
+        </w:rPr>
+        <w:t>2. Algorithmic Bias in Performance Evaluation</w:t>
+      </w:r>
+    </w:p>
+    <w:p>
+      <w:pPr>
+        <w:spacing w:line="360" w:lineRule="auto"/>
+        <w:jc w:val="both"/>
+      </w:pPr>
+      <w:r>
+        <w:t xml:space="preserve">The system generates "progress charts" and potentially ranks players based on entered statistics. If the data entry is subjective (e.g., a coach consistently rating </w:t>
+      </w:r>
+      <w:proofErr w:type="spellStart"/>
+      <w:r>
+        <w:t>favorite</w:t>
+      </w:r>
+      <w:proofErr w:type="spellEnd"/>
+      <w:r>
+        <w:t xml:space="preserve"> players higher in "Attitude" or "Tactical Skill"), the system's output will be biased. This could unfairly disadvantage certain players regarding scholarship opportunities or team selection, leading to discrimination.</w:t>
+      </w:r>
+    </w:p>
+    <w:p>
+      <w:pPr>
+        <w:spacing w:line="360" w:lineRule="auto"/>
+        <w:jc w:val="both"/>
+      </w:pPr>
+      <w:r>
+        <w:t>We will design the system to differentiate clearly between objective data (goals, minutes played) and subjective data (coach ratings). Subjective ratings will require mandatory text justification to encourage accountability and reduce unconscious bias.</w:t>
+      </w:r>
+    </w:p>
+    <w:p>
+      <w:pPr>
+        <w:spacing w:line="360" w:lineRule="auto"/>
+        <w:jc w:val="both"/>
+      </w:pPr>
+    </w:p>
+    <w:p>
+      <w:pPr>
+        <w:spacing w:line="360" w:lineRule="auto"/>
+        <w:jc w:val="both"/>
+        <w:rPr>
+          <w:b/>
+          <w:bCs/>
+        </w:rPr>
+      </w:pPr>
+      <w:r>
+        <w:rPr>
+          <w:b/>
+          <w:bCs/>
+        </w:rPr>
+        <w:t>3. Insecure Storage of Medical/Health Data</w:t>
+      </w:r>
+    </w:p>
+    <w:p>
+      <w:pPr>
+        <w:spacing w:line="360" w:lineRule="auto"/>
+        <w:jc w:val="both"/>
+      </w:pPr>
+      <w:r>
+        <w:t>The system tracks player status, including injuries and medical conditions (e.g., "Asthma," "ACL Tear"). If this health data is stored in plain text or transmitted over unencrypted networks, it violates medical confidentiality. Leaking this information could damage a player's future career prospects or cause social embarrassment.</w:t>
+      </w:r>
+    </w:p>
+    <w:p>
+      <w:pPr>
+        <w:spacing w:line="360" w:lineRule="auto"/>
+        <w:jc w:val="both"/>
+      </w:pPr>
+      <w:r>
+        <w:t>All medical fields in the database will be encrypted at rest. We will also use HTTPS/TLS 1.3 for all data transmission to ensure that health records cannot be intercepted during the API submission process.</w:t>
+      </w:r>
     </w:p>
     <w:sectPr>
       <w:pgSz w:w="11906" w:h="16838"/>
@@ -2419,6 +3031,163 @@
     </w:sectPr>
   </w:body>
 </w:document>
+</file>
+
+<file path=word/numbering.xml><?xml version="1.0" encoding="utf-8"?>
+<w:numbering xmlns:wpc="http://schemas.microsoft.com/office/word/2010/wordprocessingCanvas" xmlns:cx="http://schemas.microsoft.com/office/drawing/2014/chartex" xmlns:cx1="http://schemas.microsoft.com/office/drawing/2015/9/8/chartex" xmlns:cx2="http://schemas.microsoft.com/office/drawing/2015/10/21/chartex" xmlns:cx3="http://schemas.microsoft.com/office/drawing/2016/5/9/chartex" xmlns:cx4="http://schemas.microsoft.com/office/drawing/2016/5/10/chartex" xmlns:cx5="http://schemas.microsoft.com/office/drawing/2016/5/11/chartex" xmlns:cx6="http://schemas.microsoft.com/office/drawing/2016/5/12/chartex" xmlns:cx7="http://schemas.microsoft.com/office/drawing/2016/5/13/chartex" xmlns:cx8="http://schemas.microsoft.com/office/drawing/2016/5/14/chartex" xmlns:mc="http://schemas.openxmlformats.org/markup-compatibility/2006" xmlns:aink="http://schemas.microsoft.com/office/drawing/2016/ink" xmlns:am3d="http://schemas.microsoft.com/office/drawing/2017/model3d" xmlns:o="urn:schemas-microsoft-com:office:office" xmlns:oel="http://schemas.microsoft.com/office/2019/extlst" xmlns:r="http://schemas.openxmlformats.org/officeDocument/2006/relationships" xmlns:m="http://schemas.openxmlformats.org/officeDocument/2006/math" xmlns:v="urn:schemas-microsoft-com:vml" xmlns:wp14="http://schemas.microsoft.com/office/word/2010/wordprocessingDrawing" xmlns:wp="http://schemas.openxmlformats.org/drawingml/2006/wordprocessingDrawing" xmlns:w10="urn:schemas-microsoft-com:office:word" xmlns:w="http://schemas.openxmlformats.org/wordprocessingml/2006/main" xmlns:w14="http://schemas.microsoft.com/office/word/2010/wordml" xmlns:w15="http://schemas.microsoft.com/office/word/2012/wordml" xmlns:w16cex="http://schemas.microsoft.com/office/word/2018/wordml/cex" xmlns:w16cid="http://schemas.microsoft.com/office/word/2016/wordml/cid" xmlns:w16="http://schemas.microsoft.com/office/word/2018/wordml" xmlns:w16du="http://schemas.microsoft.com/office/word/2023/wordml/word16du" xmlns:w16sdtdh="http://schemas.microsoft.com/office/word/2020/wordml/sdtdatahash" xmlns:w16sdtfl="http://schemas.microsoft.com/office/word/2024/wordml/sdtformatlock" xmlns:w16se="http://schemas.microsoft.com/office/word/2015/wordml/symex" xmlns:wpg="http://schemas.microsoft.com/office/word/2010/wordprocessingGroup" xmlns:wpi="http://schemas.microsoft.com/office/word/2010/wordprocessingInk" xmlns:wne="http://schemas.microsoft.com/office/word/2006/wordml" xmlns:wps="http://schemas.microsoft.com/office/word/2010/wordprocessingShape" mc:Ignorable="w14 w15 w16se w16cid w16 w16cex w16sdtdh w16sdtfl w16du wp14">
+  <w:abstractNum w:abstractNumId="0" w15:restartNumberingAfterBreak="0">
+    <w:nsid w:val="258216EC"/>
+    <w:multiLevelType w:val="multilevel"/>
+    <w:tmpl w:val="3BF8FE36"/>
+    <w:lvl w:ilvl="0">
+      <w:start w:val="1"/>
+      <w:numFmt w:val="bullet"/>
+      <w:lvlText w:val=""/>
+      <w:lvlJc w:val="left"/>
+      <w:pPr>
+        <w:tabs>
+          <w:tab w:val="num" w:pos="720"/>
+        </w:tabs>
+        <w:ind w:left="720" w:hanging="360"/>
+      </w:pPr>
+      <w:rPr>
+        <w:rFonts w:ascii="Symbol" w:hAnsi="Symbol" w:hint="default"/>
+        <w:sz w:val="20"/>
+      </w:rPr>
+    </w:lvl>
+    <w:lvl w:ilvl="1" w:tentative="1">
+      <w:start w:val="1"/>
+      <w:numFmt w:val="bullet"/>
+      <w:lvlText w:val="o"/>
+      <w:lvlJc w:val="left"/>
+      <w:pPr>
+        <w:tabs>
+          <w:tab w:val="num" w:pos="1440"/>
+        </w:tabs>
+        <w:ind w:left="1440" w:hanging="360"/>
+      </w:pPr>
+      <w:rPr>
+        <w:rFonts w:ascii="Courier New" w:hAnsi="Courier New" w:hint="default"/>
+        <w:sz w:val="20"/>
+      </w:rPr>
+    </w:lvl>
+    <w:lvl w:ilvl="2" w:tentative="1">
+      <w:start w:val="1"/>
+      <w:numFmt w:val="bullet"/>
+      <w:lvlText w:val=""/>
+      <w:lvlJc w:val="left"/>
+      <w:pPr>
+        <w:tabs>
+          <w:tab w:val="num" w:pos="2160"/>
+        </w:tabs>
+        <w:ind w:left="2160" w:hanging="360"/>
+      </w:pPr>
+      <w:rPr>
+        <w:rFonts w:ascii="Wingdings" w:hAnsi="Wingdings" w:hint="default"/>
+        <w:sz w:val="20"/>
+      </w:rPr>
+    </w:lvl>
+    <w:lvl w:ilvl="3" w:tentative="1">
+      <w:start w:val="1"/>
+      <w:numFmt w:val="bullet"/>
+      <w:lvlText w:val=""/>
+      <w:lvlJc w:val="left"/>
+      <w:pPr>
+        <w:tabs>
+          <w:tab w:val="num" w:pos="2880"/>
+        </w:tabs>
+        <w:ind w:left="2880" w:hanging="360"/>
+      </w:pPr>
+      <w:rPr>
+        <w:rFonts w:ascii="Wingdings" w:hAnsi="Wingdings" w:hint="default"/>
+        <w:sz w:val="20"/>
+      </w:rPr>
+    </w:lvl>
+    <w:lvl w:ilvl="4" w:tentative="1">
+      <w:start w:val="1"/>
+      <w:numFmt w:val="bullet"/>
+      <w:lvlText w:val=""/>
+      <w:lvlJc w:val="left"/>
+      <w:pPr>
+        <w:tabs>
+          <w:tab w:val="num" w:pos="3600"/>
+        </w:tabs>
+        <w:ind w:left="3600" w:hanging="360"/>
+      </w:pPr>
+      <w:rPr>
+        <w:rFonts w:ascii="Wingdings" w:hAnsi="Wingdings" w:hint="default"/>
+        <w:sz w:val="20"/>
+      </w:rPr>
+    </w:lvl>
+    <w:lvl w:ilvl="5" w:tentative="1">
+      <w:start w:val="1"/>
+      <w:numFmt w:val="bullet"/>
+      <w:lvlText w:val=""/>
+      <w:lvlJc w:val="left"/>
+      <w:pPr>
+        <w:tabs>
+          <w:tab w:val="num" w:pos="4320"/>
+        </w:tabs>
+        <w:ind w:left="4320" w:hanging="360"/>
+      </w:pPr>
+      <w:rPr>
+        <w:rFonts w:ascii="Wingdings" w:hAnsi="Wingdings" w:hint="default"/>
+        <w:sz w:val="20"/>
+      </w:rPr>
+    </w:lvl>
+    <w:lvl w:ilvl="6" w:tentative="1">
+      <w:start w:val="1"/>
+      <w:numFmt w:val="bullet"/>
+      <w:lvlText w:val=""/>
+      <w:lvlJc w:val="left"/>
+      <w:pPr>
+        <w:tabs>
+          <w:tab w:val="num" w:pos="5040"/>
+        </w:tabs>
+        <w:ind w:left="5040" w:hanging="360"/>
+      </w:pPr>
+      <w:rPr>
+        <w:rFonts w:ascii="Wingdings" w:hAnsi="Wingdings" w:hint="default"/>
+        <w:sz w:val="20"/>
+      </w:rPr>
+    </w:lvl>
+    <w:lvl w:ilvl="7" w:tentative="1">
+      <w:start w:val="1"/>
+      <w:numFmt w:val="bullet"/>
+      <w:lvlText w:val=""/>
+      <w:lvlJc w:val="left"/>
+      <w:pPr>
+        <w:tabs>
+          <w:tab w:val="num" w:pos="5760"/>
+        </w:tabs>
+        <w:ind w:left="5760" w:hanging="360"/>
+      </w:pPr>
+      <w:rPr>
+        <w:rFonts w:ascii="Wingdings" w:hAnsi="Wingdings" w:hint="default"/>
+        <w:sz w:val="20"/>
+      </w:rPr>
+    </w:lvl>
+    <w:lvl w:ilvl="8" w:tentative="1">
+      <w:start w:val="1"/>
+      <w:numFmt w:val="bullet"/>
+      <w:lvlText w:val=""/>
+      <w:lvlJc w:val="left"/>
+      <w:pPr>
+        <w:tabs>
+          <w:tab w:val="num" w:pos="6480"/>
+        </w:tabs>
+        <w:ind w:left="6480" w:hanging="360"/>
+      </w:pPr>
+      <w:rPr>
+        <w:rFonts w:ascii="Wingdings" w:hAnsi="Wingdings" w:hint="default"/>
+        <w:sz w:val="20"/>
+      </w:rPr>
+    </w:lvl>
+  </w:abstractNum>
+  <w:num w:numId="1" w16cid:durableId="180632086">
+    <w:abstractNumId w:val="0"/>
+  </w:num>
+</w:numbering>
 </file>
 
 <file path=word/styles.xml><?xml version="1.0" encoding="utf-8"?>
@@ -2819,6 +3588,11 @@
   <w:style w:type="paragraph" w:default="1" w:styleId="Normal">
     <w:name w:val="Normal"/>
     <w:qFormat/>
+    <w:rsid w:val="0032698B"/>
+    <w:rPr>
+      <w:rFonts w:ascii="Times New Roman" w:hAnsi="Times New Roman"/>
+      <w:sz w:val="24"/>
+    </w:rPr>
   </w:style>
   <w:style w:type="paragraph" w:styleId="Heading1">
     <w:name w:val="heading 1"/>
@@ -2827,7 +3601,7 @@
     <w:link w:val="Heading1Char"/>
     <w:uiPriority w:val="9"/>
     <w:qFormat/>
-    <w:rsid w:val="00957C19"/>
+    <w:rsid w:val="0032698B"/>
     <w:pPr>
       <w:keepNext/>
       <w:keepLines/>
@@ -2835,16 +3609,16 @@
       <w:outlineLvl w:val="0"/>
     </w:pPr>
     <w:rPr>
-      <w:rFonts w:asciiTheme="majorHAnsi" w:eastAsiaTheme="majorEastAsia" w:hAnsiTheme="majorHAnsi" w:cstheme="majorBidi"/>
-      <w:color w:val="2F5496" w:themeColor="accent1" w:themeShade="BF"/>
-      <w:sz w:val="32"/>
+      <w:rFonts w:eastAsiaTheme="majorEastAsia" w:cstheme="majorBidi"/>
+      <w:b/>
+      <w:caps/>
+      <w:color w:val="000000" w:themeColor="text1"/>
       <w:szCs w:val="32"/>
     </w:rPr>
   </w:style>
   <w:style w:type="character" w:default="1" w:styleId="DefaultParagraphFont">
     <w:name w:val="Default Paragraph Font"/>
     <w:uiPriority w:val="1"/>
-    <w:semiHidden/>
     <w:unhideWhenUsed/>
   </w:style>
   <w:style w:type="table" w:default="1" w:styleId="TableNormal">
@@ -2873,11 +3647,13 @@
     <w:basedOn w:val="DefaultParagraphFont"/>
     <w:link w:val="Heading1"/>
     <w:uiPriority w:val="9"/>
-    <w:rsid w:val="00957C19"/>
+    <w:rsid w:val="0032698B"/>
     <w:rPr>
-      <w:rFonts w:asciiTheme="majorHAnsi" w:eastAsiaTheme="majorEastAsia" w:hAnsiTheme="majorHAnsi" w:cstheme="majorBidi"/>
-      <w:color w:val="2F5496" w:themeColor="accent1" w:themeShade="BF"/>
-      <w:sz w:val="32"/>
+      <w:rFonts w:ascii="Times New Roman" w:eastAsiaTheme="majorEastAsia" w:hAnsi="Times New Roman" w:cstheme="majorBidi"/>
+      <w:b/>
+      <w:caps/>
+      <w:color w:val="000000" w:themeColor="text1"/>
+      <w:sz w:val="24"/>
       <w:szCs w:val="32"/>
     </w:rPr>
   </w:style>
@@ -3004,6 +3780,17 @@
       <w:color w:val="605E5C"/>
       <w:shd w:val="clear" w:color="auto" w:fill="E1DFDD"/>
     </w:rPr>
+  </w:style>
+  <w:style w:type="paragraph" w:styleId="ListParagraph">
+    <w:name w:val="List Paragraph"/>
+    <w:basedOn w:val="Normal"/>
+    <w:uiPriority w:val="34"/>
+    <w:qFormat/>
+    <w:rsid w:val="0032698B"/>
+    <w:pPr>
+      <w:ind w:left="720"/>
+      <w:contextualSpacing/>
+    </w:pPr>
   </w:style>
 </w:styles>
 </file>

</xml_diff>

<commit_message>
Further cleanup and preparation for conversion to PDF
</commit_message>
<xml_diff>
--- a/BTS4723 Software Engineering Project.docx
+++ b/BTS4723 Software Engineering Project.docx
@@ -13,7 +13,19 @@
         <w:rPr>
           <w:lang w:val="en-US"/>
         </w:rPr>
-        <w:t>Q2</w:t>
+        <w:t>Q</w:t>
+      </w:r>
+      <w:r>
+        <w:rPr>
+          <w:lang w:val="en-US"/>
+        </w:rPr>
+        <w:t xml:space="preserve">UESTION </w:t>
+      </w:r>
+      <w:r>
+        <w:rPr>
+          <w:lang w:val="en-US"/>
+        </w:rPr>
+        <w:t>2</w:t>
       </w:r>
     </w:p>
     <w:p>
@@ -296,7 +308,19 @@
           <w:lang w:val="en-US"/>
         </w:rPr>
         <w:lastRenderedPageBreak/>
-        <w:t xml:space="preserve">Q5: </w:t>
+        <w:t>Q</w:t>
+      </w:r>
+      <w:r>
+        <w:rPr>
+          <w:lang w:val="en-US"/>
+        </w:rPr>
+        <w:t xml:space="preserve">UESTION </w:t>
+      </w:r>
+      <w:r>
+        <w:rPr>
+          <w:lang w:val="en-US"/>
+        </w:rPr>
+        <w:t xml:space="preserve">5: </w:t>
       </w:r>
       <w:r>
         <w:rPr>
@@ -1818,6 +1842,89 @@
     </w:p>
     <w:p>
       <w:pPr>
+        <w:jc w:val="center"/>
+        <w:rPr>
+          <w:lang w:val="en-US"/>
+        </w:rPr>
+      </w:pPr>
+    </w:p>
+    <w:p>
+      <w:pPr>
+        <w:jc w:val="center"/>
+        <w:rPr>
+          <w:lang w:val="en-US"/>
+        </w:rPr>
+      </w:pPr>
+      <w:r>
+        <w:rPr>
+          <w:noProof/>
+          <w:lang w:val="en-US"/>
+        </w:rPr>
+        <w:lastRenderedPageBreak/>
+        <w:drawing>
+          <wp:inline distT="0" distB="0" distL="0" distR="0" wp14:anchorId="3E39C041" wp14:editId="64EE25E4">
+            <wp:extent cx="5201376" cy="3381847"/>
+            <wp:effectExtent l="19050" t="19050" r="18415" b="28575"/>
+            <wp:docPr id="2117759488" name="Picture 2"/>
+            <wp:cNvGraphicFramePr>
+              <a:graphicFrameLocks xmlns:a="http://schemas.openxmlformats.org/drawingml/2006/main" noChangeAspect="1"/>
+            </wp:cNvGraphicFramePr>
+            <a:graphic xmlns:a="http://schemas.openxmlformats.org/drawingml/2006/main">
+              <a:graphicData uri="http://schemas.openxmlformats.org/drawingml/2006/picture">
+                <pic:pic xmlns:pic="http://schemas.openxmlformats.org/drawingml/2006/picture">
+                  <pic:nvPicPr>
+                    <pic:cNvPr id="2117759488" name="Picture 2117759488"/>
+                    <pic:cNvPicPr/>
+                  </pic:nvPicPr>
+                  <pic:blipFill>
+                    <a:blip r:embed="rId5">
+                      <a:extLst>
+                        <a:ext uri="{28A0092B-C50C-407E-A947-70E740481C1C}">
+                          <a14:useLocalDpi xmlns:a14="http://schemas.microsoft.com/office/drawing/2010/main" val="0"/>
+                        </a:ext>
+                      </a:extLst>
+                    </a:blip>
+                    <a:stretch>
+                      <a:fillRect/>
+                    </a:stretch>
+                  </pic:blipFill>
+                  <pic:spPr>
+                    <a:xfrm>
+                      <a:off x="0" y="0"/>
+                      <a:ext cx="5201376" cy="3381847"/>
+                    </a:xfrm>
+                    <a:prstGeom prst="rect">
+                      <a:avLst/>
+                    </a:prstGeom>
+                    <a:ln>
+                      <a:solidFill>
+                        <a:schemeClr val="tx1"/>
+                      </a:solidFill>
+                    </a:ln>
+                  </pic:spPr>
+                </pic:pic>
+              </a:graphicData>
+            </a:graphic>
+          </wp:inline>
+        </w:drawing>
+      </w:r>
+    </w:p>
+    <w:p>
+      <w:pPr>
+        <w:jc w:val="center"/>
+        <w:rPr>
+          <w:lang w:val="en-US"/>
+        </w:rPr>
+      </w:pPr>
+      <w:r>
+        <w:rPr>
+          <w:lang w:val="en-US"/>
+        </w:rPr>
+        <w:t>Figure 1: phpMyAdmin Designer view of our Data Model</w:t>
+      </w:r>
+    </w:p>
+    <w:p>
+      <w:pPr>
         <w:rPr>
           <w:lang w:val="en-US"/>
         </w:rPr>
@@ -1841,7 +1948,19 @@
           <w:lang w:val="en-US"/>
         </w:rPr>
         <w:lastRenderedPageBreak/>
-        <w:t>Q8</w:t>
+        <w:t>Q</w:t>
+      </w:r>
+      <w:r>
+        <w:rPr>
+          <w:lang w:val="en-US"/>
+        </w:rPr>
+        <w:t xml:space="preserve">UESTION </w:t>
+      </w:r>
+      <w:r>
+        <w:rPr>
+          <w:lang w:val="en-US"/>
+        </w:rPr>
+        <w:t>8</w:t>
       </w:r>
     </w:p>
     <w:p>
@@ -1853,15 +1972,2033 @@
     </w:p>
     <w:p>
       <w:pPr>
-        <w:rPr>
-          <w:lang w:val="en-US"/>
-        </w:rPr>
+        <w:jc w:val="center"/>
       </w:pPr>
       <w:r>
         <w:rPr>
+          <w:lang w:val="en-US"/>
+        </w:rPr>
+        <w:t xml:space="preserve">Table </w:t>
+      </w:r>
+      <w:r>
+        <w:t>4: Sample of the API request/response</w:t>
+      </w:r>
+    </w:p>
+    <w:tbl>
+      <w:tblPr>
+        <w:tblStyle w:val="TableGrid"/>
+        <w:tblW w:w="0" w:type="auto"/>
+        <w:tblLook w:val="04A0" w:firstRow="1" w:lastRow="0" w:firstColumn="1" w:lastColumn="0" w:noHBand="0" w:noVBand="1"/>
+      </w:tblPr>
+      <w:tblGrid>
+        <w:gridCol w:w="9016"/>
+      </w:tblGrid>
+      <w:tr>
+        <w:tc>
+          <w:tcPr>
+            <w:tcW w:w="9016" w:type="dxa"/>
+          </w:tcPr>
+          <w:p>
+            <w:pPr>
+              <w:shd w:val="clear" w:color="auto" w:fill="011627"/>
+              <w:spacing w:line="285" w:lineRule="atLeast"/>
+              <w:rPr>
+                <w:rFonts w:ascii="Consolas" w:eastAsia="Times New Roman" w:hAnsi="Consolas" w:cs="Times New Roman"/>
+                <w:color w:val="D6DEEB"/>
+                <w:sz w:val="21"/>
+                <w:szCs w:val="21"/>
+                <w:lang w:eastAsia="zh-CN"/>
+              </w:rPr>
+            </w:pPr>
+            <w:r>
+              <w:rPr>
+                <w:rFonts w:ascii="Consolas" w:eastAsia="Times New Roman" w:hAnsi="Consolas" w:cs="Times New Roman"/>
+                <w:i/>
+                <w:iCs/>
+                <w:color w:val="637777"/>
+                <w:sz w:val="21"/>
+                <w:szCs w:val="21"/>
+                <w:lang w:eastAsia="zh-CN"/>
+              </w:rPr>
+              <w:t xml:space="preserve">// METHOD: POST </w:t>
+            </w:r>
+          </w:p>
+          <w:p>
+            <w:pPr>
+              <w:shd w:val="clear" w:color="auto" w:fill="011627"/>
+              <w:spacing w:line="285" w:lineRule="atLeast"/>
+              <w:rPr>
+                <w:rFonts w:ascii="Consolas" w:eastAsia="Times New Roman" w:hAnsi="Consolas" w:cs="Times New Roman"/>
+                <w:color w:val="D6DEEB"/>
+                <w:sz w:val="21"/>
+                <w:szCs w:val="21"/>
+                <w:lang w:eastAsia="zh-CN"/>
+              </w:rPr>
+            </w:pPr>
+            <w:r>
+              <w:rPr>
+                <w:rFonts w:ascii="Consolas" w:eastAsia="Times New Roman" w:hAnsi="Consolas" w:cs="Times New Roman"/>
+                <w:i/>
+                <w:iCs/>
+                <w:color w:val="637777"/>
+                <w:sz w:val="21"/>
+                <w:szCs w:val="21"/>
+                <w:lang w:eastAsia="zh-CN"/>
+              </w:rPr>
+              <w:t>// ENDPOINT: https://api.cyberathlete.com/v1/matches/results</w:t>
+            </w:r>
+          </w:p>
+          <w:p>
+            <w:pPr>
+              <w:shd w:val="clear" w:color="auto" w:fill="011627"/>
+              <w:spacing w:line="285" w:lineRule="atLeast"/>
+              <w:rPr>
+                <w:rFonts w:ascii="Consolas" w:eastAsia="Times New Roman" w:hAnsi="Consolas" w:cs="Times New Roman"/>
+                <w:color w:val="D6DEEB"/>
+                <w:sz w:val="21"/>
+                <w:szCs w:val="21"/>
+                <w:lang w:eastAsia="zh-CN"/>
+              </w:rPr>
+            </w:pPr>
+          </w:p>
+          <w:p>
+            <w:pPr>
+              <w:shd w:val="clear" w:color="auto" w:fill="011627"/>
+              <w:spacing w:line="285" w:lineRule="atLeast"/>
+              <w:rPr>
+                <w:rFonts w:ascii="Consolas" w:eastAsia="Times New Roman" w:hAnsi="Consolas" w:cs="Times New Roman"/>
+                <w:color w:val="D6DEEB"/>
+                <w:sz w:val="21"/>
+                <w:szCs w:val="21"/>
+                <w:lang w:eastAsia="zh-CN"/>
+              </w:rPr>
+            </w:pPr>
+            <w:r>
+              <w:rPr>
+                <w:rFonts w:ascii="Consolas" w:eastAsia="Times New Roman" w:hAnsi="Consolas" w:cs="Times New Roman"/>
+                <w:i/>
+                <w:iCs/>
+                <w:color w:val="637777"/>
+                <w:sz w:val="21"/>
+                <w:szCs w:val="21"/>
+                <w:lang w:eastAsia="zh-CN"/>
+              </w:rPr>
+              <w:t>//</w:t>
+            </w:r>
+            <w:r>
+              <w:rPr>
+                <w:rFonts w:ascii="Consolas" w:eastAsia="Times New Roman" w:hAnsi="Consolas" w:cs="Times New Roman"/>
+                <w:i/>
+                <w:iCs/>
+                <w:color w:val="637777"/>
+                <w:sz w:val="21"/>
+                <w:szCs w:val="21"/>
+                <w:lang w:eastAsia="zh-CN"/>
+              </w:rPr>
+              <w:t xml:space="preserve"> </w:t>
+            </w:r>
+            <w:r>
+              <w:rPr>
+                <w:rFonts w:ascii="Consolas" w:eastAsia="Times New Roman" w:hAnsi="Consolas" w:cs="Times New Roman"/>
+                <w:i/>
+                <w:iCs/>
+                <w:color w:val="637777"/>
+                <w:sz w:val="21"/>
+                <w:szCs w:val="21"/>
+                <w:lang w:eastAsia="zh-CN"/>
+              </w:rPr>
+              <w:t>BODY (JSON):</w:t>
+            </w:r>
+          </w:p>
+          <w:p>
+            <w:pPr>
+              <w:shd w:val="clear" w:color="auto" w:fill="011627"/>
+              <w:spacing w:line="285" w:lineRule="atLeast"/>
+              <w:rPr>
+                <w:rFonts w:ascii="Consolas" w:eastAsia="Times New Roman" w:hAnsi="Consolas" w:cs="Times New Roman"/>
+                <w:color w:val="D6DEEB"/>
+                <w:sz w:val="21"/>
+                <w:szCs w:val="21"/>
+                <w:lang w:eastAsia="zh-CN"/>
+              </w:rPr>
+            </w:pPr>
+            <w:r>
+              <w:rPr>
+                <w:rFonts w:ascii="Consolas" w:eastAsia="Times New Roman" w:hAnsi="Consolas" w:cs="Times New Roman"/>
+                <w:color w:val="D6DEEB"/>
+                <w:sz w:val="21"/>
+                <w:szCs w:val="21"/>
+                <w:lang w:eastAsia="zh-CN"/>
+              </w:rPr>
+              <w:t>{</w:t>
+            </w:r>
+          </w:p>
+          <w:p>
+            <w:pPr>
+              <w:shd w:val="clear" w:color="auto" w:fill="011627"/>
+              <w:spacing w:line="285" w:lineRule="atLeast"/>
+              <w:rPr>
+                <w:rFonts w:ascii="Consolas" w:eastAsia="Times New Roman" w:hAnsi="Consolas" w:cs="Times New Roman"/>
+                <w:color w:val="D6DEEB"/>
+                <w:sz w:val="21"/>
+                <w:szCs w:val="21"/>
+                <w:lang w:eastAsia="zh-CN"/>
+              </w:rPr>
+            </w:pPr>
+            <w:r>
+              <w:rPr>
+                <w:rFonts w:ascii="Consolas" w:eastAsia="Times New Roman" w:hAnsi="Consolas" w:cs="Times New Roman"/>
+                <w:color w:val="D6DEEB"/>
+                <w:sz w:val="21"/>
+                <w:szCs w:val="21"/>
+                <w:lang w:eastAsia="zh-CN"/>
+              </w:rPr>
+              <w:t xml:space="preserve">  </w:t>
+            </w:r>
+            <w:r>
+              <w:rPr>
+                <w:rFonts w:ascii="Consolas" w:eastAsia="Times New Roman" w:hAnsi="Consolas" w:cs="Times New Roman"/>
+                <w:color w:val="7FDBCA"/>
+                <w:sz w:val="21"/>
+                <w:szCs w:val="21"/>
+                <w:lang w:eastAsia="zh-CN"/>
+              </w:rPr>
+              <w:t>"</w:t>
+            </w:r>
+            <w:proofErr w:type="spellStart"/>
+            <w:r>
+              <w:rPr>
+                <w:rFonts w:ascii="Consolas" w:eastAsia="Times New Roman" w:hAnsi="Consolas" w:cs="Times New Roman"/>
+                <w:color w:val="7FDBCA"/>
+                <w:sz w:val="21"/>
+                <w:szCs w:val="21"/>
+                <w:lang w:eastAsia="zh-CN"/>
+              </w:rPr>
+              <w:t>tournamentID</w:t>
+            </w:r>
+            <w:proofErr w:type="spellEnd"/>
+            <w:r>
+              <w:rPr>
+                <w:rFonts w:ascii="Consolas" w:eastAsia="Times New Roman" w:hAnsi="Consolas" w:cs="Times New Roman"/>
+                <w:color w:val="7FDBCA"/>
+                <w:sz w:val="21"/>
+                <w:szCs w:val="21"/>
+                <w:lang w:eastAsia="zh-CN"/>
+              </w:rPr>
+              <w:t>"</w:t>
+            </w:r>
+            <w:r>
+              <w:rPr>
+                <w:rFonts w:ascii="Consolas" w:eastAsia="Times New Roman" w:hAnsi="Consolas" w:cs="Times New Roman"/>
+                <w:color w:val="D6DEEB"/>
+                <w:sz w:val="21"/>
+                <w:szCs w:val="21"/>
+                <w:lang w:eastAsia="zh-CN"/>
+              </w:rPr>
+              <w:t xml:space="preserve">: </w:t>
+            </w:r>
+            <w:r>
+              <w:rPr>
+                <w:rFonts w:ascii="Consolas" w:eastAsia="Times New Roman" w:hAnsi="Consolas" w:cs="Times New Roman"/>
+                <w:color w:val="F78C6C"/>
+                <w:sz w:val="21"/>
+                <w:szCs w:val="21"/>
+                <w:lang w:eastAsia="zh-CN"/>
+              </w:rPr>
+              <w:t>501</w:t>
+            </w:r>
+            <w:r>
+              <w:rPr>
+                <w:rFonts w:ascii="Consolas" w:eastAsia="Times New Roman" w:hAnsi="Consolas" w:cs="Times New Roman"/>
+                <w:color w:val="D6DEEB"/>
+                <w:sz w:val="21"/>
+                <w:szCs w:val="21"/>
+                <w:lang w:eastAsia="zh-CN"/>
+              </w:rPr>
+              <w:t>,</w:t>
+            </w:r>
+          </w:p>
+          <w:p>
+            <w:pPr>
+              <w:shd w:val="clear" w:color="auto" w:fill="011627"/>
+              <w:spacing w:line="285" w:lineRule="atLeast"/>
+              <w:rPr>
+                <w:rFonts w:ascii="Consolas" w:eastAsia="Times New Roman" w:hAnsi="Consolas" w:cs="Times New Roman"/>
+                <w:color w:val="D6DEEB"/>
+                <w:sz w:val="21"/>
+                <w:szCs w:val="21"/>
+                <w:lang w:eastAsia="zh-CN"/>
+              </w:rPr>
+            </w:pPr>
+            <w:r>
+              <w:rPr>
+                <w:rFonts w:ascii="Consolas" w:eastAsia="Times New Roman" w:hAnsi="Consolas" w:cs="Times New Roman"/>
+                <w:color w:val="D6DEEB"/>
+                <w:sz w:val="21"/>
+                <w:szCs w:val="21"/>
+                <w:lang w:eastAsia="zh-CN"/>
+              </w:rPr>
+              <w:t xml:space="preserve">  </w:t>
+            </w:r>
+            <w:r>
+              <w:rPr>
+                <w:rFonts w:ascii="Consolas" w:eastAsia="Times New Roman" w:hAnsi="Consolas" w:cs="Times New Roman"/>
+                <w:color w:val="7FDBCA"/>
+                <w:sz w:val="21"/>
+                <w:szCs w:val="21"/>
+                <w:lang w:eastAsia="zh-CN"/>
+              </w:rPr>
+              <w:t>"</w:t>
+            </w:r>
+            <w:proofErr w:type="spellStart"/>
+            <w:r>
+              <w:rPr>
+                <w:rFonts w:ascii="Consolas" w:eastAsia="Times New Roman" w:hAnsi="Consolas" w:cs="Times New Roman"/>
+                <w:color w:val="7FDBCA"/>
+                <w:sz w:val="21"/>
+                <w:szCs w:val="21"/>
+                <w:lang w:eastAsia="zh-CN"/>
+              </w:rPr>
+              <w:t>matchDate</w:t>
+            </w:r>
+            <w:proofErr w:type="spellEnd"/>
+            <w:r>
+              <w:rPr>
+                <w:rFonts w:ascii="Consolas" w:eastAsia="Times New Roman" w:hAnsi="Consolas" w:cs="Times New Roman"/>
+                <w:color w:val="7FDBCA"/>
+                <w:sz w:val="21"/>
+                <w:szCs w:val="21"/>
+                <w:lang w:eastAsia="zh-CN"/>
+              </w:rPr>
+              <w:t>"</w:t>
+            </w:r>
+            <w:r>
+              <w:rPr>
+                <w:rFonts w:ascii="Consolas" w:eastAsia="Times New Roman" w:hAnsi="Consolas" w:cs="Times New Roman"/>
+                <w:color w:val="D6DEEB"/>
+                <w:sz w:val="21"/>
+                <w:szCs w:val="21"/>
+                <w:lang w:eastAsia="zh-CN"/>
+              </w:rPr>
+              <w:t xml:space="preserve">: </w:t>
+            </w:r>
+            <w:r>
+              <w:rPr>
+                <w:rFonts w:ascii="Consolas" w:eastAsia="Times New Roman" w:hAnsi="Consolas" w:cs="Times New Roman"/>
+                <w:color w:val="D9F5DD"/>
+                <w:sz w:val="21"/>
+                <w:szCs w:val="21"/>
+                <w:lang w:eastAsia="zh-CN"/>
+              </w:rPr>
+              <w:t>"</w:t>
+            </w:r>
+            <w:r>
+              <w:rPr>
+                <w:rFonts w:ascii="Consolas" w:eastAsia="Times New Roman" w:hAnsi="Consolas" w:cs="Times New Roman"/>
+                <w:color w:val="C789D6"/>
+                <w:sz w:val="21"/>
+                <w:szCs w:val="21"/>
+                <w:lang w:eastAsia="zh-CN"/>
+              </w:rPr>
+              <w:t>2025-11-15</w:t>
+            </w:r>
+            <w:r>
+              <w:rPr>
+                <w:rFonts w:ascii="Consolas" w:eastAsia="Times New Roman" w:hAnsi="Consolas" w:cs="Times New Roman"/>
+                <w:color w:val="D9F5DD"/>
+                <w:sz w:val="21"/>
+                <w:szCs w:val="21"/>
+                <w:lang w:eastAsia="zh-CN"/>
+              </w:rPr>
+              <w:t>"</w:t>
+            </w:r>
+            <w:r>
+              <w:rPr>
+                <w:rFonts w:ascii="Consolas" w:eastAsia="Times New Roman" w:hAnsi="Consolas" w:cs="Times New Roman"/>
+                <w:color w:val="D6DEEB"/>
+                <w:sz w:val="21"/>
+                <w:szCs w:val="21"/>
+                <w:lang w:eastAsia="zh-CN"/>
+              </w:rPr>
+              <w:t>,</w:t>
+            </w:r>
+          </w:p>
+          <w:p>
+            <w:pPr>
+              <w:shd w:val="clear" w:color="auto" w:fill="011627"/>
+              <w:spacing w:line="285" w:lineRule="atLeast"/>
+              <w:rPr>
+                <w:rFonts w:ascii="Consolas" w:eastAsia="Times New Roman" w:hAnsi="Consolas" w:cs="Times New Roman"/>
+                <w:color w:val="D6DEEB"/>
+                <w:sz w:val="21"/>
+                <w:szCs w:val="21"/>
+                <w:lang w:eastAsia="zh-CN"/>
+              </w:rPr>
+            </w:pPr>
+            <w:r>
+              <w:rPr>
+                <w:rFonts w:ascii="Consolas" w:eastAsia="Times New Roman" w:hAnsi="Consolas" w:cs="Times New Roman"/>
+                <w:color w:val="D6DEEB"/>
+                <w:sz w:val="21"/>
+                <w:szCs w:val="21"/>
+                <w:lang w:eastAsia="zh-CN"/>
+              </w:rPr>
+              <w:t xml:space="preserve">  </w:t>
+            </w:r>
+            <w:r>
+              <w:rPr>
+                <w:rFonts w:ascii="Consolas" w:eastAsia="Times New Roman" w:hAnsi="Consolas" w:cs="Times New Roman"/>
+                <w:color w:val="7FDBCA"/>
+                <w:sz w:val="21"/>
+                <w:szCs w:val="21"/>
+                <w:lang w:eastAsia="zh-CN"/>
+              </w:rPr>
+              <w:t>"</w:t>
+            </w:r>
+            <w:proofErr w:type="spellStart"/>
+            <w:r>
+              <w:rPr>
+                <w:rFonts w:ascii="Consolas" w:eastAsia="Times New Roman" w:hAnsi="Consolas" w:cs="Times New Roman"/>
+                <w:color w:val="7FDBCA"/>
+                <w:sz w:val="21"/>
+                <w:szCs w:val="21"/>
+                <w:lang w:eastAsia="zh-CN"/>
+              </w:rPr>
+              <w:t>opponentName</w:t>
+            </w:r>
+            <w:proofErr w:type="spellEnd"/>
+            <w:r>
+              <w:rPr>
+                <w:rFonts w:ascii="Consolas" w:eastAsia="Times New Roman" w:hAnsi="Consolas" w:cs="Times New Roman"/>
+                <w:color w:val="7FDBCA"/>
+                <w:sz w:val="21"/>
+                <w:szCs w:val="21"/>
+                <w:lang w:eastAsia="zh-CN"/>
+              </w:rPr>
+              <w:t>"</w:t>
+            </w:r>
+            <w:r>
+              <w:rPr>
+                <w:rFonts w:ascii="Consolas" w:eastAsia="Times New Roman" w:hAnsi="Consolas" w:cs="Times New Roman"/>
+                <w:color w:val="D6DEEB"/>
+                <w:sz w:val="21"/>
+                <w:szCs w:val="21"/>
+                <w:lang w:eastAsia="zh-CN"/>
+              </w:rPr>
+              <w:t xml:space="preserve">: </w:t>
+            </w:r>
+            <w:r>
+              <w:rPr>
+                <w:rFonts w:ascii="Consolas" w:eastAsia="Times New Roman" w:hAnsi="Consolas" w:cs="Times New Roman"/>
+                <w:color w:val="D9F5DD"/>
+                <w:sz w:val="21"/>
+                <w:szCs w:val="21"/>
+                <w:lang w:eastAsia="zh-CN"/>
+              </w:rPr>
+              <w:t>"</w:t>
+            </w:r>
+            <w:r>
+              <w:rPr>
+                <w:rFonts w:ascii="Consolas" w:eastAsia="Times New Roman" w:hAnsi="Consolas" w:cs="Times New Roman"/>
+                <w:color w:val="C789D6"/>
+                <w:sz w:val="21"/>
+                <w:szCs w:val="21"/>
+                <w:lang w:eastAsia="zh-CN"/>
+              </w:rPr>
+              <w:t>Kuantan Kickers</w:t>
+            </w:r>
+            <w:r>
+              <w:rPr>
+                <w:rFonts w:ascii="Consolas" w:eastAsia="Times New Roman" w:hAnsi="Consolas" w:cs="Times New Roman"/>
+                <w:color w:val="D9F5DD"/>
+                <w:sz w:val="21"/>
+                <w:szCs w:val="21"/>
+                <w:lang w:eastAsia="zh-CN"/>
+              </w:rPr>
+              <w:t>"</w:t>
+            </w:r>
+            <w:r>
+              <w:rPr>
+                <w:rFonts w:ascii="Consolas" w:eastAsia="Times New Roman" w:hAnsi="Consolas" w:cs="Times New Roman"/>
+                <w:color w:val="D6DEEB"/>
+                <w:sz w:val="21"/>
+                <w:szCs w:val="21"/>
+                <w:lang w:eastAsia="zh-CN"/>
+              </w:rPr>
+              <w:t>,</w:t>
+            </w:r>
+          </w:p>
+          <w:p>
+            <w:pPr>
+              <w:shd w:val="clear" w:color="auto" w:fill="011627"/>
+              <w:spacing w:line="285" w:lineRule="atLeast"/>
+              <w:rPr>
+                <w:rFonts w:ascii="Consolas" w:eastAsia="Times New Roman" w:hAnsi="Consolas" w:cs="Times New Roman"/>
+                <w:color w:val="D6DEEB"/>
+                <w:sz w:val="21"/>
+                <w:szCs w:val="21"/>
+                <w:lang w:eastAsia="zh-CN"/>
+              </w:rPr>
+            </w:pPr>
+            <w:r>
+              <w:rPr>
+                <w:rFonts w:ascii="Consolas" w:eastAsia="Times New Roman" w:hAnsi="Consolas" w:cs="Times New Roman"/>
+                <w:color w:val="D6DEEB"/>
+                <w:sz w:val="21"/>
+                <w:szCs w:val="21"/>
+                <w:lang w:eastAsia="zh-CN"/>
+              </w:rPr>
+              <w:t xml:space="preserve">  </w:t>
+            </w:r>
+            <w:r>
+              <w:rPr>
+                <w:rFonts w:ascii="Consolas" w:eastAsia="Times New Roman" w:hAnsi="Consolas" w:cs="Times New Roman"/>
+                <w:color w:val="7FDBCA"/>
+                <w:sz w:val="21"/>
+                <w:szCs w:val="21"/>
+                <w:lang w:eastAsia="zh-CN"/>
+              </w:rPr>
+              <w:t>"</w:t>
+            </w:r>
+            <w:proofErr w:type="spellStart"/>
+            <w:r>
+              <w:rPr>
+                <w:rFonts w:ascii="Consolas" w:eastAsia="Times New Roman" w:hAnsi="Consolas" w:cs="Times New Roman"/>
+                <w:color w:val="7FDBCA"/>
+                <w:sz w:val="21"/>
+                <w:szCs w:val="21"/>
+                <w:lang w:eastAsia="zh-CN"/>
+              </w:rPr>
+              <w:t>goalsFor</w:t>
+            </w:r>
+            <w:proofErr w:type="spellEnd"/>
+            <w:r>
+              <w:rPr>
+                <w:rFonts w:ascii="Consolas" w:eastAsia="Times New Roman" w:hAnsi="Consolas" w:cs="Times New Roman"/>
+                <w:color w:val="7FDBCA"/>
+                <w:sz w:val="21"/>
+                <w:szCs w:val="21"/>
+                <w:lang w:eastAsia="zh-CN"/>
+              </w:rPr>
+              <w:t>"</w:t>
+            </w:r>
+            <w:r>
+              <w:rPr>
+                <w:rFonts w:ascii="Consolas" w:eastAsia="Times New Roman" w:hAnsi="Consolas" w:cs="Times New Roman"/>
+                <w:color w:val="D6DEEB"/>
+                <w:sz w:val="21"/>
+                <w:szCs w:val="21"/>
+                <w:lang w:eastAsia="zh-CN"/>
+              </w:rPr>
+              <w:t xml:space="preserve">: </w:t>
+            </w:r>
+            <w:r>
+              <w:rPr>
+                <w:rFonts w:ascii="Consolas" w:eastAsia="Times New Roman" w:hAnsi="Consolas" w:cs="Times New Roman"/>
+                <w:color w:val="F78C6C"/>
+                <w:sz w:val="21"/>
+                <w:szCs w:val="21"/>
+                <w:lang w:eastAsia="zh-CN"/>
+              </w:rPr>
+              <w:t>2</w:t>
+            </w:r>
+            <w:r>
+              <w:rPr>
+                <w:rFonts w:ascii="Consolas" w:eastAsia="Times New Roman" w:hAnsi="Consolas" w:cs="Times New Roman"/>
+                <w:color w:val="D6DEEB"/>
+                <w:sz w:val="21"/>
+                <w:szCs w:val="21"/>
+                <w:lang w:eastAsia="zh-CN"/>
+              </w:rPr>
+              <w:t>,</w:t>
+            </w:r>
+          </w:p>
+          <w:p>
+            <w:pPr>
+              <w:shd w:val="clear" w:color="auto" w:fill="011627"/>
+              <w:spacing w:line="285" w:lineRule="atLeast"/>
+              <w:rPr>
+                <w:rFonts w:ascii="Consolas" w:eastAsia="Times New Roman" w:hAnsi="Consolas" w:cs="Times New Roman"/>
+                <w:color w:val="D6DEEB"/>
+                <w:sz w:val="21"/>
+                <w:szCs w:val="21"/>
+                <w:lang w:eastAsia="zh-CN"/>
+              </w:rPr>
+            </w:pPr>
+            <w:r>
+              <w:rPr>
+                <w:rFonts w:ascii="Consolas" w:eastAsia="Times New Roman" w:hAnsi="Consolas" w:cs="Times New Roman"/>
+                <w:color w:val="D6DEEB"/>
+                <w:sz w:val="21"/>
+                <w:szCs w:val="21"/>
+                <w:lang w:eastAsia="zh-CN"/>
+              </w:rPr>
+              <w:t xml:space="preserve">  </w:t>
+            </w:r>
+            <w:r>
+              <w:rPr>
+                <w:rFonts w:ascii="Consolas" w:eastAsia="Times New Roman" w:hAnsi="Consolas" w:cs="Times New Roman"/>
+                <w:color w:val="7FDBCA"/>
+                <w:sz w:val="21"/>
+                <w:szCs w:val="21"/>
+                <w:lang w:eastAsia="zh-CN"/>
+              </w:rPr>
+              <w:t>"</w:t>
+            </w:r>
+            <w:proofErr w:type="spellStart"/>
+            <w:r>
+              <w:rPr>
+                <w:rFonts w:ascii="Consolas" w:eastAsia="Times New Roman" w:hAnsi="Consolas" w:cs="Times New Roman"/>
+                <w:color w:val="7FDBCA"/>
+                <w:sz w:val="21"/>
+                <w:szCs w:val="21"/>
+                <w:lang w:eastAsia="zh-CN"/>
+              </w:rPr>
+              <w:t>goalsAgainst</w:t>
+            </w:r>
+            <w:proofErr w:type="spellEnd"/>
+            <w:r>
+              <w:rPr>
+                <w:rFonts w:ascii="Consolas" w:eastAsia="Times New Roman" w:hAnsi="Consolas" w:cs="Times New Roman"/>
+                <w:color w:val="7FDBCA"/>
+                <w:sz w:val="21"/>
+                <w:szCs w:val="21"/>
+                <w:lang w:eastAsia="zh-CN"/>
+              </w:rPr>
+              <w:t>"</w:t>
+            </w:r>
+            <w:r>
+              <w:rPr>
+                <w:rFonts w:ascii="Consolas" w:eastAsia="Times New Roman" w:hAnsi="Consolas" w:cs="Times New Roman"/>
+                <w:color w:val="D6DEEB"/>
+                <w:sz w:val="21"/>
+                <w:szCs w:val="21"/>
+                <w:lang w:eastAsia="zh-CN"/>
+              </w:rPr>
+              <w:t xml:space="preserve">: </w:t>
+            </w:r>
+            <w:r>
+              <w:rPr>
+                <w:rFonts w:ascii="Consolas" w:eastAsia="Times New Roman" w:hAnsi="Consolas" w:cs="Times New Roman"/>
+                <w:color w:val="F78C6C"/>
+                <w:sz w:val="21"/>
+                <w:szCs w:val="21"/>
+                <w:lang w:eastAsia="zh-CN"/>
+              </w:rPr>
+              <w:t>1</w:t>
+            </w:r>
+            <w:r>
+              <w:rPr>
+                <w:rFonts w:ascii="Consolas" w:eastAsia="Times New Roman" w:hAnsi="Consolas" w:cs="Times New Roman"/>
+                <w:color w:val="D6DEEB"/>
+                <w:sz w:val="21"/>
+                <w:szCs w:val="21"/>
+                <w:lang w:eastAsia="zh-CN"/>
+              </w:rPr>
+              <w:t>,</w:t>
+            </w:r>
+          </w:p>
+          <w:p>
+            <w:pPr>
+              <w:shd w:val="clear" w:color="auto" w:fill="011627"/>
+              <w:spacing w:line="285" w:lineRule="atLeast"/>
+              <w:rPr>
+                <w:rFonts w:ascii="Consolas" w:eastAsia="Times New Roman" w:hAnsi="Consolas" w:cs="Times New Roman"/>
+                <w:color w:val="D6DEEB"/>
+                <w:sz w:val="21"/>
+                <w:szCs w:val="21"/>
+                <w:lang w:eastAsia="zh-CN"/>
+              </w:rPr>
+            </w:pPr>
+            <w:r>
+              <w:rPr>
+                <w:rFonts w:ascii="Consolas" w:eastAsia="Times New Roman" w:hAnsi="Consolas" w:cs="Times New Roman"/>
+                <w:color w:val="D6DEEB"/>
+                <w:sz w:val="21"/>
+                <w:szCs w:val="21"/>
+                <w:lang w:eastAsia="zh-CN"/>
+              </w:rPr>
+              <w:t xml:space="preserve">  </w:t>
+            </w:r>
+            <w:r>
+              <w:rPr>
+                <w:rFonts w:ascii="Consolas" w:eastAsia="Times New Roman" w:hAnsi="Consolas" w:cs="Times New Roman"/>
+                <w:color w:val="7FDBCA"/>
+                <w:sz w:val="21"/>
+                <w:szCs w:val="21"/>
+                <w:lang w:eastAsia="zh-CN"/>
+              </w:rPr>
+              <w:t>"</w:t>
+            </w:r>
+            <w:proofErr w:type="spellStart"/>
+            <w:r>
+              <w:rPr>
+                <w:rFonts w:ascii="Consolas" w:eastAsia="Times New Roman" w:hAnsi="Consolas" w:cs="Times New Roman"/>
+                <w:color w:val="7FDBCA"/>
+                <w:sz w:val="21"/>
+                <w:szCs w:val="21"/>
+                <w:lang w:eastAsia="zh-CN"/>
+              </w:rPr>
+              <w:t>matchStats</w:t>
+            </w:r>
+            <w:proofErr w:type="spellEnd"/>
+            <w:r>
+              <w:rPr>
+                <w:rFonts w:ascii="Consolas" w:eastAsia="Times New Roman" w:hAnsi="Consolas" w:cs="Times New Roman"/>
+                <w:color w:val="7FDBCA"/>
+                <w:sz w:val="21"/>
+                <w:szCs w:val="21"/>
+                <w:lang w:eastAsia="zh-CN"/>
+              </w:rPr>
+              <w:t>"</w:t>
+            </w:r>
+            <w:r>
+              <w:rPr>
+                <w:rFonts w:ascii="Consolas" w:eastAsia="Times New Roman" w:hAnsi="Consolas" w:cs="Times New Roman"/>
+                <w:color w:val="D6DEEB"/>
+                <w:sz w:val="21"/>
+                <w:szCs w:val="21"/>
+                <w:lang w:eastAsia="zh-CN"/>
+              </w:rPr>
+              <w:t>: [</w:t>
+            </w:r>
+          </w:p>
+          <w:p>
+            <w:pPr>
+              <w:shd w:val="clear" w:color="auto" w:fill="011627"/>
+              <w:spacing w:line="285" w:lineRule="atLeast"/>
+              <w:rPr>
+                <w:rFonts w:ascii="Consolas" w:eastAsia="Times New Roman" w:hAnsi="Consolas" w:cs="Times New Roman"/>
+                <w:color w:val="D6DEEB"/>
+                <w:sz w:val="21"/>
+                <w:szCs w:val="21"/>
+                <w:lang w:eastAsia="zh-CN"/>
+              </w:rPr>
+            </w:pPr>
+            <w:r>
+              <w:rPr>
+                <w:rFonts w:ascii="Consolas" w:eastAsia="Times New Roman" w:hAnsi="Consolas" w:cs="Times New Roman"/>
+                <w:color w:val="D6DEEB"/>
+                <w:sz w:val="21"/>
+                <w:szCs w:val="21"/>
+                <w:lang w:eastAsia="zh-CN"/>
+              </w:rPr>
+              <w:t>    {</w:t>
+            </w:r>
+          </w:p>
+          <w:p>
+            <w:pPr>
+              <w:shd w:val="clear" w:color="auto" w:fill="011627"/>
+              <w:spacing w:line="285" w:lineRule="atLeast"/>
+              <w:rPr>
+                <w:rFonts w:ascii="Consolas" w:eastAsia="Times New Roman" w:hAnsi="Consolas" w:cs="Times New Roman"/>
+                <w:color w:val="D6DEEB"/>
+                <w:sz w:val="21"/>
+                <w:szCs w:val="21"/>
+                <w:lang w:eastAsia="zh-CN"/>
+              </w:rPr>
+            </w:pPr>
+            <w:r>
+              <w:rPr>
+                <w:rFonts w:ascii="Consolas" w:eastAsia="Times New Roman" w:hAnsi="Consolas" w:cs="Times New Roman"/>
+                <w:color w:val="D6DEEB"/>
+                <w:sz w:val="21"/>
+                <w:szCs w:val="21"/>
+                <w:lang w:eastAsia="zh-CN"/>
+              </w:rPr>
+              <w:t xml:space="preserve">      </w:t>
+            </w:r>
+            <w:r>
+              <w:rPr>
+                <w:rFonts w:ascii="Consolas" w:eastAsia="Times New Roman" w:hAnsi="Consolas" w:cs="Times New Roman"/>
+                <w:color w:val="7FDBCA"/>
+                <w:sz w:val="21"/>
+                <w:szCs w:val="21"/>
+                <w:lang w:eastAsia="zh-CN"/>
+              </w:rPr>
+              <w:t>"</w:t>
+            </w:r>
+            <w:proofErr w:type="spellStart"/>
+            <w:r>
+              <w:rPr>
+                <w:rFonts w:ascii="Consolas" w:eastAsia="Times New Roman" w:hAnsi="Consolas" w:cs="Times New Roman"/>
+                <w:color w:val="7FDBCA"/>
+                <w:sz w:val="21"/>
+                <w:szCs w:val="21"/>
+                <w:lang w:eastAsia="zh-CN"/>
+              </w:rPr>
+              <w:t>playerID</w:t>
+            </w:r>
+            <w:proofErr w:type="spellEnd"/>
+            <w:r>
+              <w:rPr>
+                <w:rFonts w:ascii="Consolas" w:eastAsia="Times New Roman" w:hAnsi="Consolas" w:cs="Times New Roman"/>
+                <w:color w:val="7FDBCA"/>
+                <w:sz w:val="21"/>
+                <w:szCs w:val="21"/>
+                <w:lang w:eastAsia="zh-CN"/>
+              </w:rPr>
+              <w:t>"</w:t>
+            </w:r>
+            <w:r>
+              <w:rPr>
+                <w:rFonts w:ascii="Consolas" w:eastAsia="Times New Roman" w:hAnsi="Consolas" w:cs="Times New Roman"/>
+                <w:color w:val="D6DEEB"/>
+                <w:sz w:val="21"/>
+                <w:szCs w:val="21"/>
+                <w:lang w:eastAsia="zh-CN"/>
+              </w:rPr>
+              <w:t xml:space="preserve">: </w:t>
+            </w:r>
+            <w:r>
+              <w:rPr>
+                <w:rFonts w:ascii="Consolas" w:eastAsia="Times New Roman" w:hAnsi="Consolas" w:cs="Times New Roman"/>
+                <w:color w:val="F78C6C"/>
+                <w:sz w:val="21"/>
+                <w:szCs w:val="21"/>
+                <w:lang w:eastAsia="zh-CN"/>
+              </w:rPr>
+              <w:t>1001</w:t>
+            </w:r>
+            <w:r>
+              <w:rPr>
+                <w:rFonts w:ascii="Consolas" w:eastAsia="Times New Roman" w:hAnsi="Consolas" w:cs="Times New Roman"/>
+                <w:color w:val="D6DEEB"/>
+                <w:sz w:val="21"/>
+                <w:szCs w:val="21"/>
+                <w:lang w:eastAsia="zh-CN"/>
+              </w:rPr>
+              <w:t>,</w:t>
+            </w:r>
+          </w:p>
+          <w:p>
+            <w:pPr>
+              <w:shd w:val="clear" w:color="auto" w:fill="011627"/>
+              <w:spacing w:line="285" w:lineRule="atLeast"/>
+              <w:rPr>
+                <w:rFonts w:ascii="Consolas" w:eastAsia="Times New Roman" w:hAnsi="Consolas" w:cs="Times New Roman"/>
+                <w:color w:val="D6DEEB"/>
+                <w:sz w:val="21"/>
+                <w:szCs w:val="21"/>
+                <w:lang w:eastAsia="zh-CN"/>
+              </w:rPr>
+            </w:pPr>
+            <w:r>
+              <w:rPr>
+                <w:rFonts w:ascii="Consolas" w:eastAsia="Times New Roman" w:hAnsi="Consolas" w:cs="Times New Roman"/>
+                <w:color w:val="D6DEEB"/>
+                <w:sz w:val="21"/>
+                <w:szCs w:val="21"/>
+                <w:lang w:eastAsia="zh-CN"/>
+              </w:rPr>
+              <w:t xml:space="preserve">      </w:t>
+            </w:r>
+            <w:r>
+              <w:rPr>
+                <w:rFonts w:ascii="Consolas" w:eastAsia="Times New Roman" w:hAnsi="Consolas" w:cs="Times New Roman"/>
+                <w:color w:val="7FDBCA"/>
+                <w:sz w:val="21"/>
+                <w:szCs w:val="21"/>
+                <w:lang w:eastAsia="zh-CN"/>
+              </w:rPr>
+              <w:t>"</w:t>
+            </w:r>
+            <w:proofErr w:type="spellStart"/>
+            <w:r>
+              <w:rPr>
+                <w:rFonts w:ascii="Consolas" w:eastAsia="Times New Roman" w:hAnsi="Consolas" w:cs="Times New Roman"/>
+                <w:color w:val="7FDBCA"/>
+                <w:sz w:val="21"/>
+                <w:szCs w:val="21"/>
+                <w:lang w:eastAsia="zh-CN"/>
+              </w:rPr>
+              <w:t>minutesPlayed</w:t>
+            </w:r>
+            <w:proofErr w:type="spellEnd"/>
+            <w:r>
+              <w:rPr>
+                <w:rFonts w:ascii="Consolas" w:eastAsia="Times New Roman" w:hAnsi="Consolas" w:cs="Times New Roman"/>
+                <w:color w:val="7FDBCA"/>
+                <w:sz w:val="21"/>
+                <w:szCs w:val="21"/>
+                <w:lang w:eastAsia="zh-CN"/>
+              </w:rPr>
+              <w:t>"</w:t>
+            </w:r>
+            <w:r>
+              <w:rPr>
+                <w:rFonts w:ascii="Consolas" w:eastAsia="Times New Roman" w:hAnsi="Consolas" w:cs="Times New Roman"/>
+                <w:color w:val="D6DEEB"/>
+                <w:sz w:val="21"/>
+                <w:szCs w:val="21"/>
+                <w:lang w:eastAsia="zh-CN"/>
+              </w:rPr>
+              <w:t xml:space="preserve">: </w:t>
+            </w:r>
+            <w:r>
+              <w:rPr>
+                <w:rFonts w:ascii="Consolas" w:eastAsia="Times New Roman" w:hAnsi="Consolas" w:cs="Times New Roman"/>
+                <w:color w:val="F78C6C"/>
+                <w:sz w:val="21"/>
+                <w:szCs w:val="21"/>
+                <w:lang w:eastAsia="zh-CN"/>
+              </w:rPr>
+              <w:t>90</w:t>
+            </w:r>
+            <w:r>
+              <w:rPr>
+                <w:rFonts w:ascii="Consolas" w:eastAsia="Times New Roman" w:hAnsi="Consolas" w:cs="Times New Roman"/>
+                <w:color w:val="D6DEEB"/>
+                <w:sz w:val="21"/>
+                <w:szCs w:val="21"/>
+                <w:lang w:eastAsia="zh-CN"/>
+              </w:rPr>
+              <w:t>,</w:t>
+            </w:r>
+          </w:p>
+          <w:p>
+            <w:pPr>
+              <w:shd w:val="clear" w:color="auto" w:fill="011627"/>
+              <w:spacing w:line="285" w:lineRule="atLeast"/>
+              <w:rPr>
+                <w:rFonts w:ascii="Consolas" w:eastAsia="Times New Roman" w:hAnsi="Consolas" w:cs="Times New Roman"/>
+                <w:color w:val="D6DEEB"/>
+                <w:sz w:val="21"/>
+                <w:szCs w:val="21"/>
+                <w:lang w:eastAsia="zh-CN"/>
+              </w:rPr>
+            </w:pPr>
+            <w:r>
+              <w:rPr>
+                <w:rFonts w:ascii="Consolas" w:eastAsia="Times New Roman" w:hAnsi="Consolas" w:cs="Times New Roman"/>
+                <w:color w:val="D6DEEB"/>
+                <w:sz w:val="21"/>
+                <w:szCs w:val="21"/>
+                <w:lang w:eastAsia="zh-CN"/>
+              </w:rPr>
+              <w:t xml:space="preserve">      </w:t>
+            </w:r>
+            <w:r>
+              <w:rPr>
+                <w:rFonts w:ascii="Consolas" w:eastAsia="Times New Roman" w:hAnsi="Consolas" w:cs="Times New Roman"/>
+                <w:color w:val="7FDBCA"/>
+                <w:sz w:val="21"/>
+                <w:szCs w:val="21"/>
+                <w:lang w:eastAsia="zh-CN"/>
+              </w:rPr>
+              <w:t>"goals"</w:t>
+            </w:r>
+            <w:r>
+              <w:rPr>
+                <w:rFonts w:ascii="Consolas" w:eastAsia="Times New Roman" w:hAnsi="Consolas" w:cs="Times New Roman"/>
+                <w:color w:val="D6DEEB"/>
+                <w:sz w:val="21"/>
+                <w:szCs w:val="21"/>
+                <w:lang w:eastAsia="zh-CN"/>
+              </w:rPr>
+              <w:t xml:space="preserve">: </w:t>
+            </w:r>
+            <w:r>
+              <w:rPr>
+                <w:rFonts w:ascii="Consolas" w:eastAsia="Times New Roman" w:hAnsi="Consolas" w:cs="Times New Roman"/>
+                <w:color w:val="F78C6C"/>
+                <w:sz w:val="21"/>
+                <w:szCs w:val="21"/>
+                <w:lang w:eastAsia="zh-CN"/>
+              </w:rPr>
+              <w:t>1</w:t>
+            </w:r>
+            <w:r>
+              <w:rPr>
+                <w:rFonts w:ascii="Consolas" w:eastAsia="Times New Roman" w:hAnsi="Consolas" w:cs="Times New Roman"/>
+                <w:color w:val="D6DEEB"/>
+                <w:sz w:val="21"/>
+                <w:szCs w:val="21"/>
+                <w:lang w:eastAsia="zh-CN"/>
+              </w:rPr>
+              <w:t>,</w:t>
+            </w:r>
+          </w:p>
+          <w:p>
+            <w:pPr>
+              <w:shd w:val="clear" w:color="auto" w:fill="011627"/>
+              <w:spacing w:line="285" w:lineRule="atLeast"/>
+              <w:rPr>
+                <w:rFonts w:ascii="Consolas" w:eastAsia="Times New Roman" w:hAnsi="Consolas" w:cs="Times New Roman"/>
+                <w:color w:val="D6DEEB"/>
+                <w:sz w:val="21"/>
+                <w:szCs w:val="21"/>
+                <w:lang w:eastAsia="zh-CN"/>
+              </w:rPr>
+            </w:pPr>
+            <w:r>
+              <w:rPr>
+                <w:rFonts w:ascii="Consolas" w:eastAsia="Times New Roman" w:hAnsi="Consolas" w:cs="Times New Roman"/>
+                <w:color w:val="D6DEEB"/>
+                <w:sz w:val="21"/>
+                <w:szCs w:val="21"/>
+                <w:lang w:eastAsia="zh-CN"/>
+              </w:rPr>
+              <w:t xml:space="preserve">      </w:t>
+            </w:r>
+            <w:r>
+              <w:rPr>
+                <w:rFonts w:ascii="Consolas" w:eastAsia="Times New Roman" w:hAnsi="Consolas" w:cs="Times New Roman"/>
+                <w:color w:val="7FDBCA"/>
+                <w:sz w:val="21"/>
+                <w:szCs w:val="21"/>
+                <w:lang w:eastAsia="zh-CN"/>
+              </w:rPr>
+              <w:t>"assists"</w:t>
+            </w:r>
+            <w:r>
+              <w:rPr>
+                <w:rFonts w:ascii="Consolas" w:eastAsia="Times New Roman" w:hAnsi="Consolas" w:cs="Times New Roman"/>
+                <w:color w:val="D6DEEB"/>
+                <w:sz w:val="21"/>
+                <w:szCs w:val="21"/>
+                <w:lang w:eastAsia="zh-CN"/>
+              </w:rPr>
+              <w:t xml:space="preserve">: </w:t>
+            </w:r>
+            <w:r>
+              <w:rPr>
+                <w:rFonts w:ascii="Consolas" w:eastAsia="Times New Roman" w:hAnsi="Consolas" w:cs="Times New Roman"/>
+                <w:color w:val="F78C6C"/>
+                <w:sz w:val="21"/>
+                <w:szCs w:val="21"/>
+                <w:lang w:eastAsia="zh-CN"/>
+              </w:rPr>
+              <w:t>0</w:t>
+            </w:r>
+          </w:p>
+          <w:p>
+            <w:pPr>
+              <w:shd w:val="clear" w:color="auto" w:fill="011627"/>
+              <w:spacing w:line="285" w:lineRule="atLeast"/>
+              <w:rPr>
+                <w:rFonts w:ascii="Consolas" w:eastAsia="Times New Roman" w:hAnsi="Consolas" w:cs="Times New Roman"/>
+                <w:color w:val="D6DEEB"/>
+                <w:sz w:val="21"/>
+                <w:szCs w:val="21"/>
+                <w:lang w:eastAsia="zh-CN"/>
+              </w:rPr>
+            </w:pPr>
+            <w:r>
+              <w:rPr>
+                <w:rFonts w:ascii="Consolas" w:eastAsia="Times New Roman" w:hAnsi="Consolas" w:cs="Times New Roman"/>
+                <w:color w:val="D6DEEB"/>
+                <w:sz w:val="21"/>
+                <w:szCs w:val="21"/>
+                <w:lang w:eastAsia="zh-CN"/>
+              </w:rPr>
+              <w:t>    },</w:t>
+            </w:r>
+          </w:p>
+          <w:p>
+            <w:pPr>
+              <w:shd w:val="clear" w:color="auto" w:fill="011627"/>
+              <w:spacing w:line="285" w:lineRule="atLeast"/>
+              <w:rPr>
+                <w:rFonts w:ascii="Consolas" w:eastAsia="Times New Roman" w:hAnsi="Consolas" w:cs="Times New Roman"/>
+                <w:color w:val="D6DEEB"/>
+                <w:sz w:val="21"/>
+                <w:szCs w:val="21"/>
+                <w:lang w:eastAsia="zh-CN"/>
+              </w:rPr>
+            </w:pPr>
+            <w:r>
+              <w:rPr>
+                <w:rFonts w:ascii="Consolas" w:eastAsia="Times New Roman" w:hAnsi="Consolas" w:cs="Times New Roman"/>
+                <w:color w:val="D6DEEB"/>
+                <w:sz w:val="21"/>
+                <w:szCs w:val="21"/>
+                <w:lang w:eastAsia="zh-CN"/>
+              </w:rPr>
+              <w:t>    {</w:t>
+            </w:r>
+          </w:p>
+          <w:p>
+            <w:pPr>
+              <w:shd w:val="clear" w:color="auto" w:fill="011627"/>
+              <w:spacing w:line="285" w:lineRule="atLeast"/>
+              <w:rPr>
+                <w:rFonts w:ascii="Consolas" w:eastAsia="Times New Roman" w:hAnsi="Consolas" w:cs="Times New Roman"/>
+                <w:color w:val="D6DEEB"/>
+                <w:sz w:val="21"/>
+                <w:szCs w:val="21"/>
+                <w:lang w:eastAsia="zh-CN"/>
+              </w:rPr>
+            </w:pPr>
+            <w:r>
+              <w:rPr>
+                <w:rFonts w:ascii="Consolas" w:eastAsia="Times New Roman" w:hAnsi="Consolas" w:cs="Times New Roman"/>
+                <w:color w:val="D6DEEB"/>
+                <w:sz w:val="21"/>
+                <w:szCs w:val="21"/>
+                <w:lang w:eastAsia="zh-CN"/>
+              </w:rPr>
+              <w:t xml:space="preserve">      </w:t>
+            </w:r>
+            <w:r>
+              <w:rPr>
+                <w:rFonts w:ascii="Consolas" w:eastAsia="Times New Roman" w:hAnsi="Consolas" w:cs="Times New Roman"/>
+                <w:color w:val="7FDBCA"/>
+                <w:sz w:val="21"/>
+                <w:szCs w:val="21"/>
+                <w:lang w:eastAsia="zh-CN"/>
+              </w:rPr>
+              <w:t>"</w:t>
+            </w:r>
+            <w:proofErr w:type="spellStart"/>
+            <w:r>
+              <w:rPr>
+                <w:rFonts w:ascii="Consolas" w:eastAsia="Times New Roman" w:hAnsi="Consolas" w:cs="Times New Roman"/>
+                <w:color w:val="7FDBCA"/>
+                <w:sz w:val="21"/>
+                <w:szCs w:val="21"/>
+                <w:lang w:eastAsia="zh-CN"/>
+              </w:rPr>
+              <w:t>playerID</w:t>
+            </w:r>
+            <w:proofErr w:type="spellEnd"/>
+            <w:r>
+              <w:rPr>
+                <w:rFonts w:ascii="Consolas" w:eastAsia="Times New Roman" w:hAnsi="Consolas" w:cs="Times New Roman"/>
+                <w:color w:val="7FDBCA"/>
+                <w:sz w:val="21"/>
+                <w:szCs w:val="21"/>
+                <w:lang w:eastAsia="zh-CN"/>
+              </w:rPr>
+              <w:t>"</w:t>
+            </w:r>
+            <w:r>
+              <w:rPr>
+                <w:rFonts w:ascii="Consolas" w:eastAsia="Times New Roman" w:hAnsi="Consolas" w:cs="Times New Roman"/>
+                <w:color w:val="D6DEEB"/>
+                <w:sz w:val="21"/>
+                <w:szCs w:val="21"/>
+                <w:lang w:eastAsia="zh-CN"/>
+              </w:rPr>
+              <w:t xml:space="preserve">: </w:t>
+            </w:r>
+            <w:r>
+              <w:rPr>
+                <w:rFonts w:ascii="Consolas" w:eastAsia="Times New Roman" w:hAnsi="Consolas" w:cs="Times New Roman"/>
+                <w:color w:val="F78C6C"/>
+                <w:sz w:val="21"/>
+                <w:szCs w:val="21"/>
+                <w:lang w:eastAsia="zh-CN"/>
+              </w:rPr>
+              <w:t>1004</w:t>
+            </w:r>
+            <w:r>
+              <w:rPr>
+                <w:rFonts w:ascii="Consolas" w:eastAsia="Times New Roman" w:hAnsi="Consolas" w:cs="Times New Roman"/>
+                <w:color w:val="D6DEEB"/>
+                <w:sz w:val="21"/>
+                <w:szCs w:val="21"/>
+                <w:lang w:eastAsia="zh-CN"/>
+              </w:rPr>
+              <w:t>,</w:t>
+            </w:r>
+          </w:p>
+          <w:p>
+            <w:pPr>
+              <w:shd w:val="clear" w:color="auto" w:fill="011627"/>
+              <w:spacing w:line="285" w:lineRule="atLeast"/>
+              <w:rPr>
+                <w:rFonts w:ascii="Consolas" w:eastAsia="Times New Roman" w:hAnsi="Consolas" w:cs="Times New Roman"/>
+                <w:color w:val="D6DEEB"/>
+                <w:sz w:val="21"/>
+                <w:szCs w:val="21"/>
+                <w:lang w:eastAsia="zh-CN"/>
+              </w:rPr>
+            </w:pPr>
+            <w:r>
+              <w:rPr>
+                <w:rFonts w:ascii="Consolas" w:eastAsia="Times New Roman" w:hAnsi="Consolas" w:cs="Times New Roman"/>
+                <w:color w:val="D6DEEB"/>
+                <w:sz w:val="21"/>
+                <w:szCs w:val="21"/>
+                <w:lang w:eastAsia="zh-CN"/>
+              </w:rPr>
+              <w:t xml:space="preserve">      </w:t>
+            </w:r>
+            <w:r>
+              <w:rPr>
+                <w:rFonts w:ascii="Consolas" w:eastAsia="Times New Roman" w:hAnsi="Consolas" w:cs="Times New Roman"/>
+                <w:color w:val="7FDBCA"/>
+                <w:sz w:val="21"/>
+                <w:szCs w:val="21"/>
+                <w:lang w:eastAsia="zh-CN"/>
+              </w:rPr>
+              <w:t>"</w:t>
+            </w:r>
+            <w:proofErr w:type="spellStart"/>
+            <w:r>
+              <w:rPr>
+                <w:rFonts w:ascii="Consolas" w:eastAsia="Times New Roman" w:hAnsi="Consolas" w:cs="Times New Roman"/>
+                <w:color w:val="7FDBCA"/>
+                <w:sz w:val="21"/>
+                <w:szCs w:val="21"/>
+                <w:lang w:eastAsia="zh-CN"/>
+              </w:rPr>
+              <w:t>minutesPlayed</w:t>
+            </w:r>
+            <w:proofErr w:type="spellEnd"/>
+            <w:r>
+              <w:rPr>
+                <w:rFonts w:ascii="Consolas" w:eastAsia="Times New Roman" w:hAnsi="Consolas" w:cs="Times New Roman"/>
+                <w:color w:val="7FDBCA"/>
+                <w:sz w:val="21"/>
+                <w:szCs w:val="21"/>
+                <w:lang w:eastAsia="zh-CN"/>
+              </w:rPr>
+              <w:t>"</w:t>
+            </w:r>
+            <w:r>
+              <w:rPr>
+                <w:rFonts w:ascii="Consolas" w:eastAsia="Times New Roman" w:hAnsi="Consolas" w:cs="Times New Roman"/>
+                <w:color w:val="D6DEEB"/>
+                <w:sz w:val="21"/>
+                <w:szCs w:val="21"/>
+                <w:lang w:eastAsia="zh-CN"/>
+              </w:rPr>
+              <w:t xml:space="preserve">: </w:t>
+            </w:r>
+            <w:r>
+              <w:rPr>
+                <w:rFonts w:ascii="Consolas" w:eastAsia="Times New Roman" w:hAnsi="Consolas" w:cs="Times New Roman"/>
+                <w:color w:val="F78C6C"/>
+                <w:sz w:val="21"/>
+                <w:szCs w:val="21"/>
+                <w:lang w:eastAsia="zh-CN"/>
+              </w:rPr>
+              <w:t>45</w:t>
+            </w:r>
+            <w:r>
+              <w:rPr>
+                <w:rFonts w:ascii="Consolas" w:eastAsia="Times New Roman" w:hAnsi="Consolas" w:cs="Times New Roman"/>
+                <w:color w:val="D6DEEB"/>
+                <w:sz w:val="21"/>
+                <w:szCs w:val="21"/>
+                <w:lang w:eastAsia="zh-CN"/>
+              </w:rPr>
+              <w:t>,</w:t>
+            </w:r>
+          </w:p>
+          <w:p>
+            <w:pPr>
+              <w:shd w:val="clear" w:color="auto" w:fill="011627"/>
+              <w:spacing w:line="285" w:lineRule="atLeast"/>
+              <w:rPr>
+                <w:rFonts w:ascii="Consolas" w:eastAsia="Times New Roman" w:hAnsi="Consolas" w:cs="Times New Roman"/>
+                <w:color w:val="D6DEEB"/>
+                <w:sz w:val="21"/>
+                <w:szCs w:val="21"/>
+                <w:lang w:eastAsia="zh-CN"/>
+              </w:rPr>
+            </w:pPr>
+            <w:r>
+              <w:rPr>
+                <w:rFonts w:ascii="Consolas" w:eastAsia="Times New Roman" w:hAnsi="Consolas" w:cs="Times New Roman"/>
+                <w:color w:val="D6DEEB"/>
+                <w:sz w:val="21"/>
+                <w:szCs w:val="21"/>
+                <w:lang w:eastAsia="zh-CN"/>
+              </w:rPr>
+              <w:t xml:space="preserve">      </w:t>
+            </w:r>
+            <w:r>
+              <w:rPr>
+                <w:rFonts w:ascii="Consolas" w:eastAsia="Times New Roman" w:hAnsi="Consolas" w:cs="Times New Roman"/>
+                <w:color w:val="7FDBCA"/>
+                <w:sz w:val="21"/>
+                <w:szCs w:val="21"/>
+                <w:lang w:eastAsia="zh-CN"/>
+              </w:rPr>
+              <w:t>"goals"</w:t>
+            </w:r>
+            <w:r>
+              <w:rPr>
+                <w:rFonts w:ascii="Consolas" w:eastAsia="Times New Roman" w:hAnsi="Consolas" w:cs="Times New Roman"/>
+                <w:color w:val="D6DEEB"/>
+                <w:sz w:val="21"/>
+                <w:szCs w:val="21"/>
+                <w:lang w:eastAsia="zh-CN"/>
+              </w:rPr>
+              <w:t xml:space="preserve">: </w:t>
+            </w:r>
+            <w:r>
+              <w:rPr>
+                <w:rFonts w:ascii="Consolas" w:eastAsia="Times New Roman" w:hAnsi="Consolas" w:cs="Times New Roman"/>
+                <w:color w:val="F78C6C"/>
+                <w:sz w:val="21"/>
+                <w:szCs w:val="21"/>
+                <w:lang w:eastAsia="zh-CN"/>
+              </w:rPr>
+              <w:t>1</w:t>
+            </w:r>
+            <w:r>
+              <w:rPr>
+                <w:rFonts w:ascii="Consolas" w:eastAsia="Times New Roman" w:hAnsi="Consolas" w:cs="Times New Roman"/>
+                <w:color w:val="D6DEEB"/>
+                <w:sz w:val="21"/>
+                <w:szCs w:val="21"/>
+                <w:lang w:eastAsia="zh-CN"/>
+              </w:rPr>
+              <w:t>,</w:t>
+            </w:r>
+          </w:p>
+          <w:p>
+            <w:pPr>
+              <w:shd w:val="clear" w:color="auto" w:fill="011627"/>
+              <w:spacing w:line="285" w:lineRule="atLeast"/>
+              <w:rPr>
+                <w:rFonts w:ascii="Consolas" w:eastAsia="Times New Roman" w:hAnsi="Consolas" w:cs="Times New Roman"/>
+                <w:color w:val="D6DEEB"/>
+                <w:sz w:val="21"/>
+                <w:szCs w:val="21"/>
+                <w:lang w:eastAsia="zh-CN"/>
+              </w:rPr>
+            </w:pPr>
+            <w:r>
+              <w:rPr>
+                <w:rFonts w:ascii="Consolas" w:eastAsia="Times New Roman" w:hAnsi="Consolas" w:cs="Times New Roman"/>
+                <w:color w:val="D6DEEB"/>
+                <w:sz w:val="21"/>
+                <w:szCs w:val="21"/>
+                <w:lang w:eastAsia="zh-CN"/>
+              </w:rPr>
+              <w:t xml:space="preserve">      </w:t>
+            </w:r>
+            <w:r>
+              <w:rPr>
+                <w:rFonts w:ascii="Consolas" w:eastAsia="Times New Roman" w:hAnsi="Consolas" w:cs="Times New Roman"/>
+                <w:color w:val="7FDBCA"/>
+                <w:sz w:val="21"/>
+                <w:szCs w:val="21"/>
+                <w:lang w:eastAsia="zh-CN"/>
+              </w:rPr>
+              <w:t>"assists"</w:t>
+            </w:r>
+            <w:r>
+              <w:rPr>
+                <w:rFonts w:ascii="Consolas" w:eastAsia="Times New Roman" w:hAnsi="Consolas" w:cs="Times New Roman"/>
+                <w:color w:val="D6DEEB"/>
+                <w:sz w:val="21"/>
+                <w:szCs w:val="21"/>
+                <w:lang w:eastAsia="zh-CN"/>
+              </w:rPr>
+              <w:t xml:space="preserve">: </w:t>
+            </w:r>
+            <w:r>
+              <w:rPr>
+                <w:rFonts w:ascii="Consolas" w:eastAsia="Times New Roman" w:hAnsi="Consolas" w:cs="Times New Roman"/>
+                <w:color w:val="F78C6C"/>
+                <w:sz w:val="21"/>
+                <w:szCs w:val="21"/>
+                <w:lang w:eastAsia="zh-CN"/>
+              </w:rPr>
+              <w:t>1</w:t>
+            </w:r>
+          </w:p>
+          <w:p>
+            <w:pPr>
+              <w:shd w:val="clear" w:color="auto" w:fill="011627"/>
+              <w:spacing w:line="285" w:lineRule="atLeast"/>
+              <w:rPr>
+                <w:rFonts w:ascii="Consolas" w:eastAsia="Times New Roman" w:hAnsi="Consolas" w:cs="Times New Roman"/>
+                <w:color w:val="D6DEEB"/>
+                <w:sz w:val="21"/>
+                <w:szCs w:val="21"/>
+                <w:lang w:eastAsia="zh-CN"/>
+              </w:rPr>
+            </w:pPr>
+            <w:r>
+              <w:rPr>
+                <w:rFonts w:ascii="Consolas" w:eastAsia="Times New Roman" w:hAnsi="Consolas" w:cs="Times New Roman"/>
+                <w:color w:val="D6DEEB"/>
+                <w:sz w:val="21"/>
+                <w:szCs w:val="21"/>
+                <w:lang w:eastAsia="zh-CN"/>
+              </w:rPr>
+              <w:t>    }</w:t>
+            </w:r>
+          </w:p>
+          <w:p>
+            <w:pPr>
+              <w:shd w:val="clear" w:color="auto" w:fill="011627"/>
+              <w:spacing w:line="285" w:lineRule="atLeast"/>
+              <w:rPr>
+                <w:rFonts w:ascii="Consolas" w:eastAsia="Times New Roman" w:hAnsi="Consolas" w:cs="Times New Roman"/>
+                <w:color w:val="D6DEEB"/>
+                <w:sz w:val="21"/>
+                <w:szCs w:val="21"/>
+                <w:lang w:eastAsia="zh-CN"/>
+              </w:rPr>
+            </w:pPr>
+            <w:r>
+              <w:rPr>
+                <w:rFonts w:ascii="Consolas" w:eastAsia="Times New Roman" w:hAnsi="Consolas" w:cs="Times New Roman"/>
+                <w:color w:val="D6DEEB"/>
+                <w:sz w:val="21"/>
+                <w:szCs w:val="21"/>
+                <w:lang w:eastAsia="zh-CN"/>
+              </w:rPr>
+              <w:t>  ]</w:t>
+            </w:r>
+          </w:p>
+          <w:p>
+            <w:pPr>
+              <w:shd w:val="clear" w:color="auto" w:fill="011627"/>
+              <w:spacing w:line="285" w:lineRule="atLeast"/>
+              <w:rPr>
+                <w:rFonts w:ascii="Consolas" w:eastAsia="Times New Roman" w:hAnsi="Consolas" w:cs="Times New Roman"/>
+                <w:color w:val="D6DEEB"/>
+                <w:sz w:val="21"/>
+                <w:szCs w:val="21"/>
+                <w:lang w:eastAsia="zh-CN"/>
+              </w:rPr>
+            </w:pPr>
+            <w:r>
+              <w:rPr>
+                <w:rFonts w:ascii="Consolas" w:eastAsia="Times New Roman" w:hAnsi="Consolas" w:cs="Times New Roman"/>
+                <w:color w:val="D6DEEB"/>
+                <w:sz w:val="21"/>
+                <w:szCs w:val="21"/>
+                <w:lang w:eastAsia="zh-CN"/>
+              </w:rPr>
+              <w:t>}</w:t>
+            </w:r>
+          </w:p>
+          <w:p>
+            <w:pPr>
+              <w:shd w:val="clear" w:color="auto" w:fill="011627"/>
+              <w:spacing w:line="285" w:lineRule="atLeast"/>
+              <w:rPr>
+                <w:rFonts w:ascii="Consolas" w:eastAsia="Times New Roman" w:hAnsi="Consolas" w:cs="Times New Roman"/>
+                <w:color w:val="D6DEEB"/>
+                <w:sz w:val="21"/>
+                <w:szCs w:val="21"/>
+                <w:lang w:eastAsia="zh-CN"/>
+              </w:rPr>
+            </w:pPr>
+          </w:p>
+          <w:p>
+            <w:pPr>
+              <w:shd w:val="clear" w:color="auto" w:fill="011627"/>
+              <w:spacing w:line="285" w:lineRule="atLeast"/>
+              <w:rPr>
+                <w:rFonts w:ascii="Consolas" w:eastAsia="Times New Roman" w:hAnsi="Consolas" w:cs="Times New Roman"/>
+                <w:color w:val="D6DEEB"/>
+                <w:sz w:val="21"/>
+                <w:szCs w:val="21"/>
+                <w:lang w:eastAsia="zh-CN"/>
+              </w:rPr>
+            </w:pPr>
+            <w:r>
+              <w:rPr>
+                <w:rFonts w:ascii="Consolas" w:eastAsia="Times New Roman" w:hAnsi="Consolas" w:cs="Times New Roman"/>
+                <w:i/>
+                <w:iCs/>
+                <w:color w:val="637777"/>
+                <w:sz w:val="21"/>
+                <w:szCs w:val="21"/>
+                <w:lang w:eastAsia="zh-CN"/>
+              </w:rPr>
+              <w:t>// RESPONSE CODE: 200</w:t>
+            </w:r>
+          </w:p>
+          <w:p>
+            <w:pPr>
+              <w:shd w:val="clear" w:color="auto" w:fill="011627"/>
+              <w:spacing w:line="285" w:lineRule="atLeast"/>
+              <w:rPr>
+                <w:rFonts w:ascii="Consolas" w:eastAsia="Times New Roman" w:hAnsi="Consolas" w:cs="Times New Roman"/>
+                <w:color w:val="D6DEEB"/>
+                <w:sz w:val="21"/>
+                <w:szCs w:val="21"/>
+                <w:lang w:eastAsia="zh-CN"/>
+              </w:rPr>
+            </w:pPr>
+            <w:r>
+              <w:rPr>
+                <w:rFonts w:ascii="Consolas" w:eastAsia="Times New Roman" w:hAnsi="Consolas" w:cs="Times New Roman"/>
+                <w:i/>
+                <w:iCs/>
+                <w:color w:val="637777"/>
+                <w:sz w:val="21"/>
+                <w:szCs w:val="21"/>
+                <w:lang w:eastAsia="zh-CN"/>
+              </w:rPr>
+              <w:t>// RESPONSE BODY (JSON):</w:t>
+            </w:r>
+          </w:p>
+          <w:p>
+            <w:pPr>
+              <w:shd w:val="clear" w:color="auto" w:fill="011627"/>
+              <w:spacing w:line="285" w:lineRule="atLeast"/>
+              <w:rPr>
+                <w:rFonts w:ascii="Consolas" w:eastAsia="Times New Roman" w:hAnsi="Consolas" w:cs="Times New Roman"/>
+                <w:color w:val="D6DEEB"/>
+                <w:sz w:val="21"/>
+                <w:szCs w:val="21"/>
+                <w:lang w:eastAsia="zh-CN"/>
+              </w:rPr>
+            </w:pPr>
+            <w:r>
+              <w:rPr>
+                <w:rFonts w:ascii="Consolas" w:eastAsia="Times New Roman" w:hAnsi="Consolas" w:cs="Times New Roman"/>
+                <w:color w:val="D6DEEB"/>
+                <w:sz w:val="21"/>
+                <w:szCs w:val="21"/>
+                <w:lang w:eastAsia="zh-CN"/>
+              </w:rPr>
+              <w:t>{</w:t>
+            </w:r>
+          </w:p>
+          <w:p>
+            <w:pPr>
+              <w:shd w:val="clear" w:color="auto" w:fill="011627"/>
+              <w:spacing w:line="285" w:lineRule="atLeast"/>
+              <w:rPr>
+                <w:rFonts w:ascii="Consolas" w:eastAsia="Times New Roman" w:hAnsi="Consolas" w:cs="Times New Roman"/>
+                <w:color w:val="D6DEEB"/>
+                <w:sz w:val="21"/>
+                <w:szCs w:val="21"/>
+                <w:lang w:eastAsia="zh-CN"/>
+              </w:rPr>
+            </w:pPr>
+            <w:r>
+              <w:rPr>
+                <w:rFonts w:ascii="Consolas" w:eastAsia="Times New Roman" w:hAnsi="Consolas" w:cs="Times New Roman"/>
+                <w:color w:val="D6DEEB"/>
+                <w:sz w:val="21"/>
+                <w:szCs w:val="21"/>
+                <w:lang w:eastAsia="zh-CN"/>
+              </w:rPr>
+              <w:t xml:space="preserve">  </w:t>
+            </w:r>
+            <w:r>
+              <w:rPr>
+                <w:rFonts w:ascii="Consolas" w:eastAsia="Times New Roman" w:hAnsi="Consolas" w:cs="Times New Roman"/>
+                <w:color w:val="7FDBCA"/>
+                <w:sz w:val="21"/>
+                <w:szCs w:val="21"/>
+                <w:lang w:eastAsia="zh-CN"/>
+              </w:rPr>
+              <w:t>"status"</w:t>
+            </w:r>
+            <w:r>
+              <w:rPr>
+                <w:rFonts w:ascii="Consolas" w:eastAsia="Times New Roman" w:hAnsi="Consolas" w:cs="Times New Roman"/>
+                <w:color w:val="D6DEEB"/>
+                <w:sz w:val="21"/>
+                <w:szCs w:val="21"/>
+                <w:lang w:eastAsia="zh-CN"/>
+              </w:rPr>
+              <w:t xml:space="preserve">: </w:t>
+            </w:r>
+            <w:r>
+              <w:rPr>
+                <w:rFonts w:ascii="Consolas" w:eastAsia="Times New Roman" w:hAnsi="Consolas" w:cs="Times New Roman"/>
+                <w:color w:val="D9F5DD"/>
+                <w:sz w:val="21"/>
+                <w:szCs w:val="21"/>
+                <w:lang w:eastAsia="zh-CN"/>
+              </w:rPr>
+              <w:t>"</w:t>
+            </w:r>
+            <w:r>
+              <w:rPr>
+                <w:rFonts w:ascii="Consolas" w:eastAsia="Times New Roman" w:hAnsi="Consolas" w:cs="Times New Roman"/>
+                <w:color w:val="C789D6"/>
+                <w:sz w:val="21"/>
+                <w:szCs w:val="21"/>
+                <w:lang w:eastAsia="zh-CN"/>
+              </w:rPr>
+              <w:t>success</w:t>
+            </w:r>
+            <w:r>
+              <w:rPr>
+                <w:rFonts w:ascii="Consolas" w:eastAsia="Times New Roman" w:hAnsi="Consolas" w:cs="Times New Roman"/>
+                <w:color w:val="D9F5DD"/>
+                <w:sz w:val="21"/>
+                <w:szCs w:val="21"/>
+                <w:lang w:eastAsia="zh-CN"/>
+              </w:rPr>
+              <w:t>"</w:t>
+            </w:r>
+            <w:r>
+              <w:rPr>
+                <w:rFonts w:ascii="Consolas" w:eastAsia="Times New Roman" w:hAnsi="Consolas" w:cs="Times New Roman"/>
+                <w:color w:val="D6DEEB"/>
+                <w:sz w:val="21"/>
+                <w:szCs w:val="21"/>
+                <w:lang w:eastAsia="zh-CN"/>
+              </w:rPr>
+              <w:t>,</w:t>
+            </w:r>
+          </w:p>
+          <w:p>
+            <w:pPr>
+              <w:shd w:val="clear" w:color="auto" w:fill="011627"/>
+              <w:spacing w:line="285" w:lineRule="atLeast"/>
+              <w:rPr>
+                <w:rFonts w:ascii="Consolas" w:eastAsia="Times New Roman" w:hAnsi="Consolas" w:cs="Times New Roman"/>
+                <w:color w:val="D6DEEB"/>
+                <w:sz w:val="21"/>
+                <w:szCs w:val="21"/>
+                <w:lang w:eastAsia="zh-CN"/>
+              </w:rPr>
+            </w:pPr>
+            <w:r>
+              <w:rPr>
+                <w:rFonts w:ascii="Consolas" w:eastAsia="Times New Roman" w:hAnsi="Consolas" w:cs="Times New Roman"/>
+                <w:color w:val="D6DEEB"/>
+                <w:sz w:val="21"/>
+                <w:szCs w:val="21"/>
+                <w:lang w:eastAsia="zh-CN"/>
+              </w:rPr>
+              <w:t xml:space="preserve">  </w:t>
+            </w:r>
+            <w:r>
+              <w:rPr>
+                <w:rFonts w:ascii="Consolas" w:eastAsia="Times New Roman" w:hAnsi="Consolas" w:cs="Times New Roman"/>
+                <w:color w:val="7FDBCA"/>
+                <w:sz w:val="21"/>
+                <w:szCs w:val="21"/>
+                <w:lang w:eastAsia="zh-CN"/>
+              </w:rPr>
+              <w:t>"message"</w:t>
+            </w:r>
+            <w:r>
+              <w:rPr>
+                <w:rFonts w:ascii="Consolas" w:eastAsia="Times New Roman" w:hAnsi="Consolas" w:cs="Times New Roman"/>
+                <w:color w:val="D6DEEB"/>
+                <w:sz w:val="21"/>
+                <w:szCs w:val="21"/>
+                <w:lang w:eastAsia="zh-CN"/>
+              </w:rPr>
+              <w:t xml:space="preserve">: </w:t>
+            </w:r>
+            <w:r>
+              <w:rPr>
+                <w:rFonts w:ascii="Consolas" w:eastAsia="Times New Roman" w:hAnsi="Consolas" w:cs="Times New Roman"/>
+                <w:color w:val="D9F5DD"/>
+                <w:sz w:val="21"/>
+                <w:szCs w:val="21"/>
+                <w:lang w:eastAsia="zh-CN"/>
+              </w:rPr>
+              <w:t>"</w:t>
+            </w:r>
+            <w:r>
+              <w:rPr>
+                <w:rFonts w:ascii="Consolas" w:eastAsia="Times New Roman" w:hAnsi="Consolas" w:cs="Times New Roman"/>
+                <w:color w:val="C789D6"/>
+                <w:sz w:val="21"/>
+                <w:szCs w:val="21"/>
+                <w:lang w:eastAsia="zh-CN"/>
+              </w:rPr>
+              <w:t>Match result recorded successfully.</w:t>
+            </w:r>
+            <w:r>
+              <w:rPr>
+                <w:rFonts w:ascii="Consolas" w:eastAsia="Times New Roman" w:hAnsi="Consolas" w:cs="Times New Roman"/>
+                <w:color w:val="D9F5DD"/>
+                <w:sz w:val="21"/>
+                <w:szCs w:val="21"/>
+                <w:lang w:eastAsia="zh-CN"/>
+              </w:rPr>
+              <w:t>"</w:t>
+            </w:r>
+            <w:r>
+              <w:rPr>
+                <w:rFonts w:ascii="Consolas" w:eastAsia="Times New Roman" w:hAnsi="Consolas" w:cs="Times New Roman"/>
+                <w:color w:val="D6DEEB"/>
+                <w:sz w:val="21"/>
+                <w:szCs w:val="21"/>
+                <w:lang w:eastAsia="zh-CN"/>
+              </w:rPr>
+              <w:t>,</w:t>
+            </w:r>
+          </w:p>
+          <w:p>
+            <w:pPr>
+              <w:shd w:val="clear" w:color="auto" w:fill="011627"/>
+              <w:spacing w:line="285" w:lineRule="atLeast"/>
+              <w:rPr>
+                <w:rFonts w:ascii="Consolas" w:eastAsia="Times New Roman" w:hAnsi="Consolas" w:cs="Times New Roman"/>
+                <w:color w:val="D6DEEB"/>
+                <w:sz w:val="21"/>
+                <w:szCs w:val="21"/>
+                <w:lang w:eastAsia="zh-CN"/>
+              </w:rPr>
+            </w:pPr>
+            <w:r>
+              <w:rPr>
+                <w:rFonts w:ascii="Consolas" w:eastAsia="Times New Roman" w:hAnsi="Consolas" w:cs="Times New Roman"/>
+                <w:color w:val="D6DEEB"/>
+                <w:sz w:val="21"/>
+                <w:szCs w:val="21"/>
+                <w:lang w:eastAsia="zh-CN"/>
+              </w:rPr>
+              <w:t xml:space="preserve">  </w:t>
+            </w:r>
+            <w:r>
+              <w:rPr>
+                <w:rFonts w:ascii="Consolas" w:eastAsia="Times New Roman" w:hAnsi="Consolas" w:cs="Times New Roman"/>
+                <w:color w:val="7FDBCA"/>
+                <w:sz w:val="21"/>
+                <w:szCs w:val="21"/>
+                <w:lang w:eastAsia="zh-CN"/>
+              </w:rPr>
+              <w:t>"data"</w:t>
+            </w:r>
+            <w:r>
+              <w:rPr>
+                <w:rFonts w:ascii="Consolas" w:eastAsia="Times New Roman" w:hAnsi="Consolas" w:cs="Times New Roman"/>
+                <w:color w:val="D6DEEB"/>
+                <w:sz w:val="21"/>
+                <w:szCs w:val="21"/>
+                <w:lang w:eastAsia="zh-CN"/>
+              </w:rPr>
+              <w:t>: {</w:t>
+            </w:r>
+          </w:p>
+          <w:p>
+            <w:pPr>
+              <w:shd w:val="clear" w:color="auto" w:fill="011627"/>
+              <w:spacing w:line="285" w:lineRule="atLeast"/>
+              <w:rPr>
+                <w:rFonts w:ascii="Consolas" w:eastAsia="Times New Roman" w:hAnsi="Consolas" w:cs="Times New Roman"/>
+                <w:color w:val="D6DEEB"/>
+                <w:sz w:val="21"/>
+                <w:szCs w:val="21"/>
+                <w:lang w:eastAsia="zh-CN"/>
+              </w:rPr>
+            </w:pPr>
+            <w:r>
+              <w:rPr>
+                <w:rFonts w:ascii="Consolas" w:eastAsia="Times New Roman" w:hAnsi="Consolas" w:cs="Times New Roman"/>
+                <w:color w:val="D6DEEB"/>
+                <w:sz w:val="21"/>
+                <w:szCs w:val="21"/>
+                <w:lang w:eastAsia="zh-CN"/>
+              </w:rPr>
+              <w:t xml:space="preserve">    </w:t>
+            </w:r>
+            <w:r>
+              <w:rPr>
+                <w:rFonts w:ascii="Consolas" w:eastAsia="Times New Roman" w:hAnsi="Consolas" w:cs="Times New Roman"/>
+                <w:color w:val="7FDBCA"/>
+                <w:sz w:val="21"/>
+                <w:szCs w:val="21"/>
+                <w:lang w:eastAsia="zh-CN"/>
+              </w:rPr>
+              <w:t>"</w:t>
+            </w:r>
+            <w:proofErr w:type="spellStart"/>
+            <w:r>
+              <w:rPr>
+                <w:rFonts w:ascii="Consolas" w:eastAsia="Times New Roman" w:hAnsi="Consolas" w:cs="Times New Roman"/>
+                <w:color w:val="7FDBCA"/>
+                <w:sz w:val="21"/>
+                <w:szCs w:val="21"/>
+                <w:lang w:eastAsia="zh-CN"/>
+              </w:rPr>
+              <w:t>resultID</w:t>
+            </w:r>
+            <w:proofErr w:type="spellEnd"/>
+            <w:r>
+              <w:rPr>
+                <w:rFonts w:ascii="Consolas" w:eastAsia="Times New Roman" w:hAnsi="Consolas" w:cs="Times New Roman"/>
+                <w:color w:val="7FDBCA"/>
+                <w:sz w:val="21"/>
+                <w:szCs w:val="21"/>
+                <w:lang w:eastAsia="zh-CN"/>
+              </w:rPr>
+              <w:t>"</w:t>
+            </w:r>
+            <w:r>
+              <w:rPr>
+                <w:rFonts w:ascii="Consolas" w:eastAsia="Times New Roman" w:hAnsi="Consolas" w:cs="Times New Roman"/>
+                <w:color w:val="D6DEEB"/>
+                <w:sz w:val="21"/>
+                <w:szCs w:val="21"/>
+                <w:lang w:eastAsia="zh-CN"/>
+              </w:rPr>
+              <w:t xml:space="preserve">: </w:t>
+            </w:r>
+            <w:r>
+              <w:rPr>
+                <w:rFonts w:ascii="Consolas" w:eastAsia="Times New Roman" w:hAnsi="Consolas" w:cs="Times New Roman"/>
+                <w:color w:val="F78C6C"/>
+                <w:sz w:val="21"/>
+                <w:szCs w:val="21"/>
+                <w:lang w:eastAsia="zh-CN"/>
+              </w:rPr>
+              <w:t>9001</w:t>
+            </w:r>
+            <w:r>
+              <w:rPr>
+                <w:rFonts w:ascii="Consolas" w:eastAsia="Times New Roman" w:hAnsi="Consolas" w:cs="Times New Roman"/>
+                <w:color w:val="D6DEEB"/>
+                <w:sz w:val="21"/>
+                <w:szCs w:val="21"/>
+                <w:lang w:eastAsia="zh-CN"/>
+              </w:rPr>
+              <w:t>,</w:t>
+            </w:r>
+          </w:p>
+          <w:p>
+            <w:pPr>
+              <w:shd w:val="clear" w:color="auto" w:fill="011627"/>
+              <w:spacing w:line="285" w:lineRule="atLeast"/>
+              <w:rPr>
+                <w:rFonts w:ascii="Consolas" w:eastAsia="Times New Roman" w:hAnsi="Consolas" w:cs="Times New Roman"/>
+                <w:color w:val="D6DEEB"/>
+                <w:sz w:val="21"/>
+                <w:szCs w:val="21"/>
+                <w:lang w:eastAsia="zh-CN"/>
+              </w:rPr>
+            </w:pPr>
+            <w:r>
+              <w:rPr>
+                <w:rFonts w:ascii="Consolas" w:eastAsia="Times New Roman" w:hAnsi="Consolas" w:cs="Times New Roman"/>
+                <w:color w:val="D6DEEB"/>
+                <w:sz w:val="21"/>
+                <w:szCs w:val="21"/>
+                <w:lang w:eastAsia="zh-CN"/>
+              </w:rPr>
+              <w:t xml:space="preserve">    </w:t>
+            </w:r>
+            <w:r>
+              <w:rPr>
+                <w:rFonts w:ascii="Consolas" w:eastAsia="Times New Roman" w:hAnsi="Consolas" w:cs="Times New Roman"/>
+                <w:color w:val="7FDBCA"/>
+                <w:sz w:val="21"/>
+                <w:szCs w:val="21"/>
+                <w:lang w:eastAsia="zh-CN"/>
+              </w:rPr>
+              <w:t>"timestamp"</w:t>
+            </w:r>
+            <w:r>
+              <w:rPr>
+                <w:rFonts w:ascii="Consolas" w:eastAsia="Times New Roman" w:hAnsi="Consolas" w:cs="Times New Roman"/>
+                <w:color w:val="D6DEEB"/>
+                <w:sz w:val="21"/>
+                <w:szCs w:val="21"/>
+                <w:lang w:eastAsia="zh-CN"/>
+              </w:rPr>
+              <w:t xml:space="preserve">: </w:t>
+            </w:r>
+            <w:r>
+              <w:rPr>
+                <w:rFonts w:ascii="Consolas" w:eastAsia="Times New Roman" w:hAnsi="Consolas" w:cs="Times New Roman"/>
+                <w:color w:val="D9F5DD"/>
+                <w:sz w:val="21"/>
+                <w:szCs w:val="21"/>
+                <w:lang w:eastAsia="zh-CN"/>
+              </w:rPr>
+              <w:t>"</w:t>
+            </w:r>
+            <w:r>
+              <w:rPr>
+                <w:rFonts w:ascii="Consolas" w:eastAsia="Times New Roman" w:hAnsi="Consolas" w:cs="Times New Roman"/>
+                <w:color w:val="C789D6"/>
+                <w:sz w:val="21"/>
+                <w:szCs w:val="21"/>
+                <w:lang w:eastAsia="zh-CN"/>
+              </w:rPr>
+              <w:t>2025-11-15T18:30:00Z</w:t>
+            </w:r>
+            <w:r>
+              <w:rPr>
+                <w:rFonts w:ascii="Consolas" w:eastAsia="Times New Roman" w:hAnsi="Consolas" w:cs="Times New Roman"/>
+                <w:color w:val="D9F5DD"/>
+                <w:sz w:val="21"/>
+                <w:szCs w:val="21"/>
+                <w:lang w:eastAsia="zh-CN"/>
+              </w:rPr>
+              <w:t>"</w:t>
+            </w:r>
+            <w:r>
+              <w:rPr>
+                <w:rFonts w:ascii="Consolas" w:eastAsia="Times New Roman" w:hAnsi="Consolas" w:cs="Times New Roman"/>
+                <w:color w:val="D6DEEB"/>
+                <w:sz w:val="21"/>
+                <w:szCs w:val="21"/>
+                <w:lang w:eastAsia="zh-CN"/>
+              </w:rPr>
+              <w:t>,</w:t>
+            </w:r>
+          </w:p>
+          <w:p>
+            <w:pPr>
+              <w:shd w:val="clear" w:color="auto" w:fill="011627"/>
+              <w:spacing w:line="285" w:lineRule="atLeast"/>
+              <w:rPr>
+                <w:rFonts w:ascii="Consolas" w:eastAsia="Times New Roman" w:hAnsi="Consolas" w:cs="Times New Roman"/>
+                <w:color w:val="D6DEEB"/>
+                <w:sz w:val="21"/>
+                <w:szCs w:val="21"/>
+                <w:lang w:eastAsia="zh-CN"/>
+              </w:rPr>
+            </w:pPr>
+            <w:r>
+              <w:rPr>
+                <w:rFonts w:ascii="Consolas" w:eastAsia="Times New Roman" w:hAnsi="Consolas" w:cs="Times New Roman"/>
+                <w:color w:val="D6DEEB"/>
+                <w:sz w:val="21"/>
+                <w:szCs w:val="21"/>
+                <w:lang w:eastAsia="zh-CN"/>
+              </w:rPr>
+              <w:t xml:space="preserve">    </w:t>
+            </w:r>
+            <w:r>
+              <w:rPr>
+                <w:rFonts w:ascii="Consolas" w:eastAsia="Times New Roman" w:hAnsi="Consolas" w:cs="Times New Roman"/>
+                <w:color w:val="7FDBCA"/>
+                <w:sz w:val="21"/>
+                <w:szCs w:val="21"/>
+                <w:lang w:eastAsia="zh-CN"/>
+              </w:rPr>
+              <w:t>"</w:t>
+            </w:r>
+            <w:proofErr w:type="spellStart"/>
+            <w:r>
+              <w:rPr>
+                <w:rFonts w:ascii="Consolas" w:eastAsia="Times New Roman" w:hAnsi="Consolas" w:cs="Times New Roman"/>
+                <w:color w:val="7FDBCA"/>
+                <w:sz w:val="21"/>
+                <w:szCs w:val="21"/>
+                <w:lang w:eastAsia="zh-CN"/>
+              </w:rPr>
+              <w:t>updatedStanding</w:t>
+            </w:r>
+            <w:proofErr w:type="spellEnd"/>
+            <w:r>
+              <w:rPr>
+                <w:rFonts w:ascii="Consolas" w:eastAsia="Times New Roman" w:hAnsi="Consolas" w:cs="Times New Roman"/>
+                <w:color w:val="7FDBCA"/>
+                <w:sz w:val="21"/>
+                <w:szCs w:val="21"/>
+                <w:lang w:eastAsia="zh-CN"/>
+              </w:rPr>
+              <w:t>"</w:t>
+            </w:r>
+            <w:r>
+              <w:rPr>
+                <w:rFonts w:ascii="Consolas" w:eastAsia="Times New Roman" w:hAnsi="Consolas" w:cs="Times New Roman"/>
+                <w:color w:val="D6DEEB"/>
+                <w:sz w:val="21"/>
+                <w:szCs w:val="21"/>
+                <w:lang w:eastAsia="zh-CN"/>
+              </w:rPr>
+              <w:t xml:space="preserve">: </w:t>
+            </w:r>
+            <w:r>
+              <w:rPr>
+                <w:rFonts w:ascii="Consolas" w:eastAsia="Times New Roman" w:hAnsi="Consolas" w:cs="Times New Roman"/>
+                <w:color w:val="D9F5DD"/>
+                <w:sz w:val="21"/>
+                <w:szCs w:val="21"/>
+                <w:lang w:eastAsia="zh-CN"/>
+              </w:rPr>
+              <w:t>"</w:t>
+            </w:r>
+            <w:r>
+              <w:rPr>
+                <w:rFonts w:ascii="Consolas" w:eastAsia="Times New Roman" w:hAnsi="Consolas" w:cs="Times New Roman"/>
+                <w:color w:val="C789D6"/>
+                <w:sz w:val="21"/>
+                <w:szCs w:val="21"/>
+                <w:lang w:eastAsia="zh-CN"/>
+              </w:rPr>
+              <w:t>2nd Place</w:t>
+            </w:r>
+            <w:r>
+              <w:rPr>
+                <w:rFonts w:ascii="Consolas" w:eastAsia="Times New Roman" w:hAnsi="Consolas" w:cs="Times New Roman"/>
+                <w:color w:val="D9F5DD"/>
+                <w:sz w:val="21"/>
+                <w:szCs w:val="21"/>
+                <w:lang w:eastAsia="zh-CN"/>
+              </w:rPr>
+              <w:t>"</w:t>
+            </w:r>
+          </w:p>
+          <w:p>
+            <w:pPr>
+              <w:shd w:val="clear" w:color="auto" w:fill="011627"/>
+              <w:spacing w:line="285" w:lineRule="atLeast"/>
+              <w:rPr>
+                <w:rFonts w:ascii="Consolas" w:eastAsia="Times New Roman" w:hAnsi="Consolas" w:cs="Times New Roman"/>
+                <w:color w:val="D6DEEB"/>
+                <w:sz w:val="21"/>
+                <w:szCs w:val="21"/>
+                <w:lang w:eastAsia="zh-CN"/>
+              </w:rPr>
+            </w:pPr>
+            <w:r>
+              <w:rPr>
+                <w:rFonts w:ascii="Consolas" w:eastAsia="Times New Roman" w:hAnsi="Consolas" w:cs="Times New Roman"/>
+                <w:color w:val="D6DEEB"/>
+                <w:sz w:val="21"/>
+                <w:szCs w:val="21"/>
+                <w:lang w:eastAsia="zh-CN"/>
+              </w:rPr>
+              <w:t>  }</w:t>
+            </w:r>
+          </w:p>
+          <w:p>
+            <w:pPr>
+              <w:shd w:val="clear" w:color="auto" w:fill="011627"/>
+              <w:spacing w:line="285" w:lineRule="atLeast"/>
+              <w:rPr>
+                <w:rFonts w:ascii="Consolas" w:eastAsia="Times New Roman" w:hAnsi="Consolas" w:cs="Times New Roman"/>
+                <w:color w:val="D6DEEB"/>
+                <w:sz w:val="21"/>
+                <w:szCs w:val="21"/>
+                <w:lang w:eastAsia="zh-CN"/>
+              </w:rPr>
+            </w:pPr>
+            <w:r>
+              <w:rPr>
+                <w:rFonts w:ascii="Consolas" w:eastAsia="Times New Roman" w:hAnsi="Consolas" w:cs="Times New Roman"/>
+                <w:color w:val="D6DEEB"/>
+                <w:sz w:val="21"/>
+                <w:szCs w:val="21"/>
+                <w:lang w:eastAsia="zh-CN"/>
+              </w:rPr>
+              <w:t>}</w:t>
+            </w:r>
+          </w:p>
+        </w:tc>
+      </w:tr>
+    </w:tbl>
+    <w:p>
+      <w:pPr>
+        <w:rPr>
+          <w:lang w:val="en-US"/>
+        </w:rPr>
+      </w:pPr>
+    </w:p>
+    <w:p>
+      <w:pPr>
+        <w:rPr>
+          <w:lang w:val="en-US"/>
+        </w:rPr>
+      </w:pPr>
+      <w:r>
+        <w:rPr>
           <w:noProof/>
           <w:lang w:val="en-US"/>
         </w:rPr>
+        <w:lastRenderedPageBreak/>
         <w:drawing>
           <wp:inline distT="0" distB="0" distL="0" distR="0" wp14:anchorId="595A177E" wp14:editId="70442B5D">
             <wp:extent cx="5731510" cy="3300730"/>
@@ -1878,7 +4015,7 @@
                     <pic:cNvPicPr/>
                   </pic:nvPicPr>
                   <pic:blipFill>
-                    <a:blip r:embed="rId5"/>
+                    <a:blip r:embed="rId6"/>
                     <a:stretch>
                       <a:fillRect/>
                     </a:stretch>
@@ -1953,7 +4090,19 @@
           <w:lang w:val="en-US"/>
         </w:rPr>
         <w:lastRenderedPageBreak/>
-        <w:t xml:space="preserve">Q9: </w:t>
+        <w:t>Q</w:t>
+      </w:r>
+      <w:r>
+        <w:rPr>
+          <w:lang w:val="en-US"/>
+        </w:rPr>
+        <w:t xml:space="preserve">UESTION </w:t>
+      </w:r>
+      <w:r>
+        <w:rPr>
+          <w:lang w:val="en-US"/>
+        </w:rPr>
+        <w:t xml:space="preserve">9: </w:t>
       </w:r>
       <w:r>
         <w:rPr>
@@ -1980,7 +4129,19 @@
         <w:rPr>
           <w:lang w:val="en-US"/>
         </w:rPr>
-        <w:t>Table 4: Test Cases</w:t>
+        <w:t xml:space="preserve">Table </w:t>
+      </w:r>
+      <w:r>
+        <w:rPr>
+          <w:lang w:val="en-US"/>
+        </w:rPr>
+        <w:t>5</w:t>
+      </w:r>
+      <w:r>
+        <w:rPr>
+          <w:lang w:val="en-US"/>
+        </w:rPr>
+        <w:t>: Test Cases</w:t>
       </w:r>
     </w:p>
     <w:tbl>
@@ -2176,7 +4337,7 @@
               </w:rPr>
               <w:t xml:space="preserve">Email: </w:t>
             </w:r>
-            <w:hyperlink r:id="rId6" w:history="1">
+            <w:hyperlink r:id="rId7" w:history="1">
               <w:r>
                 <w:rPr>
                   <w:rStyle w:val="Hyperlink"/>
@@ -2857,7 +5018,19 @@
           <w:lang w:val="en-US"/>
         </w:rPr>
         <w:lastRenderedPageBreak/>
-        <w:t>Q11</w:t>
+        <w:t>Q</w:t>
+      </w:r>
+      <w:r>
+        <w:rPr>
+          <w:lang w:val="en-US"/>
+        </w:rPr>
+        <w:t xml:space="preserve">UESTION </w:t>
+      </w:r>
+      <w:r>
+        <w:rPr>
+          <w:lang w:val="en-US"/>
+        </w:rPr>
+        <w:t>11</w:t>
       </w:r>
     </w:p>
     <w:p>

</xml_diff>

<commit_message>
Q12, add missing key for Table 2
</commit_message>
<xml_diff>
--- a/BTS4723 Software Engineering Project.docx
+++ b/BTS4723 Software Engineering Project.docx
@@ -1229,47 +1229,47 @@
               <w:rPr>
                 <w:lang w:val="en-US"/>
               </w:rPr>
-              <w:t>playerID (FK)</w:t>
-            </w:r>
-          </w:p>
-        </w:tc>
-        <w:tc>
-          <w:tcPr>
-            <w:tcW w:w="2254" w:type="dxa"/>
-            <w:vAlign w:val="center"/>
-          </w:tcPr>
-          <w:p>
-            <w:pPr>
-              <w:jc w:val="center"/>
-              <w:rPr>
-                <w:lang w:val="en-US"/>
-              </w:rPr>
-            </w:pPr>
-            <w:r>
-              <w:rPr>
-                <w:lang w:val="en-US"/>
-              </w:rPr>
-              <w:t>FK</w:t>
-            </w:r>
-          </w:p>
-        </w:tc>
-        <w:tc>
-          <w:tcPr>
-            <w:tcW w:w="2254" w:type="dxa"/>
-            <w:vAlign w:val="center"/>
-          </w:tcPr>
-          <w:p>
-            <w:pPr>
-              <w:jc w:val="center"/>
-              <w:rPr>
-                <w:lang w:val="en-US"/>
-              </w:rPr>
-            </w:pPr>
-            <w:r>
-              <w:rPr>
-                <w:lang w:val="en-US"/>
-              </w:rPr>
-              <w:t>1</w:t>
+              <w:t>minutesPlayed</w:t>
+            </w:r>
+          </w:p>
+        </w:tc>
+        <w:tc>
+          <w:tcPr>
+            <w:tcW w:w="2254" w:type="dxa"/>
+            <w:vAlign w:val="center"/>
+          </w:tcPr>
+          <w:p>
+            <w:pPr>
+              <w:jc w:val="center"/>
+              <w:rPr>
+                <w:lang w:val="en-US"/>
+              </w:rPr>
+            </w:pPr>
+            <w:r>
+              <w:rPr>
+                <w:lang w:val="en-US"/>
+              </w:rPr>
+              <w:t>int</w:t>
+            </w:r>
+          </w:p>
+        </w:tc>
+        <w:tc>
+          <w:tcPr>
+            <w:tcW w:w="2254" w:type="dxa"/>
+            <w:vAlign w:val="center"/>
+          </w:tcPr>
+          <w:p>
+            <w:pPr>
+              <w:jc w:val="center"/>
+              <w:rPr>
+                <w:lang w:val="en-US"/>
+              </w:rPr>
+            </w:pPr>
+            <w:r>
+              <w:rPr>
+                <w:lang w:val="en-US"/>
+              </w:rPr>
+              <w:t>90</w:t>
             </w:r>
           </w:p>
         </w:tc>
@@ -1292,6 +1292,88 @@
                 <w:lang w:val="en-US"/>
               </w:rPr>
               <w:t>5</w:t>
+            </w:r>
+          </w:p>
+        </w:tc>
+        <w:tc>
+          <w:tcPr>
+            <w:tcW w:w="2254" w:type="dxa"/>
+            <w:vAlign w:val="center"/>
+          </w:tcPr>
+          <w:p>
+            <w:pPr>
+              <w:jc w:val="center"/>
+              <w:rPr>
+                <w:lang w:val="en-US"/>
+              </w:rPr>
+            </w:pPr>
+            <w:r>
+              <w:rPr>
+                <w:lang w:val="en-US"/>
+              </w:rPr>
+              <w:t>playerID (FK)</w:t>
+            </w:r>
+          </w:p>
+        </w:tc>
+        <w:tc>
+          <w:tcPr>
+            <w:tcW w:w="2254" w:type="dxa"/>
+            <w:vAlign w:val="center"/>
+          </w:tcPr>
+          <w:p>
+            <w:pPr>
+              <w:jc w:val="center"/>
+              <w:rPr>
+                <w:lang w:val="en-US"/>
+              </w:rPr>
+            </w:pPr>
+            <w:r>
+              <w:rPr>
+                <w:lang w:val="en-US"/>
+              </w:rPr>
+              <w:t>FK</w:t>
+            </w:r>
+          </w:p>
+        </w:tc>
+        <w:tc>
+          <w:tcPr>
+            <w:tcW w:w="2254" w:type="dxa"/>
+            <w:vAlign w:val="center"/>
+          </w:tcPr>
+          <w:p>
+            <w:pPr>
+              <w:jc w:val="center"/>
+              <w:rPr>
+                <w:lang w:val="en-US"/>
+              </w:rPr>
+            </w:pPr>
+            <w:r>
+              <w:rPr>
+                <w:lang w:val="en-US"/>
+              </w:rPr>
+              <w:t>1</w:t>
+            </w:r>
+          </w:p>
+        </w:tc>
+      </w:tr>
+      <w:tr>
+        <w:tc>
+          <w:tcPr>
+            <w:tcW w:w="2254" w:type="dxa"/>
+            <w:vAlign w:val="center"/>
+          </w:tcPr>
+          <w:p>
+            <w:pPr>
+              <w:jc w:val="center"/>
+              <w:rPr>
+                <w:lang w:val="en-US"/>
+              </w:rPr>
+            </w:pPr>
+            <w:r>
+              <w:rPr>
+                <w:lang w:val="en-US"/>
+              </w:rPr>
+              <w:t>6</w:t>
             </w:r>
           </w:p>
         </w:tc>
@@ -2163,29 +2245,7 @@
                 <w:szCs w:val="21"/>
                 <w:lang w:eastAsia="zh-CN"/>
               </w:rPr>
-              <w:t>"</w:t>
-            </w:r>
-            <w:proofErr w:type="spellStart"/>
-            <w:r>
-              <w:rPr>
-                <w:rFonts w:ascii="Consolas" w:eastAsia="Times New Roman" w:hAnsi="Consolas" w:cs="Times New Roman"/>
-                <w:color w:val="7FDBCA"/>
-                <w:sz w:val="21"/>
-                <w:szCs w:val="21"/>
-                <w:lang w:eastAsia="zh-CN"/>
-              </w:rPr>
-              <w:t>tournamentID</w:t>
-            </w:r>
-            <w:proofErr w:type="spellEnd"/>
-            <w:r>
-              <w:rPr>
-                <w:rFonts w:ascii="Consolas" w:eastAsia="Times New Roman" w:hAnsi="Consolas" w:cs="Times New Roman"/>
-                <w:color w:val="7FDBCA"/>
-                <w:sz w:val="21"/>
-                <w:szCs w:val="21"/>
-                <w:lang w:eastAsia="zh-CN"/>
-              </w:rPr>
-              <w:t>"</w:t>
+              <w:t>"tournamentID"</w:t>
             </w:r>
             <w:r>
               <w:rPr>
@@ -2248,29 +2308,7 @@
                 <w:szCs w:val="21"/>
                 <w:lang w:eastAsia="zh-CN"/>
               </w:rPr>
-              <w:t>"</w:t>
-            </w:r>
-            <w:proofErr w:type="spellStart"/>
-            <w:r>
-              <w:rPr>
-                <w:rFonts w:ascii="Consolas" w:eastAsia="Times New Roman" w:hAnsi="Consolas" w:cs="Times New Roman"/>
-                <w:color w:val="7FDBCA"/>
-                <w:sz w:val="21"/>
-                <w:szCs w:val="21"/>
-                <w:lang w:eastAsia="zh-CN"/>
-              </w:rPr>
-              <w:t>matchDate</w:t>
-            </w:r>
-            <w:proofErr w:type="spellEnd"/>
-            <w:r>
-              <w:rPr>
-                <w:rFonts w:ascii="Consolas" w:eastAsia="Times New Roman" w:hAnsi="Consolas" w:cs="Times New Roman"/>
-                <w:color w:val="7FDBCA"/>
-                <w:sz w:val="21"/>
-                <w:szCs w:val="21"/>
-                <w:lang w:eastAsia="zh-CN"/>
-              </w:rPr>
-              <w:t>"</w:t>
+              <w:t>"matchDate"</w:t>
             </w:r>
             <w:r>
               <w:rPr>
@@ -2353,29 +2391,7 @@
                 <w:szCs w:val="21"/>
                 <w:lang w:eastAsia="zh-CN"/>
               </w:rPr>
-              <w:t>"</w:t>
-            </w:r>
-            <w:proofErr w:type="spellStart"/>
-            <w:r>
-              <w:rPr>
-                <w:rFonts w:ascii="Consolas" w:eastAsia="Times New Roman" w:hAnsi="Consolas" w:cs="Times New Roman"/>
-                <w:color w:val="7FDBCA"/>
-                <w:sz w:val="21"/>
-                <w:szCs w:val="21"/>
-                <w:lang w:eastAsia="zh-CN"/>
-              </w:rPr>
-              <w:t>opponentName</w:t>
-            </w:r>
-            <w:proofErr w:type="spellEnd"/>
-            <w:r>
-              <w:rPr>
-                <w:rFonts w:ascii="Consolas" w:eastAsia="Times New Roman" w:hAnsi="Consolas" w:cs="Times New Roman"/>
-                <w:color w:val="7FDBCA"/>
-                <w:sz w:val="21"/>
-                <w:szCs w:val="21"/>
-                <w:lang w:eastAsia="zh-CN"/>
-              </w:rPr>
-              <w:t>"</w:t>
+              <w:t>"opponentName"</w:t>
             </w:r>
             <w:r>
               <w:rPr>
@@ -2458,29 +2474,7 @@
                 <w:szCs w:val="21"/>
                 <w:lang w:eastAsia="zh-CN"/>
               </w:rPr>
-              <w:t>"</w:t>
-            </w:r>
-            <w:proofErr w:type="spellStart"/>
-            <w:r>
-              <w:rPr>
-                <w:rFonts w:ascii="Consolas" w:eastAsia="Times New Roman" w:hAnsi="Consolas" w:cs="Times New Roman"/>
-                <w:color w:val="7FDBCA"/>
-                <w:sz w:val="21"/>
-                <w:szCs w:val="21"/>
-                <w:lang w:eastAsia="zh-CN"/>
-              </w:rPr>
-              <w:t>goalsFor</w:t>
-            </w:r>
-            <w:proofErr w:type="spellEnd"/>
-            <w:r>
-              <w:rPr>
-                <w:rFonts w:ascii="Consolas" w:eastAsia="Times New Roman" w:hAnsi="Consolas" w:cs="Times New Roman"/>
-                <w:color w:val="7FDBCA"/>
-                <w:sz w:val="21"/>
-                <w:szCs w:val="21"/>
-                <w:lang w:eastAsia="zh-CN"/>
-              </w:rPr>
-              <w:t>"</w:t>
+              <w:t>"goalsFor"</w:t>
             </w:r>
             <w:r>
               <w:rPr>
@@ -2543,29 +2537,7 @@
                 <w:szCs w:val="21"/>
                 <w:lang w:eastAsia="zh-CN"/>
               </w:rPr>
-              <w:t>"</w:t>
-            </w:r>
-            <w:proofErr w:type="spellStart"/>
-            <w:r>
-              <w:rPr>
-                <w:rFonts w:ascii="Consolas" w:eastAsia="Times New Roman" w:hAnsi="Consolas" w:cs="Times New Roman"/>
-                <w:color w:val="7FDBCA"/>
-                <w:sz w:val="21"/>
-                <w:szCs w:val="21"/>
-                <w:lang w:eastAsia="zh-CN"/>
-              </w:rPr>
-              <w:t>goalsAgainst</w:t>
-            </w:r>
-            <w:proofErr w:type="spellEnd"/>
-            <w:r>
-              <w:rPr>
-                <w:rFonts w:ascii="Consolas" w:eastAsia="Times New Roman" w:hAnsi="Consolas" w:cs="Times New Roman"/>
-                <w:color w:val="7FDBCA"/>
-                <w:sz w:val="21"/>
-                <w:szCs w:val="21"/>
-                <w:lang w:eastAsia="zh-CN"/>
-              </w:rPr>
-              <w:t>"</w:t>
+              <w:t>"goalsAgainst"</w:t>
             </w:r>
             <w:r>
               <w:rPr>
@@ -2628,29 +2600,7 @@
                 <w:szCs w:val="21"/>
                 <w:lang w:eastAsia="zh-CN"/>
               </w:rPr>
-              <w:t>"</w:t>
-            </w:r>
-            <w:proofErr w:type="spellStart"/>
-            <w:r>
-              <w:rPr>
-                <w:rFonts w:ascii="Consolas" w:eastAsia="Times New Roman" w:hAnsi="Consolas" w:cs="Times New Roman"/>
-                <w:color w:val="7FDBCA"/>
-                <w:sz w:val="21"/>
-                <w:szCs w:val="21"/>
-                <w:lang w:eastAsia="zh-CN"/>
-              </w:rPr>
-              <w:t>matchStats</w:t>
-            </w:r>
-            <w:proofErr w:type="spellEnd"/>
-            <w:r>
-              <w:rPr>
-                <w:rFonts w:ascii="Consolas" w:eastAsia="Times New Roman" w:hAnsi="Consolas" w:cs="Times New Roman"/>
-                <w:color w:val="7FDBCA"/>
-                <w:sz w:val="21"/>
-                <w:szCs w:val="21"/>
-                <w:lang w:eastAsia="zh-CN"/>
-              </w:rPr>
-              <w:t>"</w:t>
+              <w:t>"matchStats"</w:t>
             </w:r>
             <w:r>
               <w:rPr>
@@ -2716,29 +2666,7 @@
                 <w:szCs w:val="21"/>
                 <w:lang w:eastAsia="zh-CN"/>
               </w:rPr>
-              <w:t>"</w:t>
-            </w:r>
-            <w:proofErr w:type="spellStart"/>
-            <w:r>
-              <w:rPr>
-                <w:rFonts w:ascii="Consolas" w:eastAsia="Times New Roman" w:hAnsi="Consolas" w:cs="Times New Roman"/>
-                <w:color w:val="7FDBCA"/>
-                <w:sz w:val="21"/>
-                <w:szCs w:val="21"/>
-                <w:lang w:eastAsia="zh-CN"/>
-              </w:rPr>
-              <w:t>playerID</w:t>
-            </w:r>
-            <w:proofErr w:type="spellEnd"/>
-            <w:r>
-              <w:rPr>
-                <w:rFonts w:ascii="Consolas" w:eastAsia="Times New Roman" w:hAnsi="Consolas" w:cs="Times New Roman"/>
-                <w:color w:val="7FDBCA"/>
-                <w:sz w:val="21"/>
-                <w:szCs w:val="21"/>
-                <w:lang w:eastAsia="zh-CN"/>
-              </w:rPr>
-              <w:t>"</w:t>
+              <w:t>"playerID"</w:t>
             </w:r>
             <w:r>
               <w:rPr>
@@ -2801,29 +2729,7 @@
                 <w:szCs w:val="21"/>
                 <w:lang w:eastAsia="zh-CN"/>
               </w:rPr>
-              <w:t>"</w:t>
-            </w:r>
-            <w:proofErr w:type="spellStart"/>
-            <w:r>
-              <w:rPr>
-                <w:rFonts w:ascii="Consolas" w:eastAsia="Times New Roman" w:hAnsi="Consolas" w:cs="Times New Roman"/>
-                <w:color w:val="7FDBCA"/>
-                <w:sz w:val="21"/>
-                <w:szCs w:val="21"/>
-                <w:lang w:eastAsia="zh-CN"/>
-              </w:rPr>
-              <w:t>minutesPlayed</w:t>
-            </w:r>
-            <w:proofErr w:type="spellEnd"/>
-            <w:r>
-              <w:rPr>
-                <w:rFonts w:ascii="Consolas" w:eastAsia="Times New Roman" w:hAnsi="Consolas" w:cs="Times New Roman"/>
-                <w:color w:val="7FDBCA"/>
-                <w:sz w:val="21"/>
-                <w:szCs w:val="21"/>
-                <w:lang w:eastAsia="zh-CN"/>
-              </w:rPr>
-              <w:t>"</w:t>
+              <w:t>"minutesPlayed"</w:t>
             </w:r>
             <w:r>
               <w:rPr>
@@ -3048,29 +2954,7 @@
                 <w:szCs w:val="21"/>
                 <w:lang w:eastAsia="zh-CN"/>
               </w:rPr>
-              <w:t>"</w:t>
-            </w:r>
-            <w:proofErr w:type="spellStart"/>
-            <w:r>
-              <w:rPr>
-                <w:rFonts w:ascii="Consolas" w:eastAsia="Times New Roman" w:hAnsi="Consolas" w:cs="Times New Roman"/>
-                <w:color w:val="7FDBCA"/>
-                <w:sz w:val="21"/>
-                <w:szCs w:val="21"/>
-                <w:lang w:eastAsia="zh-CN"/>
-              </w:rPr>
-              <w:t>playerID</w:t>
-            </w:r>
-            <w:proofErr w:type="spellEnd"/>
-            <w:r>
-              <w:rPr>
-                <w:rFonts w:ascii="Consolas" w:eastAsia="Times New Roman" w:hAnsi="Consolas" w:cs="Times New Roman"/>
-                <w:color w:val="7FDBCA"/>
-                <w:sz w:val="21"/>
-                <w:szCs w:val="21"/>
-                <w:lang w:eastAsia="zh-CN"/>
-              </w:rPr>
-              <w:t>"</w:t>
+              <w:t>"playerID"</w:t>
             </w:r>
             <w:r>
               <w:rPr>
@@ -3133,29 +3017,7 @@
                 <w:szCs w:val="21"/>
                 <w:lang w:eastAsia="zh-CN"/>
               </w:rPr>
-              <w:t>"</w:t>
-            </w:r>
-            <w:proofErr w:type="spellStart"/>
-            <w:r>
-              <w:rPr>
-                <w:rFonts w:ascii="Consolas" w:eastAsia="Times New Roman" w:hAnsi="Consolas" w:cs="Times New Roman"/>
-                <w:color w:val="7FDBCA"/>
-                <w:sz w:val="21"/>
-                <w:szCs w:val="21"/>
-                <w:lang w:eastAsia="zh-CN"/>
-              </w:rPr>
-              <w:t>minutesPlayed</w:t>
-            </w:r>
-            <w:proofErr w:type="spellEnd"/>
-            <w:r>
-              <w:rPr>
-                <w:rFonts w:ascii="Consolas" w:eastAsia="Times New Roman" w:hAnsi="Consolas" w:cs="Times New Roman"/>
-                <w:color w:val="7FDBCA"/>
-                <w:sz w:val="21"/>
-                <w:szCs w:val="21"/>
-                <w:lang w:eastAsia="zh-CN"/>
-              </w:rPr>
-              <w:t>"</w:t>
+              <w:t>"minutesPlayed"</w:t>
             </w:r>
             <w:r>
               <w:rPr>
@@ -3698,29 +3560,7 @@
                 <w:szCs w:val="21"/>
                 <w:lang w:eastAsia="zh-CN"/>
               </w:rPr>
-              <w:t>"</w:t>
-            </w:r>
-            <w:proofErr w:type="spellStart"/>
-            <w:r>
-              <w:rPr>
-                <w:rFonts w:ascii="Consolas" w:eastAsia="Times New Roman" w:hAnsi="Consolas" w:cs="Times New Roman"/>
-                <w:color w:val="7FDBCA"/>
-                <w:sz w:val="21"/>
-                <w:szCs w:val="21"/>
-                <w:lang w:eastAsia="zh-CN"/>
-              </w:rPr>
-              <w:t>resultID</w:t>
-            </w:r>
-            <w:proofErr w:type="spellEnd"/>
-            <w:r>
-              <w:rPr>
-                <w:rFonts w:ascii="Consolas" w:eastAsia="Times New Roman" w:hAnsi="Consolas" w:cs="Times New Roman"/>
-                <w:color w:val="7FDBCA"/>
-                <w:sz w:val="21"/>
-                <w:szCs w:val="21"/>
-                <w:lang w:eastAsia="zh-CN"/>
-              </w:rPr>
-              <w:t>"</w:t>
+              <w:t>"resultID"</w:t>
             </w:r>
             <w:r>
               <w:rPr>
@@ -3866,29 +3706,7 @@
                 <w:szCs w:val="21"/>
                 <w:lang w:eastAsia="zh-CN"/>
               </w:rPr>
-              <w:t>"</w:t>
-            </w:r>
-            <w:proofErr w:type="spellStart"/>
-            <w:r>
-              <w:rPr>
-                <w:rFonts w:ascii="Consolas" w:eastAsia="Times New Roman" w:hAnsi="Consolas" w:cs="Times New Roman"/>
-                <w:color w:val="7FDBCA"/>
-                <w:sz w:val="21"/>
-                <w:szCs w:val="21"/>
-                <w:lang w:eastAsia="zh-CN"/>
-              </w:rPr>
-              <w:t>updatedStanding</w:t>
-            </w:r>
-            <w:proofErr w:type="spellEnd"/>
-            <w:r>
-              <w:rPr>
-                <w:rFonts w:ascii="Consolas" w:eastAsia="Times New Roman" w:hAnsi="Consolas" w:cs="Times New Roman"/>
-                <w:color w:val="7FDBCA"/>
-                <w:sz w:val="21"/>
-                <w:szCs w:val="21"/>
-                <w:lang w:eastAsia="zh-CN"/>
-              </w:rPr>
-              <w:t>"</w:t>
+              <w:t>"updatedStanding"</w:t>
             </w:r>
             <w:r>
               <w:rPr>
@@ -4821,17 +4639,8 @@
                 <w:rFonts w:cs="Times New Roman"/>
                 <w:szCs w:val="24"/>
               </w:rPr>
-              <w:t xml:space="preserve">Venue: Johan </w:t>
-            </w:r>
-            <w:proofErr w:type="spellStart"/>
-            <w:r>
-              <w:rPr>
-                <w:rFonts w:cs="Times New Roman"/>
-                <w:szCs w:val="24"/>
-              </w:rPr>
-              <w:t>Sepak</w:t>
-            </w:r>
-            <w:proofErr w:type="spellEnd"/>
+              <w:t>Venue: Johan Sepak</w:t>
+            </w:r>
           </w:p>
         </w:tc>
         <w:tc>
@@ -5135,15 +4944,7 @@
         <w:jc w:val="both"/>
       </w:pPr>
       <w:r>
-        <w:t xml:space="preserve">The system generates "progress charts" and potentially ranks players based on entered statistics. If the data entry is subjective (e.g., a coach consistently rating </w:t>
-      </w:r>
-      <w:proofErr w:type="spellStart"/>
-      <w:r>
-        <w:t>favorite</w:t>
-      </w:r>
-      <w:proofErr w:type="spellEnd"/>
-      <w:r>
-        <w:t xml:space="preserve"> players higher in "Attitude" or "Tactical Skill"), the system's output will be biased. This could unfairly disadvantage certain players regarding scholarship opportunities or team selection, leading to discrimination.</w:t>
+        <w:t>The system generates "progress charts" and potentially ranks players based on entered statistics. If the data entry is subjective (e.g., a coach consistently rating favorite players higher in "Attitude" or "Tactical Skill"), the system's output will be biased. This could unfairly disadvantage certain players regarding scholarship opportunities or team selection, leading to discrimination.</w:t>
       </w:r>
     </w:p>
     <w:p>
@@ -5194,6 +4995,240 @@
       </w:pPr>
       <w:r>
         <w:t>All medical fields in the database will be encrypted at rest. We will also use HTTPS/TLS 1.3 for all data transmission to ensure that health records cannot be intercepted during the API submission process.</w:t>
+      </w:r>
+    </w:p>
+    <w:p>
+      <w:pPr>
+        <w:pStyle w:val="Heading1"/>
+      </w:pPr>
+      <w:r>
+        <w:br w:type="page"/>
+      </w:r>
+      <w:r>
+        <w:lastRenderedPageBreak/>
+        <w:t>QUESTION 12</w:t>
+      </w:r>
+    </w:p>
+    <w:p/>
+    <w:p>
+      <w:pPr>
+        <w:rPr>
+          <w:b/>
+          <w:bCs/>
+        </w:rPr>
+      </w:pPr>
+      <w:r>
+        <w:t xml:space="preserve">Article chosen: </w:t>
+      </w:r>
+      <w:r>
+        <w:rPr>
+          <w:b/>
+          <w:bCs/>
+        </w:rPr>
+        <w:t xml:space="preserve">Big Data Analytics Framework for Decision-Making in Sports Performance Optimization </w:t>
+      </w:r>
+    </w:p>
+    <w:p>
+      <w:r>
+        <w:t>Excerpt:</w:t>
+      </w:r>
+    </w:p>
+    <w:p>
+      <w:pPr>
+        <w:ind w:left="720"/>
+        <w:jc w:val="both"/>
+      </w:pPr>
+      <w:r>
+        <w:t>This study demonstrated that an integrated big data framework, when applied through case-specific modeling and visualization pipelines, can yield measurable improvements in injury prevention, tactical decision-making, and sprint mechanics. The consistency of these effects across three distinct sports scenarios highlights the framework’s flexibility and real-world applicability.</w:t>
+      </w:r>
+      <w:r>
+        <w:t xml:space="preserve"> </w:t>
+      </w:r>
+      <w:r>
+        <w:t>(Mănescu, 2025, p. 116)</w:t>
+      </w:r>
+    </w:p>
+    <w:p/>
+    <w:p>
+      <w:pPr>
+        <w:spacing w:line="360" w:lineRule="auto"/>
+        <w:jc w:val="both"/>
+      </w:pPr>
+      <w:r>
+        <w:t>The article</w:t>
+      </w:r>
+      <w:r>
+        <w:t xml:space="preserve"> demonstrates that integrating Big Data Analytics and Machine Learning (ML) into sports management systems can significantly reduce injury rates by up to 12% and improve decision-making.</w:t>
+      </w:r>
+      <w:r>
+        <w:t xml:space="preserve"> </w:t>
+      </w:r>
+      <w:r>
+        <w:t>For the system, I propose incorporating this technology in two specific phases:</w:t>
+      </w:r>
+    </w:p>
+    <w:p>
+      <w:pPr>
+        <w:numPr>
+          <w:ilvl w:val="0"/>
+          <w:numId w:val="3"/>
+        </w:numPr>
+        <w:spacing w:line="360" w:lineRule="auto"/>
+        <w:jc w:val="both"/>
+      </w:pPr>
+      <w:r>
+        <w:rPr>
+          <w:b/>
+          <w:bCs/>
+        </w:rPr>
+        <w:t>Phase 1: Injury Risk Dashboard (Predictive Analytics)</w:t>
+      </w:r>
+    </w:p>
+    <w:p>
+      <w:pPr>
+        <w:numPr>
+          <w:ilvl w:val="1"/>
+          <w:numId w:val="3"/>
+        </w:numPr>
+        <w:spacing w:line="360" w:lineRule="auto"/>
+        <w:jc w:val="both"/>
+      </w:pPr>
+      <w:r>
+        <w:rPr>
+          <w:b/>
+          <w:bCs/>
+        </w:rPr>
+        <w:t>How:</w:t>
+      </w:r>
+      <w:r>
+        <w:t xml:space="preserve"> We can upgrade the "Performance Records" module to not just store past </w:t>
+      </w:r>
+      <w:r>
+        <w:t>data but</w:t>
+      </w:r>
+      <w:r>
+        <w:t xml:space="preserve"> analyze it. By implementing a simple ML algorithm (like Logistic Regression mentioned in the article), the system can flag players who have a "High Injury Risk" based on sudden spikes in their training workload (minutes played) or a drop in physical test scores.</w:t>
+      </w:r>
+    </w:p>
+    <w:p>
+      <w:pPr>
+        <w:numPr>
+          <w:ilvl w:val="1"/>
+          <w:numId w:val="3"/>
+        </w:numPr>
+        <w:spacing w:line="360" w:lineRule="auto"/>
+        <w:jc w:val="both"/>
+      </w:pPr>
+      <w:r>
+        <w:rPr>
+          <w:b/>
+          <w:bCs/>
+        </w:rPr>
+        <w:t>Benefit:</w:t>
+      </w:r>
+      <w:r>
+        <w:t xml:space="preserve"> This moves the system from a passive "record-keeper" to an active "assistant coach" that protects young athletes.</w:t>
+      </w:r>
+    </w:p>
+    <w:p>
+      <w:pPr>
+        <w:numPr>
+          <w:ilvl w:val="0"/>
+          <w:numId w:val="3"/>
+        </w:numPr>
+        <w:spacing w:line="360" w:lineRule="auto"/>
+        <w:jc w:val="both"/>
+      </w:pPr>
+      <w:r>
+        <w:rPr>
+          <w:b/>
+          <w:bCs/>
+        </w:rPr>
+        <w:t>Phase 2: Automated Tactical Suggestions</w:t>
+      </w:r>
+    </w:p>
+    <w:p>
+      <w:pPr>
+        <w:numPr>
+          <w:ilvl w:val="1"/>
+          <w:numId w:val="3"/>
+        </w:numPr>
+        <w:spacing w:line="360" w:lineRule="auto"/>
+        <w:jc w:val="both"/>
+      </w:pPr>
+      <w:r>
+        <w:rPr>
+          <w:b/>
+          <w:bCs/>
+        </w:rPr>
+        <w:t>How:</w:t>
+      </w:r>
+      <w:r>
+        <w:t xml:space="preserve"> Using the article's concept of "optimizing in-game tactical decisions", we can add a feature where the system analyzes opponent data (stored in our Match_Results table) to suggest the best starting lineup. For example, if an opponent has a weak defense, the system suggests fielding players with high "Sprint Speed" stats.</w:t>
+      </w:r>
+    </w:p>
+    <w:p>
+      <w:pPr>
+        <w:spacing w:line="360" w:lineRule="auto"/>
+        <w:jc w:val="both"/>
+      </w:pPr>
+    </w:p>
+    <w:p>
+      <w:r>
+        <w:br w:type="page"/>
+      </w:r>
+    </w:p>
+    <w:p>
+      <w:pPr>
+        <w:pStyle w:val="Heading1"/>
+      </w:pPr>
+      <w:r>
+        <w:lastRenderedPageBreak/>
+        <w:t>REFERENCES</w:t>
+      </w:r>
+    </w:p>
+    <w:p/>
+    <w:p>
+      <w:pPr>
+        <w:pStyle w:val="ListParagraph"/>
+        <w:numPr>
+          <w:ilvl w:val="0"/>
+          <w:numId w:val="2"/>
+        </w:numPr>
+      </w:pPr>
+      <w:r>
+        <w:t xml:space="preserve">Mănescu, D. C. (2025). Big Data Analytics Framework for Decision-Making in Sports Performance Optimization. </w:t>
+      </w:r>
+      <w:r>
+        <w:rPr>
+          <w:i/>
+          <w:iCs/>
+        </w:rPr>
+        <w:t>Data</w:t>
+      </w:r>
+      <w:r>
+        <w:t xml:space="preserve">, </w:t>
+      </w:r>
+      <w:r>
+        <w:rPr>
+          <w:i/>
+          <w:iCs/>
+        </w:rPr>
+        <w:t>10</w:t>
+      </w:r>
+      <w:r>
+        <w:t xml:space="preserve">(7), 116. </w:t>
+      </w:r>
+      <w:hyperlink r:id="rId8" w:history="1">
+        <w:r>
+          <w:rPr>
+            <w:rStyle w:val="Hyperlink"/>
+          </w:rPr>
+          <w:t>https://doi.org/10.3390/data10070116</w:t>
+        </w:r>
+      </w:hyperlink>
+      <w:r>
+        <w:t xml:space="preserve"> </w:t>
       </w:r>
     </w:p>
     <w:sectPr>
@@ -5209,6 +5244,123 @@
 <file path=word/numbering.xml><?xml version="1.0" encoding="utf-8"?>
 <w:numbering xmlns:wpc="http://schemas.microsoft.com/office/word/2010/wordprocessingCanvas" xmlns:cx="http://schemas.microsoft.com/office/drawing/2014/chartex" xmlns:cx1="http://schemas.microsoft.com/office/drawing/2015/9/8/chartex" xmlns:cx2="http://schemas.microsoft.com/office/drawing/2015/10/21/chartex" xmlns:cx3="http://schemas.microsoft.com/office/drawing/2016/5/9/chartex" xmlns:cx4="http://schemas.microsoft.com/office/drawing/2016/5/10/chartex" xmlns:cx5="http://schemas.microsoft.com/office/drawing/2016/5/11/chartex" xmlns:cx6="http://schemas.microsoft.com/office/drawing/2016/5/12/chartex" xmlns:cx7="http://schemas.microsoft.com/office/drawing/2016/5/13/chartex" xmlns:cx8="http://schemas.microsoft.com/office/drawing/2016/5/14/chartex" xmlns:mc="http://schemas.openxmlformats.org/markup-compatibility/2006" xmlns:aink="http://schemas.microsoft.com/office/drawing/2016/ink" xmlns:am3d="http://schemas.microsoft.com/office/drawing/2017/model3d" xmlns:o="urn:schemas-microsoft-com:office:office" xmlns:oel="http://schemas.microsoft.com/office/2019/extlst" xmlns:r="http://schemas.openxmlformats.org/officeDocument/2006/relationships" xmlns:m="http://schemas.openxmlformats.org/officeDocument/2006/math" xmlns:v="urn:schemas-microsoft-com:vml" xmlns:wp14="http://schemas.microsoft.com/office/word/2010/wordprocessingDrawing" xmlns:wp="http://schemas.openxmlformats.org/drawingml/2006/wordprocessingDrawing" xmlns:w10="urn:schemas-microsoft-com:office:word" xmlns:w="http://schemas.openxmlformats.org/wordprocessingml/2006/main" xmlns:w14="http://schemas.microsoft.com/office/word/2010/wordml" xmlns:w15="http://schemas.microsoft.com/office/word/2012/wordml" xmlns:w16cex="http://schemas.microsoft.com/office/word/2018/wordml/cex" xmlns:w16cid="http://schemas.microsoft.com/office/word/2016/wordml/cid" xmlns:w16="http://schemas.microsoft.com/office/word/2018/wordml" xmlns:w16du="http://schemas.microsoft.com/office/word/2023/wordml/word16du" xmlns:w16sdtdh="http://schemas.microsoft.com/office/word/2020/wordml/sdtdatahash" xmlns:w16sdtfl="http://schemas.microsoft.com/office/word/2024/wordml/sdtformatlock" xmlns:w16se="http://schemas.microsoft.com/office/word/2015/wordml/symex" xmlns:wpg="http://schemas.microsoft.com/office/word/2010/wordprocessingGroup" xmlns:wpi="http://schemas.microsoft.com/office/word/2010/wordprocessingInk" xmlns:wne="http://schemas.microsoft.com/office/word/2006/wordml" xmlns:wps="http://schemas.microsoft.com/office/word/2010/wordprocessingShape" mc:Ignorable="w14 w15 w16se w16cid w16 w16cex w16sdtdh w16sdtfl w16du wp14">
   <w:abstractNum w:abstractNumId="0" w15:restartNumberingAfterBreak="0">
+    <w:nsid w:val="00BC604B"/>
+    <w:multiLevelType w:val="multilevel"/>
+    <w:tmpl w:val="ABC2A6EC"/>
+    <w:lvl w:ilvl="0">
+      <w:start w:val="1"/>
+      <w:numFmt w:val="decimal"/>
+      <w:lvlText w:val="%1."/>
+      <w:lvlJc w:val="left"/>
+      <w:pPr>
+        <w:tabs>
+          <w:tab w:val="num" w:pos="720"/>
+        </w:tabs>
+        <w:ind w:left="720" w:hanging="360"/>
+      </w:pPr>
+    </w:lvl>
+    <w:lvl w:ilvl="1">
+      <w:start w:val="1"/>
+      <w:numFmt w:val="bullet"/>
+      <w:lvlText w:val="o"/>
+      <w:lvlJc w:val="left"/>
+      <w:pPr>
+        <w:tabs>
+          <w:tab w:val="num" w:pos="1440"/>
+        </w:tabs>
+        <w:ind w:left="1440" w:hanging="360"/>
+      </w:pPr>
+      <w:rPr>
+        <w:rFonts w:ascii="Courier New" w:hAnsi="Courier New" w:hint="default"/>
+        <w:sz w:val="20"/>
+      </w:rPr>
+    </w:lvl>
+    <w:lvl w:ilvl="2" w:tentative="1">
+      <w:start w:val="1"/>
+      <w:numFmt w:val="decimal"/>
+      <w:lvlText w:val="%3."/>
+      <w:lvlJc w:val="left"/>
+      <w:pPr>
+        <w:tabs>
+          <w:tab w:val="num" w:pos="2160"/>
+        </w:tabs>
+        <w:ind w:left="2160" w:hanging="360"/>
+      </w:pPr>
+    </w:lvl>
+    <w:lvl w:ilvl="3" w:tentative="1">
+      <w:start w:val="1"/>
+      <w:numFmt w:val="decimal"/>
+      <w:lvlText w:val="%4."/>
+      <w:lvlJc w:val="left"/>
+      <w:pPr>
+        <w:tabs>
+          <w:tab w:val="num" w:pos="2880"/>
+        </w:tabs>
+        <w:ind w:left="2880" w:hanging="360"/>
+      </w:pPr>
+    </w:lvl>
+    <w:lvl w:ilvl="4" w:tentative="1">
+      <w:start w:val="1"/>
+      <w:numFmt w:val="decimal"/>
+      <w:lvlText w:val="%5."/>
+      <w:lvlJc w:val="left"/>
+      <w:pPr>
+        <w:tabs>
+          <w:tab w:val="num" w:pos="3600"/>
+        </w:tabs>
+        <w:ind w:left="3600" w:hanging="360"/>
+      </w:pPr>
+    </w:lvl>
+    <w:lvl w:ilvl="5" w:tentative="1">
+      <w:start w:val="1"/>
+      <w:numFmt w:val="decimal"/>
+      <w:lvlText w:val="%6."/>
+      <w:lvlJc w:val="left"/>
+      <w:pPr>
+        <w:tabs>
+          <w:tab w:val="num" w:pos="4320"/>
+        </w:tabs>
+        <w:ind w:left="4320" w:hanging="360"/>
+      </w:pPr>
+    </w:lvl>
+    <w:lvl w:ilvl="6" w:tentative="1">
+      <w:start w:val="1"/>
+      <w:numFmt w:val="decimal"/>
+      <w:lvlText w:val="%7."/>
+      <w:lvlJc w:val="left"/>
+      <w:pPr>
+        <w:tabs>
+          <w:tab w:val="num" w:pos="5040"/>
+        </w:tabs>
+        <w:ind w:left="5040" w:hanging="360"/>
+      </w:pPr>
+    </w:lvl>
+    <w:lvl w:ilvl="7" w:tentative="1">
+      <w:start w:val="1"/>
+      <w:numFmt w:val="decimal"/>
+      <w:lvlText w:val="%8."/>
+      <w:lvlJc w:val="left"/>
+      <w:pPr>
+        <w:tabs>
+          <w:tab w:val="num" w:pos="5760"/>
+        </w:tabs>
+        <w:ind w:left="5760" w:hanging="360"/>
+      </w:pPr>
+    </w:lvl>
+    <w:lvl w:ilvl="8" w:tentative="1">
+      <w:start w:val="1"/>
+      <w:numFmt w:val="decimal"/>
+      <w:lvlText w:val="%9."/>
+      <w:lvlJc w:val="left"/>
+      <w:pPr>
+        <w:tabs>
+          <w:tab w:val="num" w:pos="6480"/>
+        </w:tabs>
+        <w:ind w:left="6480" w:hanging="360"/>
+      </w:pPr>
+    </w:lvl>
+  </w:abstractNum>
+  <w:abstractNum w:abstractNumId="1" w15:restartNumberingAfterBreak="0">
     <w:nsid w:val="258216EC"/>
     <w:multiLevelType w:val="multilevel"/>
     <w:tmpl w:val="3BF8FE36"/>
@@ -5357,7 +5509,99 @@
       </w:rPr>
     </w:lvl>
   </w:abstractNum>
+  <w:abstractNum w:abstractNumId="2" w15:restartNumberingAfterBreak="0">
+    <w:nsid w:val="3F7B04E1"/>
+    <w:multiLevelType w:val="hybridMultilevel"/>
+    <w:tmpl w:val="D7B26C80"/>
+    <w:lvl w:ilvl="0" w:tplc="4409000F">
+      <w:start w:val="1"/>
+      <w:numFmt w:val="decimal"/>
+      <w:lvlText w:val="%1."/>
+      <w:lvlJc w:val="left"/>
+      <w:pPr>
+        <w:ind w:left="720" w:hanging="360"/>
+      </w:pPr>
+    </w:lvl>
+    <w:lvl w:ilvl="1" w:tplc="44090019" w:tentative="1">
+      <w:start w:val="1"/>
+      <w:numFmt w:val="lowerLetter"/>
+      <w:lvlText w:val="%2."/>
+      <w:lvlJc w:val="left"/>
+      <w:pPr>
+        <w:ind w:left="1440" w:hanging="360"/>
+      </w:pPr>
+    </w:lvl>
+    <w:lvl w:ilvl="2" w:tplc="4409001B" w:tentative="1">
+      <w:start w:val="1"/>
+      <w:numFmt w:val="lowerRoman"/>
+      <w:lvlText w:val="%3."/>
+      <w:lvlJc w:val="right"/>
+      <w:pPr>
+        <w:ind w:left="2160" w:hanging="180"/>
+      </w:pPr>
+    </w:lvl>
+    <w:lvl w:ilvl="3" w:tplc="4409000F" w:tentative="1">
+      <w:start w:val="1"/>
+      <w:numFmt w:val="decimal"/>
+      <w:lvlText w:val="%4."/>
+      <w:lvlJc w:val="left"/>
+      <w:pPr>
+        <w:ind w:left="2880" w:hanging="360"/>
+      </w:pPr>
+    </w:lvl>
+    <w:lvl w:ilvl="4" w:tplc="44090019" w:tentative="1">
+      <w:start w:val="1"/>
+      <w:numFmt w:val="lowerLetter"/>
+      <w:lvlText w:val="%5."/>
+      <w:lvlJc w:val="left"/>
+      <w:pPr>
+        <w:ind w:left="3600" w:hanging="360"/>
+      </w:pPr>
+    </w:lvl>
+    <w:lvl w:ilvl="5" w:tplc="4409001B" w:tentative="1">
+      <w:start w:val="1"/>
+      <w:numFmt w:val="lowerRoman"/>
+      <w:lvlText w:val="%6."/>
+      <w:lvlJc w:val="right"/>
+      <w:pPr>
+        <w:ind w:left="4320" w:hanging="180"/>
+      </w:pPr>
+    </w:lvl>
+    <w:lvl w:ilvl="6" w:tplc="4409000F" w:tentative="1">
+      <w:start w:val="1"/>
+      <w:numFmt w:val="decimal"/>
+      <w:lvlText w:val="%7."/>
+      <w:lvlJc w:val="left"/>
+      <w:pPr>
+        <w:ind w:left="5040" w:hanging="360"/>
+      </w:pPr>
+    </w:lvl>
+    <w:lvl w:ilvl="7" w:tplc="44090019" w:tentative="1">
+      <w:start w:val="1"/>
+      <w:numFmt w:val="lowerLetter"/>
+      <w:lvlText w:val="%8."/>
+      <w:lvlJc w:val="left"/>
+      <w:pPr>
+        <w:ind w:left="5760" w:hanging="360"/>
+      </w:pPr>
+    </w:lvl>
+    <w:lvl w:ilvl="8" w:tplc="4409001B" w:tentative="1">
+      <w:start w:val="1"/>
+      <w:numFmt w:val="lowerRoman"/>
+      <w:lvlText w:val="%9."/>
+      <w:lvlJc w:val="right"/>
+      <w:pPr>
+        <w:ind w:left="6480" w:hanging="180"/>
+      </w:pPr>
+    </w:lvl>
+  </w:abstractNum>
   <w:num w:numId="1" w16cid:durableId="180632086">
+    <w:abstractNumId w:val="1"/>
+  </w:num>
+  <w:num w:numId="2" w16cid:durableId="1388382086">
+    <w:abstractNumId w:val="2"/>
+  </w:num>
+  <w:num w:numId="3" w16cid:durableId="805660861">
     <w:abstractNumId w:val="0"/>
   </w:num>
 </w:numbering>

</xml_diff>

<commit_message>
More samples for Data Model
</commit_message>
<xml_diff>
--- a/BTS4723 Software Engineering Project.docx
+++ b/BTS4723 Software Engineering Project.docx
@@ -1403,12 +1403,6 @@
                 <w:lang w:val="en-US"/>
               </w:rPr>
             </w:pPr>
-            <w:r>
-              <w:rPr>
-                <w:lang w:val="en-US"/>
-              </w:rPr>
-              <w:t>,</w:t>
-            </w:r>
             <w:proofErr w:type="spellStart"/>
             <w:r>
               <w:rPr>
@@ -2628,6 +2622,19 @@
     </w:p>
     <w:p>
       <w:pPr>
+        <w:rPr>
+          <w:lang w:val="en-US"/>
+        </w:rPr>
+      </w:pPr>
+      <w:r>
+        <w:rPr>
+          <w:lang w:val="en-US"/>
+        </w:rPr>
+        <w:br w:type="page"/>
+      </w:r>
+    </w:p>
+    <w:p>
+      <w:pPr>
         <w:jc w:val="center"/>
         <w:rPr>
           <w:lang w:val="en-US"/>
@@ -2646,7 +2653,6 @@
           <w:noProof/>
           <w:lang w:val="en-US"/>
         </w:rPr>
-        <w:lastRenderedPageBreak/>
         <w:drawing>
           <wp:inline distT="0" distB="0" distL="0" distR="0" wp14:anchorId="3E39C041" wp14:editId="683B3968">
             <wp:extent cx="5201376" cy="3312168"/>
@@ -2715,6 +2721,2424 @@
           <w:lang w:val="en-US"/>
         </w:rPr>
       </w:pPr>
+    </w:p>
+    <w:p>
+      <w:pPr>
+        <w:rPr>
+          <w:lang w:val="en-US"/>
+        </w:rPr>
+      </w:pPr>
+      <w:r>
+        <w:rPr>
+          <w:lang w:val="en-US"/>
+        </w:rPr>
+        <w:t>More samples:</w:t>
+      </w:r>
+    </w:p>
+    <w:p>
+      <w:pPr>
+        <w:jc w:val="center"/>
+        <w:rPr>
+          <w:lang w:val="en-US"/>
+        </w:rPr>
+      </w:pPr>
+      <w:r>
+        <w:rPr>
+          <w:lang w:val="en-US"/>
+        </w:rPr>
+        <w:t>Table 5: Sample for Player Table</w:t>
+      </w:r>
+    </w:p>
+    <w:tbl>
+      <w:tblPr>
+        <w:tblW w:w="5000" w:type="pct"/>
+        <w:jc w:val="center"/>
+        <w:tblCellMar>
+          <w:top w:w="15" w:type="dxa"/>
+          <w:left w:w="15" w:type="dxa"/>
+          <w:bottom w:w="15" w:type="dxa"/>
+          <w:right w:w="15" w:type="dxa"/>
+        </w:tblCellMar>
+        <w:tblLook w:val="04A0" w:firstRow="1" w:lastRow="0" w:firstColumn="1" w:lastColumn="0" w:noHBand="0" w:noVBand="1"/>
+      </w:tblPr>
+      <w:tblGrid>
+        <w:gridCol w:w="2788"/>
+        <w:gridCol w:w="3096"/>
+        <w:gridCol w:w="699"/>
+        <w:gridCol w:w="2427"/>
+      </w:tblGrid>
+      <w:tr>
+        <w:trPr>
+          <w:trHeight w:val="458"/>
+          <w:tblHeader/>
+          <w:jc w:val="center"/>
+        </w:trPr>
+        <w:tc>
+          <w:tcPr>
+            <w:tcW w:w="1547" w:type="pct"/>
+            <w:tcBorders>
+              <w:top w:val="single" w:sz="6" w:space="0" w:color="auto"/>
+              <w:left w:val="single" w:sz="6" w:space="0" w:color="auto"/>
+              <w:bottom w:val="single" w:sz="6" w:space="0" w:color="auto"/>
+              <w:right w:val="single" w:sz="6" w:space="0" w:color="auto"/>
+            </w:tcBorders>
+            <w:shd w:val="clear" w:color="auto" w:fill="D0CECE" w:themeFill="background2" w:themeFillShade="E6"/>
+            <w:vAlign w:val="center"/>
+            <w:hideMark/>
+          </w:tcPr>
+          <w:p>
+            <w:pPr>
+              <w:jc w:val="center"/>
+            </w:pPr>
+            <w:proofErr w:type="spellStart"/>
+            <w:r>
+              <w:rPr>
+                <w:b/>
+                <w:bCs/>
+              </w:rPr>
+              <w:t>playerID</w:t>
+            </w:r>
+            <w:proofErr w:type="spellEnd"/>
+            <w:r>
+              <w:rPr>
+                <w:b/>
+                <w:bCs/>
+              </w:rPr>
+              <w:t xml:space="preserve"> (PK)</w:t>
+            </w:r>
+          </w:p>
+        </w:tc>
+        <w:tc>
+          <w:tcPr>
+            <w:tcW w:w="1718" w:type="pct"/>
+            <w:tcBorders>
+              <w:top w:val="single" w:sz="6" w:space="0" w:color="auto"/>
+              <w:left w:val="single" w:sz="6" w:space="0" w:color="auto"/>
+              <w:bottom w:val="single" w:sz="6" w:space="0" w:color="auto"/>
+              <w:right w:val="single" w:sz="6" w:space="0" w:color="auto"/>
+            </w:tcBorders>
+            <w:shd w:val="clear" w:color="auto" w:fill="D0CECE" w:themeFill="background2" w:themeFillShade="E6"/>
+            <w:vAlign w:val="center"/>
+            <w:hideMark/>
+          </w:tcPr>
+          <w:p>
+            <w:pPr>
+              <w:jc w:val="center"/>
+            </w:pPr>
+            <w:proofErr w:type="spellStart"/>
+            <w:r>
+              <w:rPr>
+                <w:b/>
+                <w:bCs/>
+              </w:rPr>
+              <w:t>fullName</w:t>
+            </w:r>
+            <w:proofErr w:type="spellEnd"/>
+          </w:p>
+        </w:tc>
+        <w:tc>
+          <w:tcPr>
+            <w:tcW w:w="388" w:type="pct"/>
+            <w:tcBorders>
+              <w:top w:val="single" w:sz="6" w:space="0" w:color="auto"/>
+              <w:left w:val="single" w:sz="6" w:space="0" w:color="auto"/>
+              <w:bottom w:val="single" w:sz="6" w:space="0" w:color="auto"/>
+              <w:right w:val="single" w:sz="6" w:space="0" w:color="auto"/>
+            </w:tcBorders>
+            <w:shd w:val="clear" w:color="auto" w:fill="D0CECE" w:themeFill="background2" w:themeFillShade="E6"/>
+            <w:vAlign w:val="center"/>
+            <w:hideMark/>
+          </w:tcPr>
+          <w:p>
+            <w:pPr>
+              <w:jc w:val="center"/>
+            </w:pPr>
+            <w:r>
+              <w:rPr>
+                <w:b/>
+                <w:bCs/>
+              </w:rPr>
+              <w:t>age</w:t>
+            </w:r>
+          </w:p>
+        </w:tc>
+        <w:tc>
+          <w:tcPr>
+            <w:tcW w:w="1347" w:type="pct"/>
+            <w:tcBorders>
+              <w:top w:val="single" w:sz="6" w:space="0" w:color="auto"/>
+              <w:left w:val="single" w:sz="6" w:space="0" w:color="auto"/>
+              <w:bottom w:val="single" w:sz="6" w:space="0" w:color="auto"/>
+              <w:right w:val="single" w:sz="6" w:space="0" w:color="auto"/>
+            </w:tcBorders>
+            <w:shd w:val="clear" w:color="auto" w:fill="D0CECE" w:themeFill="background2" w:themeFillShade="E6"/>
+            <w:vAlign w:val="center"/>
+            <w:hideMark/>
+          </w:tcPr>
+          <w:p>
+            <w:pPr>
+              <w:jc w:val="center"/>
+            </w:pPr>
+            <w:r>
+              <w:rPr>
+                <w:b/>
+                <w:bCs/>
+              </w:rPr>
+              <w:t>phone</w:t>
+            </w:r>
+          </w:p>
+        </w:tc>
+      </w:tr>
+      <w:tr>
+        <w:trPr>
+          <w:trHeight w:val="458"/>
+          <w:jc w:val="center"/>
+        </w:trPr>
+        <w:tc>
+          <w:tcPr>
+            <w:tcW w:w="1547" w:type="pct"/>
+            <w:tcBorders>
+              <w:top w:val="single" w:sz="6" w:space="0" w:color="auto"/>
+              <w:left w:val="single" w:sz="6" w:space="0" w:color="auto"/>
+              <w:bottom w:val="single" w:sz="6" w:space="0" w:color="auto"/>
+              <w:right w:val="single" w:sz="6" w:space="0" w:color="auto"/>
+            </w:tcBorders>
+            <w:vAlign w:val="center"/>
+            <w:hideMark/>
+          </w:tcPr>
+          <w:p>
+            <w:r>
+              <w:t>1001</w:t>
+            </w:r>
+          </w:p>
+        </w:tc>
+        <w:tc>
+          <w:tcPr>
+            <w:tcW w:w="1718" w:type="pct"/>
+            <w:tcBorders>
+              <w:top w:val="single" w:sz="6" w:space="0" w:color="auto"/>
+              <w:left w:val="single" w:sz="6" w:space="0" w:color="auto"/>
+              <w:bottom w:val="single" w:sz="6" w:space="0" w:color="auto"/>
+              <w:right w:val="single" w:sz="6" w:space="0" w:color="auto"/>
+            </w:tcBorders>
+            <w:vAlign w:val="center"/>
+            <w:hideMark/>
+          </w:tcPr>
+          <w:p>
+            <w:r>
+              <w:t>Ahmad Albab</w:t>
+            </w:r>
+          </w:p>
+        </w:tc>
+        <w:tc>
+          <w:tcPr>
+            <w:tcW w:w="388" w:type="pct"/>
+            <w:tcBorders>
+              <w:top w:val="single" w:sz="6" w:space="0" w:color="auto"/>
+              <w:left w:val="single" w:sz="6" w:space="0" w:color="auto"/>
+              <w:bottom w:val="single" w:sz="6" w:space="0" w:color="auto"/>
+              <w:right w:val="single" w:sz="6" w:space="0" w:color="auto"/>
+            </w:tcBorders>
+            <w:vAlign w:val="center"/>
+            <w:hideMark/>
+          </w:tcPr>
+          <w:p>
+            <w:r>
+              <w:t>19</w:t>
+            </w:r>
+          </w:p>
+        </w:tc>
+        <w:tc>
+          <w:tcPr>
+            <w:tcW w:w="1347" w:type="pct"/>
+            <w:tcBorders>
+              <w:top w:val="single" w:sz="6" w:space="0" w:color="auto"/>
+              <w:left w:val="single" w:sz="6" w:space="0" w:color="auto"/>
+              <w:bottom w:val="single" w:sz="6" w:space="0" w:color="auto"/>
+              <w:right w:val="single" w:sz="6" w:space="0" w:color="auto"/>
+            </w:tcBorders>
+            <w:vAlign w:val="center"/>
+            <w:hideMark/>
+          </w:tcPr>
+          <w:p>
+            <w:r>
+              <w:t>012-3456789</w:t>
+            </w:r>
+          </w:p>
+        </w:tc>
+      </w:tr>
+      <w:tr>
+        <w:trPr>
+          <w:trHeight w:val="458"/>
+          <w:jc w:val="center"/>
+        </w:trPr>
+        <w:tc>
+          <w:tcPr>
+            <w:tcW w:w="1547" w:type="pct"/>
+            <w:tcBorders>
+              <w:top w:val="single" w:sz="6" w:space="0" w:color="auto"/>
+              <w:left w:val="single" w:sz="6" w:space="0" w:color="auto"/>
+              <w:bottom w:val="single" w:sz="6" w:space="0" w:color="auto"/>
+              <w:right w:val="single" w:sz="6" w:space="0" w:color="auto"/>
+            </w:tcBorders>
+            <w:vAlign w:val="center"/>
+            <w:hideMark/>
+          </w:tcPr>
+          <w:p>
+            <w:r>
+              <w:t>1002</w:t>
+            </w:r>
+          </w:p>
+        </w:tc>
+        <w:tc>
+          <w:tcPr>
+            <w:tcW w:w="1718" w:type="pct"/>
+            <w:tcBorders>
+              <w:top w:val="single" w:sz="6" w:space="0" w:color="auto"/>
+              <w:left w:val="single" w:sz="6" w:space="0" w:color="auto"/>
+              <w:bottom w:val="single" w:sz="6" w:space="0" w:color="auto"/>
+              <w:right w:val="single" w:sz="6" w:space="0" w:color="auto"/>
+            </w:tcBorders>
+            <w:vAlign w:val="center"/>
+            <w:hideMark/>
+          </w:tcPr>
+          <w:p>
+            <w:r>
+              <w:t>Sarah Lee</w:t>
+            </w:r>
+          </w:p>
+        </w:tc>
+        <w:tc>
+          <w:tcPr>
+            <w:tcW w:w="388" w:type="pct"/>
+            <w:tcBorders>
+              <w:top w:val="single" w:sz="6" w:space="0" w:color="auto"/>
+              <w:left w:val="single" w:sz="6" w:space="0" w:color="auto"/>
+              <w:bottom w:val="single" w:sz="6" w:space="0" w:color="auto"/>
+              <w:right w:val="single" w:sz="6" w:space="0" w:color="auto"/>
+            </w:tcBorders>
+            <w:vAlign w:val="center"/>
+            <w:hideMark/>
+          </w:tcPr>
+          <w:p>
+            <w:r>
+              <w:t>18</w:t>
+            </w:r>
+          </w:p>
+        </w:tc>
+        <w:tc>
+          <w:tcPr>
+            <w:tcW w:w="1347" w:type="pct"/>
+            <w:tcBorders>
+              <w:top w:val="single" w:sz="6" w:space="0" w:color="auto"/>
+              <w:left w:val="single" w:sz="6" w:space="0" w:color="auto"/>
+              <w:bottom w:val="single" w:sz="6" w:space="0" w:color="auto"/>
+              <w:right w:val="single" w:sz="6" w:space="0" w:color="auto"/>
+            </w:tcBorders>
+            <w:vAlign w:val="center"/>
+            <w:hideMark/>
+          </w:tcPr>
+          <w:p>
+            <w:r>
+              <w:t>011-9876543</w:t>
+            </w:r>
+          </w:p>
+        </w:tc>
+      </w:tr>
+      <w:tr>
+        <w:trPr>
+          <w:trHeight w:val="458"/>
+          <w:jc w:val="center"/>
+        </w:trPr>
+        <w:tc>
+          <w:tcPr>
+            <w:tcW w:w="1547" w:type="pct"/>
+            <w:tcBorders>
+              <w:top w:val="single" w:sz="6" w:space="0" w:color="auto"/>
+              <w:left w:val="single" w:sz="6" w:space="0" w:color="auto"/>
+              <w:bottom w:val="single" w:sz="6" w:space="0" w:color="auto"/>
+              <w:right w:val="single" w:sz="6" w:space="0" w:color="auto"/>
+            </w:tcBorders>
+            <w:vAlign w:val="center"/>
+            <w:hideMark/>
+          </w:tcPr>
+          <w:p>
+            <w:r>
+              <w:t>1003</w:t>
+            </w:r>
+          </w:p>
+        </w:tc>
+        <w:tc>
+          <w:tcPr>
+            <w:tcW w:w="1718" w:type="pct"/>
+            <w:tcBorders>
+              <w:top w:val="single" w:sz="6" w:space="0" w:color="auto"/>
+              <w:left w:val="single" w:sz="6" w:space="0" w:color="auto"/>
+              <w:bottom w:val="single" w:sz="6" w:space="0" w:color="auto"/>
+              <w:right w:val="single" w:sz="6" w:space="0" w:color="auto"/>
+            </w:tcBorders>
+            <w:vAlign w:val="center"/>
+            <w:hideMark/>
+          </w:tcPr>
+          <w:p>
+            <w:r>
+              <w:t>Muthu Kumar</w:t>
+            </w:r>
+          </w:p>
+        </w:tc>
+        <w:tc>
+          <w:tcPr>
+            <w:tcW w:w="388" w:type="pct"/>
+            <w:tcBorders>
+              <w:top w:val="single" w:sz="6" w:space="0" w:color="auto"/>
+              <w:left w:val="single" w:sz="6" w:space="0" w:color="auto"/>
+              <w:bottom w:val="single" w:sz="6" w:space="0" w:color="auto"/>
+              <w:right w:val="single" w:sz="6" w:space="0" w:color="auto"/>
+            </w:tcBorders>
+            <w:vAlign w:val="center"/>
+            <w:hideMark/>
+          </w:tcPr>
+          <w:p>
+            <w:r>
+              <w:t>20</w:t>
+            </w:r>
+          </w:p>
+        </w:tc>
+        <w:tc>
+          <w:tcPr>
+            <w:tcW w:w="1347" w:type="pct"/>
+            <w:tcBorders>
+              <w:top w:val="single" w:sz="6" w:space="0" w:color="auto"/>
+              <w:left w:val="single" w:sz="6" w:space="0" w:color="auto"/>
+              <w:bottom w:val="single" w:sz="6" w:space="0" w:color="auto"/>
+              <w:right w:val="single" w:sz="6" w:space="0" w:color="auto"/>
+            </w:tcBorders>
+            <w:vAlign w:val="center"/>
+            <w:hideMark/>
+          </w:tcPr>
+          <w:p>
+            <w:r>
+              <w:t>016-5551234</w:t>
+            </w:r>
+          </w:p>
+        </w:tc>
+      </w:tr>
+      <w:tr>
+        <w:trPr>
+          <w:trHeight w:val="458"/>
+          <w:jc w:val="center"/>
+        </w:trPr>
+        <w:tc>
+          <w:tcPr>
+            <w:tcW w:w="1547" w:type="pct"/>
+            <w:tcBorders>
+              <w:top w:val="single" w:sz="6" w:space="0" w:color="auto"/>
+              <w:left w:val="single" w:sz="6" w:space="0" w:color="auto"/>
+              <w:bottom w:val="single" w:sz="6" w:space="0" w:color="auto"/>
+              <w:right w:val="single" w:sz="6" w:space="0" w:color="auto"/>
+            </w:tcBorders>
+            <w:vAlign w:val="center"/>
+            <w:hideMark/>
+          </w:tcPr>
+          <w:p>
+            <w:r>
+              <w:t>1004</w:t>
+            </w:r>
+          </w:p>
+        </w:tc>
+        <w:tc>
+          <w:tcPr>
+            <w:tcW w:w="1718" w:type="pct"/>
+            <w:tcBorders>
+              <w:top w:val="single" w:sz="6" w:space="0" w:color="auto"/>
+              <w:left w:val="single" w:sz="6" w:space="0" w:color="auto"/>
+              <w:bottom w:val="single" w:sz="6" w:space="0" w:color="auto"/>
+              <w:right w:val="single" w:sz="6" w:space="0" w:color="auto"/>
+            </w:tcBorders>
+            <w:vAlign w:val="center"/>
+            <w:hideMark/>
+          </w:tcPr>
+          <w:p>
+            <w:r>
+              <w:t>Chong Wei Feng</w:t>
+            </w:r>
+          </w:p>
+        </w:tc>
+        <w:tc>
+          <w:tcPr>
+            <w:tcW w:w="388" w:type="pct"/>
+            <w:tcBorders>
+              <w:top w:val="single" w:sz="6" w:space="0" w:color="auto"/>
+              <w:left w:val="single" w:sz="6" w:space="0" w:color="auto"/>
+              <w:bottom w:val="single" w:sz="6" w:space="0" w:color="auto"/>
+              <w:right w:val="single" w:sz="6" w:space="0" w:color="auto"/>
+            </w:tcBorders>
+            <w:vAlign w:val="center"/>
+            <w:hideMark/>
+          </w:tcPr>
+          <w:p>
+            <w:r>
+              <w:t>19</w:t>
+            </w:r>
+          </w:p>
+        </w:tc>
+        <w:tc>
+          <w:tcPr>
+            <w:tcW w:w="1347" w:type="pct"/>
+            <w:tcBorders>
+              <w:top w:val="single" w:sz="6" w:space="0" w:color="auto"/>
+              <w:left w:val="single" w:sz="6" w:space="0" w:color="auto"/>
+              <w:bottom w:val="single" w:sz="6" w:space="0" w:color="auto"/>
+              <w:right w:val="single" w:sz="6" w:space="0" w:color="auto"/>
+            </w:tcBorders>
+            <w:vAlign w:val="center"/>
+            <w:hideMark/>
+          </w:tcPr>
+          <w:p>
+            <w:r>
+              <w:t>019-8887777</w:t>
+            </w:r>
+          </w:p>
+        </w:tc>
+      </w:tr>
+      <w:tr>
+        <w:trPr>
+          <w:trHeight w:val="458"/>
+          <w:jc w:val="center"/>
+        </w:trPr>
+        <w:tc>
+          <w:tcPr>
+            <w:tcW w:w="1547" w:type="pct"/>
+            <w:tcBorders>
+              <w:top w:val="single" w:sz="6" w:space="0" w:color="auto"/>
+              <w:left w:val="single" w:sz="6" w:space="0" w:color="auto"/>
+              <w:bottom w:val="single" w:sz="6" w:space="0" w:color="auto"/>
+              <w:right w:val="single" w:sz="6" w:space="0" w:color="auto"/>
+            </w:tcBorders>
+            <w:vAlign w:val="center"/>
+            <w:hideMark/>
+          </w:tcPr>
+          <w:p>
+            <w:r>
+              <w:t>1005</w:t>
+            </w:r>
+          </w:p>
+        </w:tc>
+        <w:tc>
+          <w:tcPr>
+            <w:tcW w:w="1718" w:type="pct"/>
+            <w:tcBorders>
+              <w:top w:val="single" w:sz="6" w:space="0" w:color="auto"/>
+              <w:left w:val="single" w:sz="6" w:space="0" w:color="auto"/>
+              <w:bottom w:val="single" w:sz="6" w:space="0" w:color="auto"/>
+              <w:right w:val="single" w:sz="6" w:space="0" w:color="auto"/>
+            </w:tcBorders>
+            <w:vAlign w:val="center"/>
+            <w:hideMark/>
+          </w:tcPr>
+          <w:p>
+            <w:r>
+              <w:t>Nurul Izzah</w:t>
+            </w:r>
+          </w:p>
+        </w:tc>
+        <w:tc>
+          <w:tcPr>
+            <w:tcW w:w="388" w:type="pct"/>
+            <w:tcBorders>
+              <w:top w:val="single" w:sz="6" w:space="0" w:color="auto"/>
+              <w:left w:val="single" w:sz="6" w:space="0" w:color="auto"/>
+              <w:bottom w:val="single" w:sz="6" w:space="0" w:color="auto"/>
+              <w:right w:val="single" w:sz="6" w:space="0" w:color="auto"/>
+            </w:tcBorders>
+            <w:vAlign w:val="center"/>
+            <w:hideMark/>
+          </w:tcPr>
+          <w:p>
+            <w:r>
+              <w:t>17</w:t>
+            </w:r>
+          </w:p>
+        </w:tc>
+        <w:tc>
+          <w:tcPr>
+            <w:tcW w:w="1347" w:type="pct"/>
+            <w:tcBorders>
+              <w:top w:val="single" w:sz="6" w:space="0" w:color="auto"/>
+              <w:left w:val="single" w:sz="6" w:space="0" w:color="auto"/>
+              <w:bottom w:val="single" w:sz="6" w:space="0" w:color="auto"/>
+              <w:right w:val="single" w:sz="6" w:space="0" w:color="auto"/>
+            </w:tcBorders>
+            <w:vAlign w:val="center"/>
+            <w:hideMark/>
+          </w:tcPr>
+          <w:p>
+            <w:r>
+              <w:t>013-3334444</w:t>
+            </w:r>
+          </w:p>
+        </w:tc>
+      </w:tr>
+    </w:tbl>
+    <w:p>
+      <w:pPr>
+        <w:rPr>
+          <w:lang w:val="en-US"/>
+        </w:rPr>
+      </w:pPr>
+    </w:p>
+    <w:p>
+      <w:pPr>
+        <w:jc w:val="center"/>
+        <w:rPr>
+          <w:lang w:val="en-US"/>
+        </w:rPr>
+      </w:pPr>
+      <w:r>
+        <w:rPr>
+          <w:lang w:val="en-US"/>
+        </w:rPr>
+        <w:t xml:space="preserve">Table </w:t>
+      </w:r>
+      <w:r>
+        <w:rPr>
+          <w:lang w:val="en-US"/>
+        </w:rPr>
+        <w:t>6</w:t>
+      </w:r>
+      <w:r>
+        <w:rPr>
+          <w:lang w:val="en-US"/>
+        </w:rPr>
+        <w:t xml:space="preserve">: Sample for </w:t>
+      </w:r>
+      <w:r>
+        <w:rPr>
+          <w:lang w:val="en-US"/>
+        </w:rPr>
+        <w:t>Tournament</w:t>
+      </w:r>
+      <w:r>
+        <w:rPr>
+          <w:lang w:val="en-US"/>
+        </w:rPr>
+        <w:t xml:space="preserve"> Table</w:t>
+      </w:r>
+    </w:p>
+    <w:tbl>
+      <w:tblPr>
+        <w:tblW w:w="5000" w:type="pct"/>
+        <w:jc w:val="center"/>
+        <w:tblCellMar>
+          <w:top w:w="15" w:type="dxa"/>
+          <w:left w:w="15" w:type="dxa"/>
+          <w:bottom w:w="15" w:type="dxa"/>
+          <w:right w:w="15" w:type="dxa"/>
+        </w:tblCellMar>
+        <w:tblLook w:val="04A0" w:firstRow="1" w:lastRow="0" w:firstColumn="1" w:lastColumn="0" w:noHBand="0" w:noVBand="1"/>
+      </w:tblPr>
+      <w:tblGrid>
+        <w:gridCol w:w="2581"/>
+        <w:gridCol w:w="1589"/>
+        <w:gridCol w:w="3404"/>
+        <w:gridCol w:w="1436"/>
+      </w:tblGrid>
+      <w:tr>
+        <w:trPr>
+          <w:tblHeader/>
+          <w:jc w:val="center"/>
+        </w:trPr>
+        <w:tc>
+          <w:tcPr>
+            <w:tcW w:w="1432" w:type="pct"/>
+            <w:tcBorders>
+              <w:top w:val="single" w:sz="6" w:space="0" w:color="auto"/>
+              <w:left w:val="single" w:sz="6" w:space="0" w:color="auto"/>
+              <w:bottom w:val="single" w:sz="6" w:space="0" w:color="auto"/>
+              <w:right w:val="single" w:sz="6" w:space="0" w:color="auto"/>
+            </w:tcBorders>
+            <w:shd w:val="clear" w:color="auto" w:fill="D0CECE" w:themeFill="background2" w:themeFillShade="E6"/>
+            <w:vAlign w:val="center"/>
+            <w:hideMark/>
+          </w:tcPr>
+          <w:p>
+            <w:pPr>
+              <w:jc w:val="center"/>
+            </w:pPr>
+            <w:proofErr w:type="spellStart"/>
+            <w:r>
+              <w:rPr>
+                <w:b/>
+                <w:bCs/>
+              </w:rPr>
+              <w:t>tournamentID</w:t>
+            </w:r>
+            <w:proofErr w:type="spellEnd"/>
+            <w:r>
+              <w:rPr>
+                <w:b/>
+                <w:bCs/>
+              </w:rPr>
+              <w:t xml:space="preserve"> (PK)</w:t>
+            </w:r>
+          </w:p>
+        </w:tc>
+        <w:tc>
+          <w:tcPr>
+            <w:tcW w:w="882" w:type="pct"/>
+            <w:tcBorders>
+              <w:top w:val="single" w:sz="6" w:space="0" w:color="auto"/>
+              <w:left w:val="single" w:sz="6" w:space="0" w:color="auto"/>
+              <w:bottom w:val="single" w:sz="6" w:space="0" w:color="auto"/>
+              <w:right w:val="single" w:sz="6" w:space="0" w:color="auto"/>
+            </w:tcBorders>
+            <w:shd w:val="clear" w:color="auto" w:fill="D0CECE" w:themeFill="background2" w:themeFillShade="E6"/>
+            <w:vAlign w:val="center"/>
+            <w:hideMark/>
+          </w:tcPr>
+          <w:p>
+            <w:pPr>
+              <w:jc w:val="center"/>
+            </w:pPr>
+            <w:r>
+              <w:rPr>
+                <w:b/>
+                <w:bCs/>
+              </w:rPr>
+              <w:t>participants</w:t>
+            </w:r>
+          </w:p>
+        </w:tc>
+        <w:tc>
+          <w:tcPr>
+            <w:tcW w:w="1889" w:type="pct"/>
+            <w:tcBorders>
+              <w:top w:val="single" w:sz="6" w:space="0" w:color="auto"/>
+              <w:left w:val="single" w:sz="6" w:space="0" w:color="auto"/>
+              <w:bottom w:val="single" w:sz="6" w:space="0" w:color="auto"/>
+              <w:right w:val="single" w:sz="6" w:space="0" w:color="auto"/>
+            </w:tcBorders>
+            <w:shd w:val="clear" w:color="auto" w:fill="D0CECE" w:themeFill="background2" w:themeFillShade="E6"/>
+            <w:vAlign w:val="center"/>
+            <w:hideMark/>
+          </w:tcPr>
+          <w:p>
+            <w:pPr>
+              <w:jc w:val="center"/>
+            </w:pPr>
+            <w:r>
+              <w:rPr>
+                <w:b/>
+                <w:bCs/>
+              </w:rPr>
+              <w:t>venue</w:t>
+            </w:r>
+          </w:p>
+        </w:tc>
+        <w:tc>
+          <w:tcPr>
+            <w:tcW w:w="797" w:type="pct"/>
+            <w:tcBorders>
+              <w:top w:val="single" w:sz="6" w:space="0" w:color="auto"/>
+              <w:left w:val="single" w:sz="6" w:space="0" w:color="auto"/>
+              <w:bottom w:val="single" w:sz="6" w:space="0" w:color="auto"/>
+              <w:right w:val="single" w:sz="6" w:space="0" w:color="auto"/>
+            </w:tcBorders>
+            <w:shd w:val="clear" w:color="auto" w:fill="D0CECE" w:themeFill="background2" w:themeFillShade="E6"/>
+            <w:vAlign w:val="center"/>
+            <w:hideMark/>
+          </w:tcPr>
+          <w:p>
+            <w:pPr>
+              <w:jc w:val="center"/>
+            </w:pPr>
+            <w:proofErr w:type="spellStart"/>
+            <w:r>
+              <w:rPr>
+                <w:b/>
+                <w:bCs/>
+              </w:rPr>
+              <w:t>startDate</w:t>
+            </w:r>
+            <w:proofErr w:type="spellEnd"/>
+          </w:p>
+        </w:tc>
+      </w:tr>
+      <w:tr>
+        <w:trPr>
+          <w:jc w:val="center"/>
+        </w:trPr>
+        <w:tc>
+          <w:tcPr>
+            <w:tcW w:w="1432" w:type="pct"/>
+            <w:tcBorders>
+              <w:top w:val="single" w:sz="6" w:space="0" w:color="auto"/>
+              <w:left w:val="single" w:sz="6" w:space="0" w:color="auto"/>
+              <w:bottom w:val="single" w:sz="6" w:space="0" w:color="auto"/>
+              <w:right w:val="single" w:sz="6" w:space="0" w:color="auto"/>
+            </w:tcBorders>
+            <w:vAlign w:val="center"/>
+            <w:hideMark/>
+          </w:tcPr>
+          <w:p>
+            <w:r>
+              <w:t>501</w:t>
+            </w:r>
+          </w:p>
+        </w:tc>
+        <w:tc>
+          <w:tcPr>
+            <w:tcW w:w="882" w:type="pct"/>
+            <w:tcBorders>
+              <w:top w:val="single" w:sz="6" w:space="0" w:color="auto"/>
+              <w:left w:val="single" w:sz="6" w:space="0" w:color="auto"/>
+              <w:bottom w:val="single" w:sz="6" w:space="0" w:color="auto"/>
+              <w:right w:val="single" w:sz="6" w:space="0" w:color="auto"/>
+            </w:tcBorders>
+            <w:vAlign w:val="center"/>
+            <w:hideMark/>
+          </w:tcPr>
+          <w:p>
+            <w:r>
+              <w:t>16</w:t>
+            </w:r>
+          </w:p>
+        </w:tc>
+        <w:tc>
+          <w:tcPr>
+            <w:tcW w:w="1889" w:type="pct"/>
+            <w:tcBorders>
+              <w:top w:val="single" w:sz="6" w:space="0" w:color="auto"/>
+              <w:left w:val="single" w:sz="6" w:space="0" w:color="auto"/>
+              <w:bottom w:val="single" w:sz="6" w:space="0" w:color="auto"/>
+              <w:right w:val="single" w:sz="6" w:space="0" w:color="auto"/>
+            </w:tcBorders>
+            <w:vAlign w:val="center"/>
+            <w:hideMark/>
+          </w:tcPr>
+          <w:p>
+            <w:r>
+              <w:t>Kuantan Stadium</w:t>
+            </w:r>
+          </w:p>
+        </w:tc>
+        <w:tc>
+          <w:tcPr>
+            <w:tcW w:w="797" w:type="pct"/>
+            <w:tcBorders>
+              <w:top w:val="single" w:sz="6" w:space="0" w:color="auto"/>
+              <w:left w:val="single" w:sz="6" w:space="0" w:color="auto"/>
+              <w:bottom w:val="single" w:sz="6" w:space="0" w:color="auto"/>
+              <w:right w:val="single" w:sz="6" w:space="0" w:color="auto"/>
+            </w:tcBorders>
+            <w:vAlign w:val="center"/>
+            <w:hideMark/>
+          </w:tcPr>
+          <w:p>
+            <w:r>
+              <w:t>2025-11-01</w:t>
+            </w:r>
+          </w:p>
+        </w:tc>
+      </w:tr>
+      <w:tr>
+        <w:trPr>
+          <w:jc w:val="center"/>
+        </w:trPr>
+        <w:tc>
+          <w:tcPr>
+            <w:tcW w:w="1432" w:type="pct"/>
+            <w:tcBorders>
+              <w:top w:val="single" w:sz="6" w:space="0" w:color="auto"/>
+              <w:left w:val="single" w:sz="6" w:space="0" w:color="auto"/>
+              <w:bottom w:val="single" w:sz="6" w:space="0" w:color="auto"/>
+              <w:right w:val="single" w:sz="6" w:space="0" w:color="auto"/>
+            </w:tcBorders>
+            <w:vAlign w:val="center"/>
+            <w:hideMark/>
+          </w:tcPr>
+          <w:p>
+            <w:r>
+              <w:t>502</w:t>
+            </w:r>
+          </w:p>
+        </w:tc>
+        <w:tc>
+          <w:tcPr>
+            <w:tcW w:w="882" w:type="pct"/>
+            <w:tcBorders>
+              <w:top w:val="single" w:sz="6" w:space="0" w:color="auto"/>
+              <w:left w:val="single" w:sz="6" w:space="0" w:color="auto"/>
+              <w:bottom w:val="single" w:sz="6" w:space="0" w:color="auto"/>
+              <w:right w:val="single" w:sz="6" w:space="0" w:color="auto"/>
+            </w:tcBorders>
+            <w:vAlign w:val="center"/>
+            <w:hideMark/>
+          </w:tcPr>
+          <w:p>
+            <w:r>
+              <w:t>24</w:t>
+            </w:r>
+          </w:p>
+        </w:tc>
+        <w:tc>
+          <w:tcPr>
+            <w:tcW w:w="1889" w:type="pct"/>
+            <w:tcBorders>
+              <w:top w:val="single" w:sz="6" w:space="0" w:color="auto"/>
+              <w:left w:val="single" w:sz="6" w:space="0" w:color="auto"/>
+              <w:bottom w:val="single" w:sz="6" w:space="0" w:color="auto"/>
+              <w:right w:val="single" w:sz="6" w:space="0" w:color="auto"/>
+            </w:tcBorders>
+            <w:vAlign w:val="center"/>
+            <w:hideMark/>
+          </w:tcPr>
+          <w:p>
+            <w:r>
+              <w:t>Shah Alam Sports Complex</w:t>
+            </w:r>
+          </w:p>
+        </w:tc>
+        <w:tc>
+          <w:tcPr>
+            <w:tcW w:w="797" w:type="pct"/>
+            <w:tcBorders>
+              <w:top w:val="single" w:sz="6" w:space="0" w:color="auto"/>
+              <w:left w:val="single" w:sz="6" w:space="0" w:color="auto"/>
+              <w:bottom w:val="single" w:sz="6" w:space="0" w:color="auto"/>
+              <w:right w:val="single" w:sz="6" w:space="0" w:color="auto"/>
+            </w:tcBorders>
+            <w:vAlign w:val="center"/>
+            <w:hideMark/>
+          </w:tcPr>
+          <w:p>
+            <w:r>
+              <w:t>2025-12-15</w:t>
+            </w:r>
+          </w:p>
+        </w:tc>
+      </w:tr>
+      <w:tr>
+        <w:trPr>
+          <w:jc w:val="center"/>
+        </w:trPr>
+        <w:tc>
+          <w:tcPr>
+            <w:tcW w:w="1432" w:type="pct"/>
+            <w:tcBorders>
+              <w:top w:val="single" w:sz="6" w:space="0" w:color="auto"/>
+              <w:left w:val="single" w:sz="6" w:space="0" w:color="auto"/>
+              <w:bottom w:val="single" w:sz="6" w:space="0" w:color="auto"/>
+              <w:right w:val="single" w:sz="6" w:space="0" w:color="auto"/>
+            </w:tcBorders>
+            <w:vAlign w:val="center"/>
+            <w:hideMark/>
+          </w:tcPr>
+          <w:p>
+            <w:r>
+              <w:t>503</w:t>
+            </w:r>
+          </w:p>
+        </w:tc>
+        <w:tc>
+          <w:tcPr>
+            <w:tcW w:w="882" w:type="pct"/>
+            <w:tcBorders>
+              <w:top w:val="single" w:sz="6" w:space="0" w:color="auto"/>
+              <w:left w:val="single" w:sz="6" w:space="0" w:color="auto"/>
+              <w:bottom w:val="single" w:sz="6" w:space="0" w:color="auto"/>
+              <w:right w:val="single" w:sz="6" w:space="0" w:color="auto"/>
+            </w:tcBorders>
+            <w:vAlign w:val="center"/>
+            <w:hideMark/>
+          </w:tcPr>
+          <w:p>
+            <w:r>
+              <w:t>8</w:t>
+            </w:r>
+          </w:p>
+        </w:tc>
+        <w:tc>
+          <w:tcPr>
+            <w:tcW w:w="1889" w:type="pct"/>
+            <w:tcBorders>
+              <w:top w:val="single" w:sz="6" w:space="0" w:color="auto"/>
+              <w:left w:val="single" w:sz="6" w:space="0" w:color="auto"/>
+              <w:bottom w:val="single" w:sz="6" w:space="0" w:color="auto"/>
+              <w:right w:val="single" w:sz="6" w:space="0" w:color="auto"/>
+            </w:tcBorders>
+            <w:vAlign w:val="center"/>
+            <w:hideMark/>
+          </w:tcPr>
+          <w:p>
+            <w:r>
+              <w:t>Cyberjaya Community Park</w:t>
+            </w:r>
+          </w:p>
+        </w:tc>
+        <w:tc>
+          <w:tcPr>
+            <w:tcW w:w="797" w:type="pct"/>
+            <w:tcBorders>
+              <w:top w:val="single" w:sz="6" w:space="0" w:color="auto"/>
+              <w:left w:val="single" w:sz="6" w:space="0" w:color="auto"/>
+              <w:bottom w:val="single" w:sz="6" w:space="0" w:color="auto"/>
+              <w:right w:val="single" w:sz="6" w:space="0" w:color="auto"/>
+            </w:tcBorders>
+            <w:vAlign w:val="center"/>
+            <w:hideMark/>
+          </w:tcPr>
+          <w:p>
+            <w:r>
+              <w:t>2026-01-10</w:t>
+            </w:r>
+          </w:p>
+        </w:tc>
+      </w:tr>
+    </w:tbl>
+    <w:p>
+      <w:pPr>
+        <w:jc w:val="center"/>
+        <w:rPr>
+          <w:lang w:val="en-US"/>
+        </w:rPr>
+      </w:pPr>
+      <w:r>
+        <w:rPr>
+          <w:lang w:val="en-US"/>
+        </w:rPr>
+        <w:lastRenderedPageBreak/>
+        <w:t xml:space="preserve">Table </w:t>
+      </w:r>
+      <w:r>
+        <w:rPr>
+          <w:lang w:val="en-US"/>
+        </w:rPr>
+        <w:t>7</w:t>
+      </w:r>
+      <w:r>
+        <w:rPr>
+          <w:lang w:val="en-US"/>
+        </w:rPr>
+        <w:t xml:space="preserve">: Sample for </w:t>
+      </w:r>
+      <w:r>
+        <w:rPr>
+          <w:lang w:val="en-US"/>
+        </w:rPr>
+        <w:t>Match</w:t>
+      </w:r>
+      <w:r>
+        <w:rPr>
+          <w:lang w:val="en-US"/>
+        </w:rPr>
+        <w:t xml:space="preserve"> Table</w:t>
+      </w:r>
+    </w:p>
+    <w:tbl>
+      <w:tblPr>
+        <w:tblW w:w="5000" w:type="pct"/>
+        <w:jc w:val="center"/>
+        <w:tblCellMar>
+          <w:top w:w="15" w:type="dxa"/>
+          <w:left w:w="15" w:type="dxa"/>
+          <w:bottom w:w="15" w:type="dxa"/>
+          <w:right w:w="15" w:type="dxa"/>
+        </w:tblCellMar>
+        <w:tblLook w:val="04A0" w:firstRow="1" w:lastRow="0" w:firstColumn="1" w:lastColumn="0" w:noHBand="0" w:noVBand="1"/>
+      </w:tblPr>
+      <w:tblGrid>
+        <w:gridCol w:w="1280"/>
+        <w:gridCol w:w="1854"/>
+        <w:gridCol w:w="1898"/>
+        <w:gridCol w:w="1717"/>
+        <w:gridCol w:w="924"/>
+        <w:gridCol w:w="1337"/>
+      </w:tblGrid>
+      <w:tr>
+        <w:trPr>
+          <w:tblHeader/>
+          <w:jc w:val="center"/>
+        </w:trPr>
+        <w:tc>
+          <w:tcPr>
+            <w:tcW w:w="710" w:type="pct"/>
+            <w:tcBorders>
+              <w:top w:val="single" w:sz="6" w:space="0" w:color="auto"/>
+              <w:left w:val="single" w:sz="6" w:space="0" w:color="auto"/>
+              <w:bottom w:val="single" w:sz="6" w:space="0" w:color="auto"/>
+              <w:right w:val="single" w:sz="6" w:space="0" w:color="auto"/>
+            </w:tcBorders>
+            <w:shd w:val="clear" w:color="auto" w:fill="D0CECE" w:themeFill="background2" w:themeFillShade="E6"/>
+            <w:vAlign w:val="center"/>
+            <w:hideMark/>
+          </w:tcPr>
+          <w:p>
+            <w:pPr>
+              <w:jc w:val="center"/>
+            </w:pPr>
+            <w:proofErr w:type="spellStart"/>
+            <w:r>
+              <w:rPr>
+                <w:b/>
+                <w:bCs/>
+              </w:rPr>
+              <w:t>matchID</w:t>
+            </w:r>
+            <w:proofErr w:type="spellEnd"/>
+            <w:r>
+              <w:rPr>
+                <w:b/>
+                <w:bCs/>
+              </w:rPr>
+              <w:t xml:space="preserve"> (PK)</w:t>
+            </w:r>
+          </w:p>
+        </w:tc>
+        <w:tc>
+          <w:tcPr>
+            <w:tcW w:w="1029" w:type="pct"/>
+            <w:tcBorders>
+              <w:top w:val="single" w:sz="6" w:space="0" w:color="auto"/>
+              <w:left w:val="single" w:sz="6" w:space="0" w:color="auto"/>
+              <w:bottom w:val="single" w:sz="6" w:space="0" w:color="auto"/>
+              <w:right w:val="single" w:sz="6" w:space="0" w:color="auto"/>
+            </w:tcBorders>
+            <w:shd w:val="clear" w:color="auto" w:fill="D0CECE" w:themeFill="background2" w:themeFillShade="E6"/>
+            <w:vAlign w:val="center"/>
+            <w:hideMark/>
+          </w:tcPr>
+          <w:p>
+            <w:pPr>
+              <w:jc w:val="center"/>
+            </w:pPr>
+            <w:proofErr w:type="spellStart"/>
+            <w:r>
+              <w:rPr>
+                <w:b/>
+                <w:bCs/>
+              </w:rPr>
+              <w:t>tournamentID</w:t>
+            </w:r>
+            <w:proofErr w:type="spellEnd"/>
+            <w:r>
+              <w:rPr>
+                <w:b/>
+                <w:bCs/>
+              </w:rPr>
+              <w:t xml:space="preserve"> (FK)</w:t>
+            </w:r>
+          </w:p>
+        </w:tc>
+        <w:tc>
+          <w:tcPr>
+            <w:tcW w:w="1053" w:type="pct"/>
+            <w:tcBorders>
+              <w:top w:val="single" w:sz="6" w:space="0" w:color="auto"/>
+              <w:left w:val="single" w:sz="6" w:space="0" w:color="auto"/>
+              <w:bottom w:val="single" w:sz="6" w:space="0" w:color="auto"/>
+              <w:right w:val="single" w:sz="6" w:space="0" w:color="auto"/>
+            </w:tcBorders>
+            <w:shd w:val="clear" w:color="auto" w:fill="D0CECE" w:themeFill="background2" w:themeFillShade="E6"/>
+            <w:vAlign w:val="center"/>
+            <w:hideMark/>
+          </w:tcPr>
+          <w:p>
+            <w:pPr>
+              <w:jc w:val="center"/>
+            </w:pPr>
+            <w:proofErr w:type="spellStart"/>
+            <w:r>
+              <w:rPr>
+                <w:b/>
+                <w:bCs/>
+              </w:rPr>
+              <w:t>opponentName</w:t>
+            </w:r>
+            <w:proofErr w:type="spellEnd"/>
+          </w:p>
+        </w:tc>
+        <w:tc>
+          <w:tcPr>
+            <w:tcW w:w="953" w:type="pct"/>
+            <w:tcBorders>
+              <w:top w:val="single" w:sz="6" w:space="0" w:color="auto"/>
+              <w:left w:val="single" w:sz="6" w:space="0" w:color="auto"/>
+              <w:bottom w:val="single" w:sz="6" w:space="0" w:color="auto"/>
+              <w:right w:val="single" w:sz="6" w:space="0" w:color="auto"/>
+            </w:tcBorders>
+            <w:shd w:val="clear" w:color="auto" w:fill="D0CECE" w:themeFill="background2" w:themeFillShade="E6"/>
+            <w:vAlign w:val="center"/>
+            <w:hideMark/>
+          </w:tcPr>
+          <w:p>
+            <w:pPr>
+              <w:jc w:val="center"/>
+            </w:pPr>
+            <w:proofErr w:type="spellStart"/>
+            <w:r>
+              <w:rPr>
+                <w:b/>
+                <w:bCs/>
+              </w:rPr>
+              <w:t>matchDate</w:t>
+            </w:r>
+            <w:proofErr w:type="spellEnd"/>
+          </w:p>
+        </w:tc>
+        <w:tc>
+          <w:tcPr>
+            <w:tcW w:w="513" w:type="pct"/>
+            <w:tcBorders>
+              <w:top w:val="single" w:sz="6" w:space="0" w:color="auto"/>
+              <w:left w:val="single" w:sz="6" w:space="0" w:color="auto"/>
+              <w:bottom w:val="single" w:sz="6" w:space="0" w:color="auto"/>
+              <w:right w:val="single" w:sz="6" w:space="0" w:color="auto"/>
+            </w:tcBorders>
+            <w:shd w:val="clear" w:color="auto" w:fill="D0CECE" w:themeFill="background2" w:themeFillShade="E6"/>
+            <w:vAlign w:val="center"/>
+            <w:hideMark/>
+          </w:tcPr>
+          <w:p>
+            <w:pPr>
+              <w:jc w:val="center"/>
+            </w:pPr>
+            <w:proofErr w:type="spellStart"/>
+            <w:r>
+              <w:rPr>
+                <w:b/>
+                <w:bCs/>
+              </w:rPr>
+              <w:t>goalsFor</w:t>
+            </w:r>
+            <w:proofErr w:type="spellEnd"/>
+          </w:p>
+        </w:tc>
+        <w:tc>
+          <w:tcPr>
+            <w:tcW w:w="742" w:type="pct"/>
+            <w:tcBorders>
+              <w:top w:val="single" w:sz="6" w:space="0" w:color="auto"/>
+              <w:left w:val="single" w:sz="6" w:space="0" w:color="auto"/>
+              <w:bottom w:val="single" w:sz="6" w:space="0" w:color="auto"/>
+              <w:right w:val="single" w:sz="6" w:space="0" w:color="auto"/>
+            </w:tcBorders>
+            <w:shd w:val="clear" w:color="auto" w:fill="D0CECE" w:themeFill="background2" w:themeFillShade="E6"/>
+            <w:vAlign w:val="center"/>
+            <w:hideMark/>
+          </w:tcPr>
+          <w:p>
+            <w:pPr>
+              <w:jc w:val="center"/>
+            </w:pPr>
+            <w:proofErr w:type="spellStart"/>
+            <w:r>
+              <w:rPr>
+                <w:b/>
+                <w:bCs/>
+              </w:rPr>
+              <w:t>goalsAgainst</w:t>
+            </w:r>
+            <w:proofErr w:type="spellEnd"/>
+          </w:p>
+        </w:tc>
+      </w:tr>
+      <w:tr>
+        <w:trPr>
+          <w:jc w:val="center"/>
+        </w:trPr>
+        <w:tc>
+          <w:tcPr>
+            <w:tcW w:w="710" w:type="pct"/>
+            <w:tcBorders>
+              <w:top w:val="single" w:sz="6" w:space="0" w:color="auto"/>
+              <w:left w:val="single" w:sz="6" w:space="0" w:color="auto"/>
+              <w:bottom w:val="single" w:sz="6" w:space="0" w:color="auto"/>
+              <w:right w:val="single" w:sz="6" w:space="0" w:color="auto"/>
+            </w:tcBorders>
+            <w:vAlign w:val="center"/>
+            <w:hideMark/>
+          </w:tcPr>
+          <w:p>
+            <w:r>
+              <w:t>9001</w:t>
+            </w:r>
+          </w:p>
+        </w:tc>
+        <w:tc>
+          <w:tcPr>
+            <w:tcW w:w="1029" w:type="pct"/>
+            <w:tcBorders>
+              <w:top w:val="single" w:sz="6" w:space="0" w:color="auto"/>
+              <w:left w:val="single" w:sz="6" w:space="0" w:color="auto"/>
+              <w:bottom w:val="single" w:sz="6" w:space="0" w:color="auto"/>
+              <w:right w:val="single" w:sz="6" w:space="0" w:color="auto"/>
+            </w:tcBorders>
+            <w:vAlign w:val="center"/>
+            <w:hideMark/>
+          </w:tcPr>
+          <w:p>
+            <w:r>
+              <w:t>501</w:t>
+            </w:r>
+          </w:p>
+        </w:tc>
+        <w:tc>
+          <w:tcPr>
+            <w:tcW w:w="1053" w:type="pct"/>
+            <w:tcBorders>
+              <w:top w:val="single" w:sz="6" w:space="0" w:color="auto"/>
+              <w:left w:val="single" w:sz="6" w:space="0" w:color="auto"/>
+              <w:bottom w:val="single" w:sz="6" w:space="0" w:color="auto"/>
+              <w:right w:val="single" w:sz="6" w:space="0" w:color="auto"/>
+            </w:tcBorders>
+            <w:vAlign w:val="center"/>
+            <w:hideMark/>
+          </w:tcPr>
+          <w:p>
+            <w:r>
+              <w:t>Kuantan Kickers</w:t>
+            </w:r>
+          </w:p>
+        </w:tc>
+        <w:tc>
+          <w:tcPr>
+            <w:tcW w:w="953" w:type="pct"/>
+            <w:tcBorders>
+              <w:top w:val="single" w:sz="6" w:space="0" w:color="auto"/>
+              <w:left w:val="single" w:sz="6" w:space="0" w:color="auto"/>
+              <w:bottom w:val="single" w:sz="6" w:space="0" w:color="auto"/>
+              <w:right w:val="single" w:sz="6" w:space="0" w:color="auto"/>
+            </w:tcBorders>
+            <w:vAlign w:val="center"/>
+            <w:hideMark/>
+          </w:tcPr>
+          <w:p>
+            <w:r>
+              <w:t>2025-11-02 16:30:00</w:t>
+            </w:r>
+          </w:p>
+        </w:tc>
+        <w:tc>
+          <w:tcPr>
+            <w:tcW w:w="513" w:type="pct"/>
+            <w:tcBorders>
+              <w:top w:val="single" w:sz="6" w:space="0" w:color="auto"/>
+              <w:left w:val="single" w:sz="6" w:space="0" w:color="auto"/>
+              <w:bottom w:val="single" w:sz="6" w:space="0" w:color="auto"/>
+              <w:right w:val="single" w:sz="6" w:space="0" w:color="auto"/>
+            </w:tcBorders>
+            <w:vAlign w:val="center"/>
+            <w:hideMark/>
+          </w:tcPr>
+          <w:p>
+            <w:r>
+              <w:t>2</w:t>
+            </w:r>
+          </w:p>
+        </w:tc>
+        <w:tc>
+          <w:tcPr>
+            <w:tcW w:w="742" w:type="pct"/>
+            <w:tcBorders>
+              <w:top w:val="single" w:sz="6" w:space="0" w:color="auto"/>
+              <w:left w:val="single" w:sz="6" w:space="0" w:color="auto"/>
+              <w:bottom w:val="single" w:sz="6" w:space="0" w:color="auto"/>
+              <w:right w:val="single" w:sz="6" w:space="0" w:color="auto"/>
+            </w:tcBorders>
+            <w:vAlign w:val="center"/>
+            <w:hideMark/>
+          </w:tcPr>
+          <w:p>
+            <w:r>
+              <w:t>1</w:t>
+            </w:r>
+          </w:p>
+        </w:tc>
+      </w:tr>
+      <w:tr>
+        <w:trPr>
+          <w:jc w:val="center"/>
+        </w:trPr>
+        <w:tc>
+          <w:tcPr>
+            <w:tcW w:w="710" w:type="pct"/>
+            <w:tcBorders>
+              <w:top w:val="single" w:sz="6" w:space="0" w:color="auto"/>
+              <w:left w:val="single" w:sz="6" w:space="0" w:color="auto"/>
+              <w:bottom w:val="single" w:sz="6" w:space="0" w:color="auto"/>
+              <w:right w:val="single" w:sz="6" w:space="0" w:color="auto"/>
+            </w:tcBorders>
+            <w:vAlign w:val="center"/>
+            <w:hideMark/>
+          </w:tcPr>
+          <w:p>
+            <w:r>
+              <w:t>9002</w:t>
+            </w:r>
+          </w:p>
+        </w:tc>
+        <w:tc>
+          <w:tcPr>
+            <w:tcW w:w="1029" w:type="pct"/>
+            <w:tcBorders>
+              <w:top w:val="single" w:sz="6" w:space="0" w:color="auto"/>
+              <w:left w:val="single" w:sz="6" w:space="0" w:color="auto"/>
+              <w:bottom w:val="single" w:sz="6" w:space="0" w:color="auto"/>
+              <w:right w:val="single" w:sz="6" w:space="0" w:color="auto"/>
+            </w:tcBorders>
+            <w:vAlign w:val="center"/>
+            <w:hideMark/>
+          </w:tcPr>
+          <w:p>
+            <w:r>
+              <w:t>501</w:t>
+            </w:r>
+          </w:p>
+        </w:tc>
+        <w:tc>
+          <w:tcPr>
+            <w:tcW w:w="1053" w:type="pct"/>
+            <w:tcBorders>
+              <w:top w:val="single" w:sz="6" w:space="0" w:color="auto"/>
+              <w:left w:val="single" w:sz="6" w:space="0" w:color="auto"/>
+              <w:bottom w:val="single" w:sz="6" w:space="0" w:color="auto"/>
+              <w:right w:val="single" w:sz="6" w:space="0" w:color="auto"/>
+            </w:tcBorders>
+            <w:vAlign w:val="center"/>
+            <w:hideMark/>
+          </w:tcPr>
+          <w:p>
+            <w:r>
+              <w:t>Pekan United</w:t>
+            </w:r>
+          </w:p>
+        </w:tc>
+        <w:tc>
+          <w:tcPr>
+            <w:tcW w:w="953" w:type="pct"/>
+            <w:tcBorders>
+              <w:top w:val="single" w:sz="6" w:space="0" w:color="auto"/>
+              <w:left w:val="single" w:sz="6" w:space="0" w:color="auto"/>
+              <w:bottom w:val="single" w:sz="6" w:space="0" w:color="auto"/>
+              <w:right w:val="single" w:sz="6" w:space="0" w:color="auto"/>
+            </w:tcBorders>
+            <w:vAlign w:val="center"/>
+            <w:hideMark/>
+          </w:tcPr>
+          <w:p>
+            <w:r>
+              <w:t>2025-11-05 16:30:00</w:t>
+            </w:r>
+          </w:p>
+        </w:tc>
+        <w:tc>
+          <w:tcPr>
+            <w:tcW w:w="513" w:type="pct"/>
+            <w:tcBorders>
+              <w:top w:val="single" w:sz="6" w:space="0" w:color="auto"/>
+              <w:left w:val="single" w:sz="6" w:space="0" w:color="auto"/>
+              <w:bottom w:val="single" w:sz="6" w:space="0" w:color="auto"/>
+              <w:right w:val="single" w:sz="6" w:space="0" w:color="auto"/>
+            </w:tcBorders>
+            <w:vAlign w:val="center"/>
+            <w:hideMark/>
+          </w:tcPr>
+          <w:p>
+            <w:r>
+              <w:t>1</w:t>
+            </w:r>
+          </w:p>
+        </w:tc>
+        <w:tc>
+          <w:tcPr>
+            <w:tcW w:w="742" w:type="pct"/>
+            <w:tcBorders>
+              <w:top w:val="single" w:sz="6" w:space="0" w:color="auto"/>
+              <w:left w:val="single" w:sz="6" w:space="0" w:color="auto"/>
+              <w:bottom w:val="single" w:sz="6" w:space="0" w:color="auto"/>
+              <w:right w:val="single" w:sz="6" w:space="0" w:color="auto"/>
+            </w:tcBorders>
+            <w:vAlign w:val="center"/>
+            <w:hideMark/>
+          </w:tcPr>
+          <w:p>
+            <w:r>
+              <w:t>1</w:t>
+            </w:r>
+          </w:p>
+        </w:tc>
+      </w:tr>
+      <w:tr>
+        <w:trPr>
+          <w:jc w:val="center"/>
+        </w:trPr>
+        <w:tc>
+          <w:tcPr>
+            <w:tcW w:w="710" w:type="pct"/>
+            <w:tcBorders>
+              <w:top w:val="single" w:sz="6" w:space="0" w:color="auto"/>
+              <w:left w:val="single" w:sz="6" w:space="0" w:color="auto"/>
+              <w:bottom w:val="single" w:sz="6" w:space="0" w:color="auto"/>
+              <w:right w:val="single" w:sz="6" w:space="0" w:color="auto"/>
+            </w:tcBorders>
+            <w:vAlign w:val="center"/>
+            <w:hideMark/>
+          </w:tcPr>
+          <w:p>
+            <w:r>
+              <w:t>9003</w:t>
+            </w:r>
+          </w:p>
+        </w:tc>
+        <w:tc>
+          <w:tcPr>
+            <w:tcW w:w="1029" w:type="pct"/>
+            <w:tcBorders>
+              <w:top w:val="single" w:sz="6" w:space="0" w:color="auto"/>
+              <w:left w:val="single" w:sz="6" w:space="0" w:color="auto"/>
+              <w:bottom w:val="single" w:sz="6" w:space="0" w:color="auto"/>
+              <w:right w:val="single" w:sz="6" w:space="0" w:color="auto"/>
+            </w:tcBorders>
+            <w:vAlign w:val="center"/>
+            <w:hideMark/>
+          </w:tcPr>
+          <w:p>
+            <w:r>
+              <w:t>502</w:t>
+            </w:r>
+          </w:p>
+        </w:tc>
+        <w:tc>
+          <w:tcPr>
+            <w:tcW w:w="1053" w:type="pct"/>
+            <w:tcBorders>
+              <w:top w:val="single" w:sz="6" w:space="0" w:color="auto"/>
+              <w:left w:val="single" w:sz="6" w:space="0" w:color="auto"/>
+              <w:bottom w:val="single" w:sz="6" w:space="0" w:color="auto"/>
+              <w:right w:val="single" w:sz="6" w:space="0" w:color="auto"/>
+            </w:tcBorders>
+            <w:vAlign w:val="center"/>
+            <w:hideMark/>
+          </w:tcPr>
+          <w:p>
+            <w:r>
+              <w:t>Red Giants Academy</w:t>
+            </w:r>
+          </w:p>
+        </w:tc>
+        <w:tc>
+          <w:tcPr>
+            <w:tcW w:w="953" w:type="pct"/>
+            <w:tcBorders>
+              <w:top w:val="single" w:sz="6" w:space="0" w:color="auto"/>
+              <w:left w:val="single" w:sz="6" w:space="0" w:color="auto"/>
+              <w:bottom w:val="single" w:sz="6" w:space="0" w:color="auto"/>
+              <w:right w:val="single" w:sz="6" w:space="0" w:color="auto"/>
+            </w:tcBorders>
+            <w:vAlign w:val="center"/>
+            <w:hideMark/>
+          </w:tcPr>
+          <w:p>
+            <w:r>
+              <w:t>2025-12-16 09:00:00</w:t>
+            </w:r>
+          </w:p>
+        </w:tc>
+        <w:tc>
+          <w:tcPr>
+            <w:tcW w:w="513" w:type="pct"/>
+            <w:tcBorders>
+              <w:top w:val="single" w:sz="6" w:space="0" w:color="auto"/>
+              <w:left w:val="single" w:sz="6" w:space="0" w:color="auto"/>
+              <w:bottom w:val="single" w:sz="6" w:space="0" w:color="auto"/>
+              <w:right w:val="single" w:sz="6" w:space="0" w:color="auto"/>
+            </w:tcBorders>
+            <w:vAlign w:val="center"/>
+            <w:hideMark/>
+          </w:tcPr>
+          <w:p>
+            <w:r>
+              <w:t>0</w:t>
+            </w:r>
+          </w:p>
+        </w:tc>
+        <w:tc>
+          <w:tcPr>
+            <w:tcW w:w="742" w:type="pct"/>
+            <w:tcBorders>
+              <w:top w:val="single" w:sz="6" w:space="0" w:color="auto"/>
+              <w:left w:val="single" w:sz="6" w:space="0" w:color="auto"/>
+              <w:bottom w:val="single" w:sz="6" w:space="0" w:color="auto"/>
+              <w:right w:val="single" w:sz="6" w:space="0" w:color="auto"/>
+            </w:tcBorders>
+            <w:vAlign w:val="center"/>
+            <w:hideMark/>
+          </w:tcPr>
+          <w:p>
+            <w:r>
+              <w:t>3</w:t>
+            </w:r>
+          </w:p>
+        </w:tc>
+      </w:tr>
+    </w:tbl>
+    <w:p>
+      <w:pPr>
+        <w:rPr>
+          <w:lang w:val="en-US"/>
+        </w:rPr>
+      </w:pPr>
+    </w:p>
+    <w:p>
+      <w:pPr>
+        <w:jc w:val="center"/>
+        <w:rPr>
+          <w:lang w:val="en-US"/>
+        </w:rPr>
+      </w:pPr>
+      <w:r>
+        <w:rPr>
+          <w:lang w:val="en-US"/>
+        </w:rPr>
+        <w:t xml:space="preserve">Table </w:t>
+      </w:r>
+      <w:r>
+        <w:rPr>
+          <w:lang w:val="en-US"/>
+        </w:rPr>
+        <w:t>8</w:t>
+      </w:r>
+      <w:r>
+        <w:rPr>
+          <w:lang w:val="en-US"/>
+        </w:rPr>
+        <w:t xml:space="preserve">: Sample for </w:t>
+      </w:r>
+      <w:r>
+        <w:rPr>
+          <w:lang w:val="en-US"/>
+        </w:rPr>
+        <w:t>Performance</w:t>
+      </w:r>
+      <w:r>
+        <w:rPr>
+          <w:lang w:val="en-US"/>
+        </w:rPr>
+        <w:t xml:space="preserve"> Table</w:t>
+      </w:r>
+    </w:p>
+    <w:tbl>
+      <w:tblPr>
+        <w:tblW w:w="5000" w:type="pct"/>
+        <w:jc w:val="center"/>
+        <w:tblCellMar>
+          <w:top w:w="15" w:type="dxa"/>
+          <w:left w:w="15" w:type="dxa"/>
+          <w:bottom w:w="15" w:type="dxa"/>
+          <w:right w:w="15" w:type="dxa"/>
+        </w:tblCellMar>
+        <w:tblLook w:val="04A0" w:firstRow="1" w:lastRow="0" w:firstColumn="1" w:lastColumn="0" w:noHBand="0" w:noVBand="1"/>
+      </w:tblPr>
+      <w:tblGrid>
+        <w:gridCol w:w="2468"/>
+        <w:gridCol w:w="628"/>
+        <w:gridCol w:w="762"/>
+        <w:gridCol w:w="1748"/>
+        <w:gridCol w:w="1710"/>
+        <w:gridCol w:w="1694"/>
+      </w:tblGrid>
+      <w:tr>
+        <w:trPr>
+          <w:tblHeader/>
+          <w:jc w:val="center"/>
+        </w:trPr>
+        <w:tc>
+          <w:tcPr>
+            <w:tcW w:w="1369" w:type="pct"/>
+            <w:tcBorders>
+              <w:top w:val="single" w:sz="6" w:space="0" w:color="auto"/>
+              <w:left w:val="single" w:sz="6" w:space="0" w:color="auto"/>
+              <w:bottom w:val="single" w:sz="6" w:space="0" w:color="auto"/>
+              <w:right w:val="single" w:sz="6" w:space="0" w:color="auto"/>
+            </w:tcBorders>
+            <w:shd w:val="clear" w:color="auto" w:fill="D0CECE" w:themeFill="background2" w:themeFillShade="E6"/>
+            <w:vAlign w:val="center"/>
+            <w:hideMark/>
+          </w:tcPr>
+          <w:p>
+            <w:pPr>
+              <w:jc w:val="center"/>
+            </w:pPr>
+            <w:proofErr w:type="spellStart"/>
+            <w:r>
+              <w:rPr>
+                <w:b/>
+                <w:bCs/>
+              </w:rPr>
+              <w:t>performanceID</w:t>
+            </w:r>
+            <w:proofErr w:type="spellEnd"/>
+            <w:r>
+              <w:rPr>
+                <w:b/>
+                <w:bCs/>
+              </w:rPr>
+              <w:t xml:space="preserve"> (PK)</w:t>
+            </w:r>
+          </w:p>
+        </w:tc>
+        <w:tc>
+          <w:tcPr>
+            <w:tcW w:w="348" w:type="pct"/>
+            <w:tcBorders>
+              <w:top w:val="single" w:sz="6" w:space="0" w:color="auto"/>
+              <w:left w:val="single" w:sz="6" w:space="0" w:color="auto"/>
+              <w:bottom w:val="single" w:sz="6" w:space="0" w:color="auto"/>
+              <w:right w:val="single" w:sz="6" w:space="0" w:color="auto"/>
+            </w:tcBorders>
+            <w:shd w:val="clear" w:color="auto" w:fill="D0CECE" w:themeFill="background2" w:themeFillShade="E6"/>
+            <w:vAlign w:val="center"/>
+            <w:hideMark/>
+          </w:tcPr>
+          <w:p>
+            <w:pPr>
+              <w:jc w:val="center"/>
+            </w:pPr>
+            <w:r>
+              <w:rPr>
+                <w:b/>
+                <w:bCs/>
+              </w:rPr>
+              <w:t>goals</w:t>
+            </w:r>
+          </w:p>
+        </w:tc>
+        <w:tc>
+          <w:tcPr>
+            <w:tcW w:w="423" w:type="pct"/>
+            <w:tcBorders>
+              <w:top w:val="single" w:sz="6" w:space="0" w:color="auto"/>
+              <w:left w:val="single" w:sz="6" w:space="0" w:color="auto"/>
+              <w:bottom w:val="single" w:sz="6" w:space="0" w:color="auto"/>
+              <w:right w:val="single" w:sz="6" w:space="0" w:color="auto"/>
+            </w:tcBorders>
+            <w:shd w:val="clear" w:color="auto" w:fill="D0CECE" w:themeFill="background2" w:themeFillShade="E6"/>
+            <w:vAlign w:val="center"/>
+            <w:hideMark/>
+          </w:tcPr>
+          <w:p>
+            <w:pPr>
+              <w:jc w:val="center"/>
+            </w:pPr>
+            <w:r>
+              <w:rPr>
+                <w:b/>
+                <w:bCs/>
+              </w:rPr>
+              <w:t>assists</w:t>
+            </w:r>
+          </w:p>
+        </w:tc>
+        <w:tc>
+          <w:tcPr>
+            <w:tcW w:w="970" w:type="pct"/>
+            <w:tcBorders>
+              <w:top w:val="single" w:sz="6" w:space="0" w:color="auto"/>
+              <w:left w:val="single" w:sz="6" w:space="0" w:color="auto"/>
+              <w:bottom w:val="single" w:sz="6" w:space="0" w:color="auto"/>
+              <w:right w:val="single" w:sz="6" w:space="0" w:color="auto"/>
+            </w:tcBorders>
+            <w:shd w:val="clear" w:color="auto" w:fill="D0CECE" w:themeFill="background2" w:themeFillShade="E6"/>
+            <w:vAlign w:val="center"/>
+            <w:hideMark/>
+          </w:tcPr>
+          <w:p>
+            <w:pPr>
+              <w:jc w:val="center"/>
+            </w:pPr>
+            <w:proofErr w:type="spellStart"/>
+            <w:r>
+              <w:rPr>
+                <w:b/>
+                <w:bCs/>
+              </w:rPr>
+              <w:t>minutesPlayed</w:t>
+            </w:r>
+            <w:proofErr w:type="spellEnd"/>
+          </w:p>
+        </w:tc>
+        <w:tc>
+          <w:tcPr>
+            <w:tcW w:w="949" w:type="pct"/>
+            <w:tcBorders>
+              <w:top w:val="single" w:sz="6" w:space="0" w:color="auto"/>
+              <w:left w:val="single" w:sz="6" w:space="0" w:color="auto"/>
+              <w:bottom w:val="single" w:sz="6" w:space="0" w:color="auto"/>
+              <w:right w:val="single" w:sz="6" w:space="0" w:color="auto"/>
+            </w:tcBorders>
+            <w:shd w:val="clear" w:color="auto" w:fill="D0CECE" w:themeFill="background2" w:themeFillShade="E6"/>
+            <w:vAlign w:val="center"/>
+            <w:hideMark/>
+          </w:tcPr>
+          <w:p>
+            <w:pPr>
+              <w:jc w:val="center"/>
+            </w:pPr>
+            <w:proofErr w:type="spellStart"/>
+            <w:r>
+              <w:rPr>
+                <w:b/>
+                <w:bCs/>
+              </w:rPr>
+              <w:t>playerID</w:t>
+            </w:r>
+            <w:proofErr w:type="spellEnd"/>
+            <w:r>
+              <w:rPr>
+                <w:b/>
+                <w:bCs/>
+              </w:rPr>
+              <w:t xml:space="preserve"> (FK)</w:t>
+            </w:r>
+          </w:p>
+        </w:tc>
+        <w:tc>
+          <w:tcPr>
+            <w:tcW w:w="940" w:type="pct"/>
+            <w:tcBorders>
+              <w:top w:val="single" w:sz="6" w:space="0" w:color="auto"/>
+              <w:left w:val="single" w:sz="6" w:space="0" w:color="auto"/>
+              <w:bottom w:val="single" w:sz="6" w:space="0" w:color="auto"/>
+              <w:right w:val="single" w:sz="6" w:space="0" w:color="auto"/>
+            </w:tcBorders>
+            <w:shd w:val="clear" w:color="auto" w:fill="D0CECE" w:themeFill="background2" w:themeFillShade="E6"/>
+            <w:vAlign w:val="center"/>
+            <w:hideMark/>
+          </w:tcPr>
+          <w:p>
+            <w:pPr>
+              <w:jc w:val="center"/>
+            </w:pPr>
+            <w:proofErr w:type="spellStart"/>
+            <w:r>
+              <w:rPr>
+                <w:b/>
+                <w:bCs/>
+              </w:rPr>
+              <w:t>matchID</w:t>
+            </w:r>
+            <w:proofErr w:type="spellEnd"/>
+            <w:r>
+              <w:rPr>
+                <w:b/>
+                <w:bCs/>
+              </w:rPr>
+              <w:t xml:space="preserve"> (FK)</w:t>
+            </w:r>
+          </w:p>
+        </w:tc>
+      </w:tr>
+      <w:tr>
+        <w:trPr>
+          <w:jc w:val="center"/>
+        </w:trPr>
+        <w:tc>
+          <w:tcPr>
+            <w:tcW w:w="1369" w:type="pct"/>
+            <w:tcBorders>
+              <w:top w:val="single" w:sz="6" w:space="0" w:color="auto"/>
+              <w:left w:val="single" w:sz="6" w:space="0" w:color="auto"/>
+              <w:bottom w:val="single" w:sz="6" w:space="0" w:color="auto"/>
+              <w:right w:val="single" w:sz="6" w:space="0" w:color="auto"/>
+            </w:tcBorders>
+            <w:vAlign w:val="center"/>
+            <w:hideMark/>
+          </w:tcPr>
+          <w:p>
+            <w:r>
+              <w:t>7001</w:t>
+            </w:r>
+          </w:p>
+        </w:tc>
+        <w:tc>
+          <w:tcPr>
+            <w:tcW w:w="348" w:type="pct"/>
+            <w:tcBorders>
+              <w:top w:val="single" w:sz="6" w:space="0" w:color="auto"/>
+              <w:left w:val="single" w:sz="6" w:space="0" w:color="auto"/>
+              <w:bottom w:val="single" w:sz="6" w:space="0" w:color="auto"/>
+              <w:right w:val="single" w:sz="6" w:space="0" w:color="auto"/>
+            </w:tcBorders>
+            <w:vAlign w:val="center"/>
+            <w:hideMark/>
+          </w:tcPr>
+          <w:p>
+            <w:r>
+              <w:t>1</w:t>
+            </w:r>
+          </w:p>
+        </w:tc>
+        <w:tc>
+          <w:tcPr>
+            <w:tcW w:w="423" w:type="pct"/>
+            <w:tcBorders>
+              <w:top w:val="single" w:sz="6" w:space="0" w:color="auto"/>
+              <w:left w:val="single" w:sz="6" w:space="0" w:color="auto"/>
+              <w:bottom w:val="single" w:sz="6" w:space="0" w:color="auto"/>
+              <w:right w:val="single" w:sz="6" w:space="0" w:color="auto"/>
+            </w:tcBorders>
+            <w:vAlign w:val="center"/>
+            <w:hideMark/>
+          </w:tcPr>
+          <w:p>
+            <w:r>
+              <w:t>0</w:t>
+            </w:r>
+          </w:p>
+        </w:tc>
+        <w:tc>
+          <w:tcPr>
+            <w:tcW w:w="970" w:type="pct"/>
+            <w:tcBorders>
+              <w:top w:val="single" w:sz="6" w:space="0" w:color="auto"/>
+              <w:left w:val="single" w:sz="6" w:space="0" w:color="auto"/>
+              <w:bottom w:val="single" w:sz="6" w:space="0" w:color="auto"/>
+              <w:right w:val="single" w:sz="6" w:space="0" w:color="auto"/>
+            </w:tcBorders>
+            <w:vAlign w:val="center"/>
+            <w:hideMark/>
+          </w:tcPr>
+          <w:p>
+            <w:r>
+              <w:t>90</w:t>
+            </w:r>
+          </w:p>
+        </w:tc>
+        <w:tc>
+          <w:tcPr>
+            <w:tcW w:w="949" w:type="pct"/>
+            <w:tcBorders>
+              <w:top w:val="single" w:sz="6" w:space="0" w:color="auto"/>
+              <w:left w:val="single" w:sz="6" w:space="0" w:color="auto"/>
+              <w:bottom w:val="single" w:sz="6" w:space="0" w:color="auto"/>
+              <w:right w:val="single" w:sz="6" w:space="0" w:color="auto"/>
+            </w:tcBorders>
+            <w:vAlign w:val="center"/>
+            <w:hideMark/>
+          </w:tcPr>
+          <w:p>
+            <w:r>
+              <w:t>1001</w:t>
+            </w:r>
+          </w:p>
+        </w:tc>
+        <w:tc>
+          <w:tcPr>
+            <w:tcW w:w="940" w:type="pct"/>
+            <w:tcBorders>
+              <w:top w:val="single" w:sz="6" w:space="0" w:color="auto"/>
+              <w:left w:val="single" w:sz="6" w:space="0" w:color="auto"/>
+              <w:bottom w:val="single" w:sz="6" w:space="0" w:color="auto"/>
+              <w:right w:val="single" w:sz="6" w:space="0" w:color="auto"/>
+            </w:tcBorders>
+            <w:vAlign w:val="center"/>
+            <w:hideMark/>
+          </w:tcPr>
+          <w:p>
+            <w:r>
+              <w:t>9001</w:t>
+            </w:r>
+          </w:p>
+        </w:tc>
+      </w:tr>
+      <w:tr>
+        <w:trPr>
+          <w:jc w:val="center"/>
+        </w:trPr>
+        <w:tc>
+          <w:tcPr>
+            <w:tcW w:w="1369" w:type="pct"/>
+            <w:tcBorders>
+              <w:top w:val="single" w:sz="6" w:space="0" w:color="auto"/>
+              <w:left w:val="single" w:sz="6" w:space="0" w:color="auto"/>
+              <w:bottom w:val="single" w:sz="6" w:space="0" w:color="auto"/>
+              <w:right w:val="single" w:sz="6" w:space="0" w:color="auto"/>
+            </w:tcBorders>
+            <w:vAlign w:val="center"/>
+            <w:hideMark/>
+          </w:tcPr>
+          <w:p>
+            <w:r>
+              <w:t>7002</w:t>
+            </w:r>
+          </w:p>
+        </w:tc>
+        <w:tc>
+          <w:tcPr>
+            <w:tcW w:w="348" w:type="pct"/>
+            <w:tcBorders>
+              <w:top w:val="single" w:sz="6" w:space="0" w:color="auto"/>
+              <w:left w:val="single" w:sz="6" w:space="0" w:color="auto"/>
+              <w:bottom w:val="single" w:sz="6" w:space="0" w:color="auto"/>
+              <w:right w:val="single" w:sz="6" w:space="0" w:color="auto"/>
+            </w:tcBorders>
+            <w:vAlign w:val="center"/>
+            <w:hideMark/>
+          </w:tcPr>
+          <w:p>
+            <w:r>
+              <w:t>0</w:t>
+            </w:r>
+          </w:p>
+        </w:tc>
+        <w:tc>
+          <w:tcPr>
+            <w:tcW w:w="423" w:type="pct"/>
+            <w:tcBorders>
+              <w:top w:val="single" w:sz="6" w:space="0" w:color="auto"/>
+              <w:left w:val="single" w:sz="6" w:space="0" w:color="auto"/>
+              <w:bottom w:val="single" w:sz="6" w:space="0" w:color="auto"/>
+              <w:right w:val="single" w:sz="6" w:space="0" w:color="auto"/>
+            </w:tcBorders>
+            <w:vAlign w:val="center"/>
+            <w:hideMark/>
+          </w:tcPr>
+          <w:p>
+            <w:r>
+              <w:t>1</w:t>
+            </w:r>
+          </w:p>
+        </w:tc>
+        <w:tc>
+          <w:tcPr>
+            <w:tcW w:w="970" w:type="pct"/>
+            <w:tcBorders>
+              <w:top w:val="single" w:sz="6" w:space="0" w:color="auto"/>
+              <w:left w:val="single" w:sz="6" w:space="0" w:color="auto"/>
+              <w:bottom w:val="single" w:sz="6" w:space="0" w:color="auto"/>
+              <w:right w:val="single" w:sz="6" w:space="0" w:color="auto"/>
+            </w:tcBorders>
+            <w:vAlign w:val="center"/>
+            <w:hideMark/>
+          </w:tcPr>
+          <w:p>
+            <w:r>
+              <w:t>90</w:t>
+            </w:r>
+          </w:p>
+        </w:tc>
+        <w:tc>
+          <w:tcPr>
+            <w:tcW w:w="949" w:type="pct"/>
+            <w:tcBorders>
+              <w:top w:val="single" w:sz="6" w:space="0" w:color="auto"/>
+              <w:left w:val="single" w:sz="6" w:space="0" w:color="auto"/>
+              <w:bottom w:val="single" w:sz="6" w:space="0" w:color="auto"/>
+              <w:right w:val="single" w:sz="6" w:space="0" w:color="auto"/>
+            </w:tcBorders>
+            <w:vAlign w:val="center"/>
+            <w:hideMark/>
+          </w:tcPr>
+          <w:p>
+            <w:r>
+              <w:t>1002</w:t>
+            </w:r>
+          </w:p>
+        </w:tc>
+        <w:tc>
+          <w:tcPr>
+            <w:tcW w:w="940" w:type="pct"/>
+            <w:tcBorders>
+              <w:top w:val="single" w:sz="6" w:space="0" w:color="auto"/>
+              <w:left w:val="single" w:sz="6" w:space="0" w:color="auto"/>
+              <w:bottom w:val="single" w:sz="6" w:space="0" w:color="auto"/>
+              <w:right w:val="single" w:sz="6" w:space="0" w:color="auto"/>
+            </w:tcBorders>
+            <w:vAlign w:val="center"/>
+            <w:hideMark/>
+          </w:tcPr>
+          <w:p>
+            <w:r>
+              <w:t>9001</w:t>
+            </w:r>
+          </w:p>
+        </w:tc>
+      </w:tr>
+      <w:tr>
+        <w:trPr>
+          <w:jc w:val="center"/>
+        </w:trPr>
+        <w:tc>
+          <w:tcPr>
+            <w:tcW w:w="1369" w:type="pct"/>
+            <w:tcBorders>
+              <w:top w:val="single" w:sz="6" w:space="0" w:color="auto"/>
+              <w:left w:val="single" w:sz="6" w:space="0" w:color="auto"/>
+              <w:bottom w:val="single" w:sz="6" w:space="0" w:color="auto"/>
+              <w:right w:val="single" w:sz="6" w:space="0" w:color="auto"/>
+            </w:tcBorders>
+            <w:vAlign w:val="center"/>
+            <w:hideMark/>
+          </w:tcPr>
+          <w:p>
+            <w:r>
+              <w:t>7003</w:t>
+            </w:r>
+          </w:p>
+        </w:tc>
+        <w:tc>
+          <w:tcPr>
+            <w:tcW w:w="348" w:type="pct"/>
+            <w:tcBorders>
+              <w:top w:val="single" w:sz="6" w:space="0" w:color="auto"/>
+              <w:left w:val="single" w:sz="6" w:space="0" w:color="auto"/>
+              <w:bottom w:val="single" w:sz="6" w:space="0" w:color="auto"/>
+              <w:right w:val="single" w:sz="6" w:space="0" w:color="auto"/>
+            </w:tcBorders>
+            <w:vAlign w:val="center"/>
+            <w:hideMark/>
+          </w:tcPr>
+          <w:p>
+            <w:r>
+              <w:t>1</w:t>
+            </w:r>
+          </w:p>
+        </w:tc>
+        <w:tc>
+          <w:tcPr>
+            <w:tcW w:w="423" w:type="pct"/>
+            <w:tcBorders>
+              <w:top w:val="single" w:sz="6" w:space="0" w:color="auto"/>
+              <w:left w:val="single" w:sz="6" w:space="0" w:color="auto"/>
+              <w:bottom w:val="single" w:sz="6" w:space="0" w:color="auto"/>
+              <w:right w:val="single" w:sz="6" w:space="0" w:color="auto"/>
+            </w:tcBorders>
+            <w:vAlign w:val="center"/>
+            <w:hideMark/>
+          </w:tcPr>
+          <w:p>
+            <w:r>
+              <w:t>0</w:t>
+            </w:r>
+          </w:p>
+        </w:tc>
+        <w:tc>
+          <w:tcPr>
+            <w:tcW w:w="970" w:type="pct"/>
+            <w:tcBorders>
+              <w:top w:val="single" w:sz="6" w:space="0" w:color="auto"/>
+              <w:left w:val="single" w:sz="6" w:space="0" w:color="auto"/>
+              <w:bottom w:val="single" w:sz="6" w:space="0" w:color="auto"/>
+              <w:right w:val="single" w:sz="6" w:space="0" w:color="auto"/>
+            </w:tcBorders>
+            <w:vAlign w:val="center"/>
+            <w:hideMark/>
+          </w:tcPr>
+          <w:p>
+            <w:r>
+              <w:t>45</w:t>
+            </w:r>
+          </w:p>
+        </w:tc>
+        <w:tc>
+          <w:tcPr>
+            <w:tcW w:w="949" w:type="pct"/>
+            <w:tcBorders>
+              <w:top w:val="single" w:sz="6" w:space="0" w:color="auto"/>
+              <w:left w:val="single" w:sz="6" w:space="0" w:color="auto"/>
+              <w:bottom w:val="single" w:sz="6" w:space="0" w:color="auto"/>
+              <w:right w:val="single" w:sz="6" w:space="0" w:color="auto"/>
+            </w:tcBorders>
+            <w:vAlign w:val="center"/>
+            <w:hideMark/>
+          </w:tcPr>
+          <w:p>
+            <w:r>
+              <w:t>1003</w:t>
+            </w:r>
+          </w:p>
+        </w:tc>
+        <w:tc>
+          <w:tcPr>
+            <w:tcW w:w="940" w:type="pct"/>
+            <w:tcBorders>
+              <w:top w:val="single" w:sz="6" w:space="0" w:color="auto"/>
+              <w:left w:val="single" w:sz="6" w:space="0" w:color="auto"/>
+              <w:bottom w:val="single" w:sz="6" w:space="0" w:color="auto"/>
+              <w:right w:val="single" w:sz="6" w:space="0" w:color="auto"/>
+            </w:tcBorders>
+            <w:vAlign w:val="center"/>
+            <w:hideMark/>
+          </w:tcPr>
+          <w:p>
+            <w:r>
+              <w:t>9001</w:t>
+            </w:r>
+          </w:p>
+        </w:tc>
+      </w:tr>
+      <w:tr>
+        <w:trPr>
+          <w:jc w:val="center"/>
+        </w:trPr>
+        <w:tc>
+          <w:tcPr>
+            <w:tcW w:w="1369" w:type="pct"/>
+            <w:tcBorders>
+              <w:top w:val="single" w:sz="6" w:space="0" w:color="auto"/>
+              <w:left w:val="single" w:sz="6" w:space="0" w:color="auto"/>
+              <w:bottom w:val="single" w:sz="6" w:space="0" w:color="auto"/>
+              <w:right w:val="single" w:sz="6" w:space="0" w:color="auto"/>
+            </w:tcBorders>
+            <w:vAlign w:val="center"/>
+            <w:hideMark/>
+          </w:tcPr>
+          <w:p>
+            <w:r>
+              <w:t>7004</w:t>
+            </w:r>
+          </w:p>
+        </w:tc>
+        <w:tc>
+          <w:tcPr>
+            <w:tcW w:w="348" w:type="pct"/>
+            <w:tcBorders>
+              <w:top w:val="single" w:sz="6" w:space="0" w:color="auto"/>
+              <w:left w:val="single" w:sz="6" w:space="0" w:color="auto"/>
+              <w:bottom w:val="single" w:sz="6" w:space="0" w:color="auto"/>
+              <w:right w:val="single" w:sz="6" w:space="0" w:color="auto"/>
+            </w:tcBorders>
+            <w:vAlign w:val="center"/>
+            <w:hideMark/>
+          </w:tcPr>
+          <w:p>
+            <w:r>
+              <w:t>0</w:t>
+            </w:r>
+          </w:p>
+        </w:tc>
+        <w:tc>
+          <w:tcPr>
+            <w:tcW w:w="423" w:type="pct"/>
+            <w:tcBorders>
+              <w:top w:val="single" w:sz="6" w:space="0" w:color="auto"/>
+              <w:left w:val="single" w:sz="6" w:space="0" w:color="auto"/>
+              <w:bottom w:val="single" w:sz="6" w:space="0" w:color="auto"/>
+              <w:right w:val="single" w:sz="6" w:space="0" w:color="auto"/>
+            </w:tcBorders>
+            <w:vAlign w:val="center"/>
+            <w:hideMark/>
+          </w:tcPr>
+          <w:p>
+            <w:r>
+              <w:t>0</w:t>
+            </w:r>
+          </w:p>
+        </w:tc>
+        <w:tc>
+          <w:tcPr>
+            <w:tcW w:w="970" w:type="pct"/>
+            <w:tcBorders>
+              <w:top w:val="single" w:sz="6" w:space="0" w:color="auto"/>
+              <w:left w:val="single" w:sz="6" w:space="0" w:color="auto"/>
+              <w:bottom w:val="single" w:sz="6" w:space="0" w:color="auto"/>
+              <w:right w:val="single" w:sz="6" w:space="0" w:color="auto"/>
+            </w:tcBorders>
+            <w:vAlign w:val="center"/>
+            <w:hideMark/>
+          </w:tcPr>
+          <w:p>
+            <w:r>
+              <w:t>90</w:t>
+            </w:r>
+          </w:p>
+        </w:tc>
+        <w:tc>
+          <w:tcPr>
+            <w:tcW w:w="949" w:type="pct"/>
+            <w:tcBorders>
+              <w:top w:val="single" w:sz="6" w:space="0" w:color="auto"/>
+              <w:left w:val="single" w:sz="6" w:space="0" w:color="auto"/>
+              <w:bottom w:val="single" w:sz="6" w:space="0" w:color="auto"/>
+              <w:right w:val="single" w:sz="6" w:space="0" w:color="auto"/>
+            </w:tcBorders>
+            <w:vAlign w:val="center"/>
+            <w:hideMark/>
+          </w:tcPr>
+          <w:p>
+            <w:r>
+              <w:t>1001</w:t>
+            </w:r>
+          </w:p>
+        </w:tc>
+        <w:tc>
+          <w:tcPr>
+            <w:tcW w:w="940" w:type="pct"/>
+            <w:tcBorders>
+              <w:top w:val="single" w:sz="6" w:space="0" w:color="auto"/>
+              <w:left w:val="single" w:sz="6" w:space="0" w:color="auto"/>
+              <w:bottom w:val="single" w:sz="6" w:space="0" w:color="auto"/>
+              <w:right w:val="single" w:sz="6" w:space="0" w:color="auto"/>
+            </w:tcBorders>
+            <w:vAlign w:val="center"/>
+            <w:hideMark/>
+          </w:tcPr>
+          <w:p>
+            <w:r>
+              <w:t>9002</w:t>
+            </w:r>
+          </w:p>
+        </w:tc>
+      </w:tr>
+      <w:tr>
+        <w:trPr>
+          <w:jc w:val="center"/>
+        </w:trPr>
+        <w:tc>
+          <w:tcPr>
+            <w:tcW w:w="1369" w:type="pct"/>
+            <w:tcBorders>
+              <w:top w:val="single" w:sz="6" w:space="0" w:color="auto"/>
+              <w:left w:val="single" w:sz="6" w:space="0" w:color="auto"/>
+              <w:bottom w:val="single" w:sz="6" w:space="0" w:color="auto"/>
+              <w:right w:val="single" w:sz="6" w:space="0" w:color="auto"/>
+            </w:tcBorders>
+            <w:vAlign w:val="center"/>
+            <w:hideMark/>
+          </w:tcPr>
+          <w:p>
+            <w:r>
+              <w:t>7005</w:t>
+            </w:r>
+          </w:p>
+        </w:tc>
+        <w:tc>
+          <w:tcPr>
+            <w:tcW w:w="348" w:type="pct"/>
+            <w:tcBorders>
+              <w:top w:val="single" w:sz="6" w:space="0" w:color="auto"/>
+              <w:left w:val="single" w:sz="6" w:space="0" w:color="auto"/>
+              <w:bottom w:val="single" w:sz="6" w:space="0" w:color="auto"/>
+              <w:right w:val="single" w:sz="6" w:space="0" w:color="auto"/>
+            </w:tcBorders>
+            <w:vAlign w:val="center"/>
+            <w:hideMark/>
+          </w:tcPr>
+          <w:p>
+            <w:r>
+              <w:t>0</w:t>
+            </w:r>
+          </w:p>
+        </w:tc>
+        <w:tc>
+          <w:tcPr>
+            <w:tcW w:w="423" w:type="pct"/>
+            <w:tcBorders>
+              <w:top w:val="single" w:sz="6" w:space="0" w:color="auto"/>
+              <w:left w:val="single" w:sz="6" w:space="0" w:color="auto"/>
+              <w:bottom w:val="single" w:sz="6" w:space="0" w:color="auto"/>
+              <w:right w:val="single" w:sz="6" w:space="0" w:color="auto"/>
+            </w:tcBorders>
+            <w:vAlign w:val="center"/>
+            <w:hideMark/>
+          </w:tcPr>
+          <w:p>
+            <w:r>
+              <w:t>0</w:t>
+            </w:r>
+          </w:p>
+        </w:tc>
+        <w:tc>
+          <w:tcPr>
+            <w:tcW w:w="970" w:type="pct"/>
+            <w:tcBorders>
+              <w:top w:val="single" w:sz="6" w:space="0" w:color="auto"/>
+              <w:left w:val="single" w:sz="6" w:space="0" w:color="auto"/>
+              <w:bottom w:val="single" w:sz="6" w:space="0" w:color="auto"/>
+              <w:right w:val="single" w:sz="6" w:space="0" w:color="auto"/>
+            </w:tcBorders>
+            <w:vAlign w:val="center"/>
+            <w:hideMark/>
+          </w:tcPr>
+          <w:p>
+            <w:r>
+              <w:t>20</w:t>
+            </w:r>
+          </w:p>
+        </w:tc>
+        <w:tc>
+          <w:tcPr>
+            <w:tcW w:w="949" w:type="pct"/>
+            <w:tcBorders>
+              <w:top w:val="single" w:sz="6" w:space="0" w:color="auto"/>
+              <w:left w:val="single" w:sz="6" w:space="0" w:color="auto"/>
+              <w:bottom w:val="single" w:sz="6" w:space="0" w:color="auto"/>
+              <w:right w:val="single" w:sz="6" w:space="0" w:color="auto"/>
+            </w:tcBorders>
+            <w:vAlign w:val="center"/>
+            <w:hideMark/>
+          </w:tcPr>
+          <w:p>
+            <w:r>
+              <w:t>1005</w:t>
+            </w:r>
+          </w:p>
+        </w:tc>
+        <w:tc>
+          <w:tcPr>
+            <w:tcW w:w="940" w:type="pct"/>
+            <w:tcBorders>
+              <w:top w:val="single" w:sz="6" w:space="0" w:color="auto"/>
+              <w:left w:val="single" w:sz="6" w:space="0" w:color="auto"/>
+              <w:bottom w:val="single" w:sz="6" w:space="0" w:color="auto"/>
+              <w:right w:val="single" w:sz="6" w:space="0" w:color="auto"/>
+            </w:tcBorders>
+            <w:vAlign w:val="center"/>
+            <w:hideMark/>
+          </w:tcPr>
+          <w:p>
+            <w:r>
+              <w:t>9003</w:t>
+            </w:r>
+          </w:p>
+        </w:tc>
+      </w:tr>
+    </w:tbl>
+    <w:p>
+      <w:pPr>
+        <w:rPr>
+          <w:lang w:val="en-US"/>
+        </w:rPr>
+      </w:pPr>
+    </w:p>
+    <w:p>
+      <w:pPr>
+        <w:rPr>
+          <w:lang w:val="en-US"/>
+        </w:rPr>
+      </w:pPr>
+    </w:p>
+    <w:p>
+      <w:pPr>
+        <w:rPr>
+          <w:lang w:val="en-US"/>
+        </w:rPr>
+      </w:pPr>
+    </w:p>
+    <w:p>
+      <w:pPr>
+        <w:rPr>
+          <w:lang w:val="en-US"/>
+        </w:rPr>
+      </w:pPr>
+    </w:p>
+    <w:p>
+      <w:pPr>
+        <w:rPr>
+          <w:lang w:val="en-US"/>
+        </w:rPr>
+      </w:pPr>
       <w:r>
         <w:rPr>
           <w:lang w:val="en-US"/>
@@ -4838,7 +7262,19 @@
         <w:rPr>
           <w:lang w:val="en-US"/>
         </w:rPr>
-        <w:t xml:space="preserve">Figure 1: </w:t>
+        <w:t xml:space="preserve">Figure </w:t>
+      </w:r>
+      <w:r>
+        <w:rPr>
+          <w:lang w:val="en-US"/>
+        </w:rPr>
+        <w:t>2</w:t>
+      </w:r>
+      <w:r>
+        <w:rPr>
+          <w:lang w:val="en-US"/>
+        </w:rPr>
+        <w:t xml:space="preserve">: </w:t>
       </w:r>
       <w:r>
         <w:rPr>
@@ -4921,7 +7357,7 @@
         <w:rPr>
           <w:lang w:val="en-US"/>
         </w:rPr>
-        <w:t>5</w:t>
+        <w:t xml:space="preserve">9  </w:t>
       </w:r>
       <w:r>
         <w:rPr>

</xml_diff>